<commit_message>
finish 3rd draft of manuscript
</commit_message>
<xml_diff>
--- a/04-communication/pila_demography_3rd_draft.docx
+++ b/04-communication/pila_demography_3rd_draft.docx
@@ -66,7 +66,43 @@
         <w:t>Pinus lambertiana</w:t>
       </w:r>
       <w:r>
-        <w:t>) is the largest Pinus species, an important timber species, and a component of several dry conifer forest types of western North America, in particular the extensive Sierra Nevada mixed conifer forest. The species faces several challenges in the Anthropocene, including a disrupted fire regime, an invasive pathogen, forest structure changes, and drought with ensuing bark beetle epidemics. Managers are concerned about the conservation outlook for sugar pine, but it is unclear where and how to best invest conservation resources. In this study, we use data from the US Forest Service's Forest Inventory and Analysis dataset to assess how these various stressors shape the vital rates (survival, growth, and fecundity) of sugar pine across the vast majority of its range. We synthesize the vital rate functions by constructing an integral projection model which predicts the effects of various stressors on the asymptotic population growth rate. The analysis reveals that wildfire and forest density are key drivers of the demographic rates of sugar pine across its range. Fire has strong negative effects on survival and reduces the growth of surviving large trees, resulting in a negative asymptotic population growth rate on burned sites. Conversely, lower than average forest density (neighborhood basal area) results in a positive population growth rate via beneficial effects on growth and fecundity.</w:t>
+        <w:t xml:space="preserve">) is the largest Pinus species, an important timber species, and a component of several dry conifer forest types of western North America, in particular the extensive Sierra Nevada mixed conifer forest. The species faces several challenges in the Anthropocene, including a disrupted fire regime, an invasive pathogen, forest structure changes, and drought with ensuing bark beetle epidemics. Managers are concerned about the conservation outlook for sugar pine, but it is unclear where and how to best invest conservation resources. In this study, we use data from the US Forest Service's Forest Inventory and Analysis dataset to assess how these various stressors shape the vital rates (survival, growth, and fecundity) of sugar pine across the vast majority of its range. We synthesize the vital rate functions by constructing an integral projection model which predicts the effects of various stressors on the asymptotic population growth rate. </w:t>
+      </w:r>
+      <w:r>
+        <w:t>The asymptotic population growth rate is near or slightly below one even under undisturbed conditions</w:t>
+      </w:r>
+      <w:r>
+        <w:t>, and the actual abundance (in terms of both stem density and basal area) slightly declined over the duration of the study</w:t>
+      </w:r>
+      <w:r>
+        <w:t xml:space="preserve">. </w:t>
+      </w:r>
+      <w:r>
+        <w:t>The analysis reveals that wildfire</w:t>
+      </w:r>
+      <w:r>
+        <w:t xml:space="preserve">, white pine blister rust, </w:t>
+      </w:r>
+      <w:r>
+        <w:t xml:space="preserve">and forest density are key drivers of the demographic rates of sugar pine across its range. </w:t>
+      </w:r>
+      <w:r>
+        <w:t xml:space="preserve">Drought and site dryness had lesser, but still meaningful, effects. </w:t>
+      </w:r>
+      <w:r>
+        <w:t xml:space="preserve">Fire has strong negative effects on survival, resulting in a </w:t>
+      </w:r>
+      <w:r>
+        <w:t>strongly negative</w:t>
+      </w:r>
+      <w:r>
+        <w:t xml:space="preserve"> population </w:t>
+      </w:r>
+      <w:r>
+        <w:t>trajectory</w:t>
+      </w:r>
+      <w:r>
+        <w:t xml:space="preserve"> on burned sites. Conversely, lower than average forest density (neighborhood basal area) results in a positive population growth rate via beneficial effects on growth.</w:t>
       </w:r>
       <w:r>
         <w:t xml:space="preserve"> </w:t>
@@ -184,7 +220,11 @@
         <w:fldChar w:fldCharType="end"/>
       </w:r>
       <w:r>
-        <w:t>. Demographic models built around large-scale longitudinal datasets (such as the Forest Inventory and Analysis, or FIA, dataset) can provide detailed insight into how stressors impact species of concern across wide geographic ranges</w:t>
+        <w:t xml:space="preserve">. </w:t>
+      </w:r>
+      <w:r>
+        <w:lastRenderedPageBreak/>
+        <w:t>Demographic models built around large-scale longitudinal datasets (such as the Forest Inventory and Analysis, or FIA, dataset) can provide detailed insight into how stressors impact species of concern across wide geographic ranges</w:t>
       </w:r>
       <w:r>
         <w:t xml:space="preserve"> </w:t>
@@ -243,11 +283,7 @@
         <w:t xml:space="preserve"> </w:t>
       </w:r>
       <w:r>
-        <w:t xml:space="preserve">fit vital rate </w:t>
-      </w:r>
-      <w:r>
-        <w:lastRenderedPageBreak/>
-        <w:t xml:space="preserve">models including </w:t>
+        <w:t xml:space="preserve">fit vital rate models including </w:t>
       </w:r>
       <w:r>
         <w:t>the effects of key stressors</w:t>
@@ -649,7 +685,13 @@
         <w:t>th</w:t>
       </w:r>
       <w:r>
-        <w:t xml:space="preserve"> century have altered forest structure and a warming climate </w:t>
+        <w:t xml:space="preserve"> century have altered forest structure</w:t>
+      </w:r>
+      <w:r>
+        <w:t>. These changes</w:t>
+      </w:r>
+      <w:r>
+        <w:t xml:space="preserve"> and a warming climate </w:t>
       </w:r>
       <w:r>
         <w:t>have increased</w:t>
@@ -689,7 +731,11 @@
         <w:fldChar w:fldCharType="end"/>
       </w:r>
       <w:r>
-        <w:t xml:space="preserve">. This novel fire regime has increased the proportion of the sugar pine’s range where </w:t>
+        <w:t xml:space="preserve">. This novel fire regime has increased the proportion of the </w:t>
+      </w:r>
+      <w:r>
+        <w:lastRenderedPageBreak/>
+        <w:t xml:space="preserve">sugar pine’s range where </w:t>
       </w:r>
       <w:r>
         <w:t>there are no surviving adult</w:t>
@@ -764,7 +810,6 @@
       </w:pPr>
       <w:commentRangeStart w:id="7"/>
       <w:r>
-        <w:lastRenderedPageBreak/>
         <w:t xml:space="preserve">Second, an invasive fungal pathogen, </w:t>
       </w:r>
       <w:r>
@@ -1400,6 +1445,7 @@
         <w:ind w:firstLine="720"/>
       </w:pPr>
       <w:r>
+        <w:lastRenderedPageBreak/>
         <w:t>Given these numerous challenges, there are widespread concerns about the future of the species</w:t>
       </w:r>
       <w:r>
@@ -1542,11 +1588,7 @@
       </w:r>
       <w:commentRangeStart w:id="14"/>
       <w:r>
-        <w:t xml:space="preserve">In </w:t>
-      </w:r>
-      <w:r>
-        <w:lastRenderedPageBreak/>
-        <w:t>a context where natural resource management funding is constrained, it is important to understand the status and demographic outlook for sugar pine as a species</w:t>
+        <w:t>In a context where natural resource management funding is constrained, it is important to understand the status and demographic outlook for sugar pine as a species</w:t>
       </w:r>
       <w:commentRangeEnd w:id="14"/>
       <w:r>
@@ -1970,12 +2012,16 @@
         <w:t>integrity,</w:t>
       </w:r>
       <w:r>
-        <w:t xml:space="preserve"> the plot coordinates are randomly perturbed, and some plot locations</w:t>
-      </w:r>
-      <w:r>
         <w:t xml:space="preserve"> </w:t>
       </w:r>
       <w:r>
+        <w:lastRenderedPageBreak/>
+        <w:t>the plot coordinates are randomly perturbed, and some plot locations</w:t>
+      </w:r>
+      <w:r>
+        <w:t xml:space="preserve"> </w:t>
+      </w:r>
+      <w:r>
         <w:t>are swapped. Most perturbations are to a random location within 0.8</w:t>
       </w:r>
       <w:r>
@@ -2019,23 +2065,16 @@
         <w:t>approximately once every 10 years</w:t>
       </w:r>
       <w:r>
-        <w:t xml:space="preserve">, which we treat as the census interval for </w:t>
-      </w:r>
-      <w:r>
-        <w:lastRenderedPageBreak/>
-        <w:t>the purpose of calculating vital rates and constructing an IPM</w:t>
-      </w:r>
-      <w:r>
-        <w:t xml:space="preserve">. Of the </w:t>
-      </w:r>
-      <w:r>
-        <w:t>1,</w:t>
-      </w:r>
-      <w:r>
-        <w:t>102</w:t>
-      </w:r>
-      <w:r>
-        <w:t xml:space="preserve"> plots used for this study, 90% had an inventory interval from 9.</w:t>
+        <w:t>, which we treat as the census interval for the purpose of calculating vital rates and constructing an IPM</w:t>
+      </w:r>
+      <w:r>
+        <w:t xml:space="preserve">. Of </w:t>
+      </w:r>
+      <w:r>
+        <w:t>the plots used</w:t>
+      </w:r>
+      <w:r>
+        <w:t xml:space="preserve"> for this study, 90% had an inventory interval from 9.</w:t>
       </w:r>
       <w:r>
         <w:t>6</w:t>
@@ -2221,7 +2260,7 @@
         <w:t xml:space="preserve">The number of new recruits (stems with DBH between 2.54 cm and </w:t>
       </w:r>
       <w:r>
-        <w:t xml:space="preserve">12.7 cm which were not present on the microplot at initial census, but appeared in the second census) was calculated on 967 plots with sugar pine present at initial census to estimate the fecundity, the number of new recruits per existing individual. </w:t>
+        <w:t xml:space="preserve">12.7 cm which were not present on the microplot at initial census but appeared in the second census) was calculated on 967 plots with sugar pine present at initial census to estimate the fecundity, the number of new recruits per existing individual. </w:t>
       </w:r>
       <w:r>
         <w:t xml:space="preserve">We included harvested trees as mortalities in the survival data for two reasons. First, our goal is to understand the actual population dynamics of sugar pine across its range, inclusive of mortality caused by harvests. Second, the prevalence of </w:t>
@@ -2281,6 +2320,7 @@
         <w:ind w:firstLine="720"/>
       </w:pPr>
       <w:r>
+        <w:lastRenderedPageBreak/>
         <w:t>To assess the current trajectory of sugar pine abundance across its range, we calculated the per-plot basal area and stem densities for individuals greater than 2.54 cm DBH on every plot where sugar pine was present at initial measurement or remeasurement</w:t>
       </w:r>
       <w:r>
@@ -2295,7 +2335,6 @@
         <w:pStyle w:val="Heading2"/>
       </w:pPr>
       <w:r>
-        <w:lastRenderedPageBreak/>
         <w:t>Climate Data</w:t>
       </w:r>
     </w:p>
@@ -2419,6 +2458,7 @@
         <w:t xml:space="preserve"> between the two censuses. The annual mean growing season CWD estimates were summarized in two ways</w:t>
       </w:r>
       <w:commentRangeStart w:id="23"/>
+      <w:commentRangeStart w:id="24"/>
       <w:r>
         <w:t xml:space="preserve">: First, the </w:t>
       </w:r>
@@ -2467,6 +2507,13 @@
           <w:rStyle w:val="CommentReference"/>
         </w:rPr>
         <w:commentReference w:id="23"/>
+      </w:r>
+      <w:commentRangeEnd w:id="24"/>
+      <w:r>
+        <w:rPr>
+          <w:rStyle w:val="CommentReference"/>
+        </w:rPr>
+        <w:commentReference w:id="24"/>
       </w:r>
     </w:p>
     <w:p>
@@ -2483,28 +2530,28 @@
       <w:r>
         <w:t xml:space="preserve"> </w:t>
       </w:r>
-      <w:commentRangeStart w:id="24"/>
       <w:commentRangeStart w:id="25"/>
+      <w:commentRangeStart w:id="26"/>
       <w:r>
         <w:t>Model</w:t>
       </w:r>
-      <w:commentRangeEnd w:id="24"/>
+      <w:commentRangeEnd w:id="25"/>
       <w:r>
         <w:rPr>
           <w:rStyle w:val="CommentReference"/>
           <w:rFonts w:asciiTheme="minorHAnsi" w:eastAsiaTheme="minorHAnsi" w:hAnsiTheme="minorHAnsi" w:cstheme="minorBidi"/>
           <w:color w:val="auto"/>
         </w:rPr>
-        <w:commentReference w:id="24"/>
-      </w:r>
-      <w:commentRangeEnd w:id="25"/>
+        <w:commentReference w:id="25"/>
+      </w:r>
+      <w:commentRangeEnd w:id="26"/>
       <w:r>
         <w:rPr>
           <w:rStyle w:val="CommentReference"/>
           <w:rFonts w:asciiTheme="minorHAnsi" w:eastAsiaTheme="minorHAnsi" w:hAnsiTheme="minorHAnsi" w:cstheme="minorBidi"/>
           <w:color w:val="auto"/>
         </w:rPr>
-        <w:commentReference w:id="25"/>
+        <w:commentReference w:id="26"/>
       </w:r>
       <w:r>
         <w:t>s</w:t>
@@ -2538,32 +2585,19 @@
         <w:pStyle w:val="Caption"/>
         <w:keepNext/>
       </w:pPr>
-      <w:bookmarkStart w:id="26" w:name="_Ref93659669"/>
+      <w:bookmarkStart w:id="27" w:name="_Ref93659669"/>
       <w:r>
         <w:t xml:space="preserve">Equation </w:t>
       </w:r>
-      <w:r>
-        <w:fldChar w:fldCharType="begin"/>
-      </w:r>
-      <w:r>
-        <w:instrText xml:space="preserve"> SEQ Equation \* ARABIC </w:instrText>
-      </w:r>
-      <w:r>
-        <w:fldChar w:fldCharType="separate"/>
-      </w:r>
-      <w:r>
-        <w:rPr>
-          <w:noProof/>
-        </w:rPr>
-        <w:t>1</w:t>
-      </w:r>
-      <w:r>
-        <w:rPr>
-          <w:noProof/>
-        </w:rPr>
-        <w:fldChar w:fldCharType="end"/>
-      </w:r>
-      <w:bookmarkEnd w:id="26"/>
+      <w:fldSimple w:instr=" SEQ Equation \* ARABIC ">
+        <w:r>
+          <w:rPr>
+            <w:noProof/>
+          </w:rPr>
+          <w:t>1</w:t>
+        </w:r>
+      </w:fldSimple>
+      <w:bookmarkEnd w:id="27"/>
     </w:p>
     <w:p>
       <w:pPr>
@@ -2661,32 +2695,19 @@
         <w:pStyle w:val="Caption"/>
         <w:keepNext/>
       </w:pPr>
-      <w:bookmarkStart w:id="27" w:name="_Ref93579342"/>
+      <w:bookmarkStart w:id="28" w:name="_Ref93579342"/>
       <w:r>
         <w:t xml:space="preserve">Equation </w:t>
       </w:r>
-      <w:r>
-        <w:fldChar w:fldCharType="begin"/>
-      </w:r>
-      <w:r>
-        <w:instrText xml:space="preserve"> SEQ Equation \* ARABIC </w:instrText>
-      </w:r>
-      <w:r>
-        <w:fldChar w:fldCharType="separate"/>
-      </w:r>
-      <w:r>
-        <w:rPr>
-          <w:noProof/>
-        </w:rPr>
-        <w:t>2</w:t>
-      </w:r>
-      <w:r>
-        <w:rPr>
-          <w:noProof/>
-        </w:rPr>
-        <w:fldChar w:fldCharType="end"/>
-      </w:r>
-      <w:bookmarkEnd w:id="27"/>
+      <w:fldSimple w:instr=" SEQ Equation \* ARABIC ">
+        <w:r>
+          <w:rPr>
+            <w:noProof/>
+          </w:rPr>
+          <w:t>2</w:t>
+        </w:r>
+      </w:fldSimple>
+      <w:bookmarkEnd w:id="28"/>
     </w:p>
     <w:p>
       <w:pPr>
@@ -3056,7 +3077,14 @@
         <w:rPr>
           <w:rFonts w:eastAsiaTheme="minorEastAsia"/>
         </w:rPr>
-        <w:t xml:space="preserve">vector of covariates (described below) for individual </w:t>
+        <w:t xml:space="preserve">vector of covariates (described below) for </w:t>
+      </w:r>
+      <w:r>
+        <w:rPr>
+          <w:rFonts w:eastAsiaTheme="minorEastAsia"/>
+        </w:rPr>
+        <w:lastRenderedPageBreak/>
+        <w:t xml:space="preserve">individual </w:t>
       </w:r>
       <m:oMath>
         <m:r>
@@ -3369,7 +3397,7 @@
         </w:rPr>
         <w:t xml:space="preserve"> is a </w:t>
       </w:r>
-      <w:commentRangeStart w:id="28"/>
+      <w:commentRangeStart w:id="29"/>
       <w:r>
         <w:rPr>
           <w:rFonts w:eastAsiaTheme="minorEastAsia"/>
@@ -3390,12 +3418,12 @@
         </w:rPr>
         <w:t xml:space="preserve"> for </w:t>
       </w:r>
-      <w:commentRangeEnd w:id="28"/>
+      <w:commentRangeEnd w:id="29"/>
       <w:r>
         <w:rPr>
           <w:rStyle w:val="CommentReference"/>
         </w:rPr>
-        <w:commentReference w:id="28"/>
+        <w:commentReference w:id="29"/>
       </w:r>
       <w:r>
         <w:rPr>
@@ -3560,7 +3588,6 @@
         <w:rPr>
           <w:rFonts w:eastAsiaTheme="minorEastAsia"/>
         </w:rPr>
-        <w:lastRenderedPageBreak/>
         <w:tab/>
         <w:t xml:space="preserve">The fixed effects covariates for each individual </w:t>
       </w:r>
@@ -4434,7 +4461,31 @@
         <w:rPr>
           <w:rFonts w:eastAsiaTheme="minorEastAsia"/>
         </w:rPr>
-        <w:t>We measured size on the meter scale so that size was on a similar scale as the other explanatory variables, which was necessary to avoid divergent transitions in the Hamiltonian monte carlo parameter estimation described below.</w:t>
+        <w:t xml:space="preserve">We measured size on the meter scale so that size was on a similar scale as the other explanatory variables, which was necessary to avoid divergent transitions in the Hamiltonian </w:t>
+      </w:r>
+      <w:r>
+        <w:rPr>
+          <w:rFonts w:eastAsiaTheme="minorEastAsia"/>
+        </w:rPr>
+        <w:t>M</w:t>
+      </w:r>
+      <w:r>
+        <w:rPr>
+          <w:rFonts w:eastAsiaTheme="minorEastAsia"/>
+        </w:rPr>
+        <w:t xml:space="preserve">onte </w:t>
+      </w:r>
+      <w:r>
+        <w:rPr>
+          <w:rFonts w:eastAsiaTheme="minorEastAsia"/>
+        </w:rPr>
+        <w:t>C</w:t>
+      </w:r>
+      <w:r>
+        <w:rPr>
+          <w:rFonts w:eastAsiaTheme="minorEastAsia"/>
+        </w:rPr>
+        <w:t>arlo parameter estimation described below.</w:t>
       </w:r>
     </w:p>
     <w:p>
@@ -4457,32 +4508,19 @@
         <w:pStyle w:val="Caption"/>
         <w:keepNext/>
       </w:pPr>
-      <w:bookmarkStart w:id="29" w:name="_Ref104375706"/>
+      <w:bookmarkStart w:id="30" w:name="_Ref104375706"/>
       <w:r>
         <w:t xml:space="preserve">Equation </w:t>
       </w:r>
-      <w:r>
-        <w:fldChar w:fldCharType="begin"/>
-      </w:r>
-      <w:r>
-        <w:instrText xml:space="preserve"> SEQ Equation \* ARABIC </w:instrText>
-      </w:r>
-      <w:r>
-        <w:fldChar w:fldCharType="separate"/>
-      </w:r>
-      <w:r>
-        <w:rPr>
-          <w:noProof/>
-        </w:rPr>
-        <w:t>3</w:t>
-      </w:r>
-      <w:r>
-        <w:rPr>
-          <w:noProof/>
-        </w:rPr>
-        <w:fldChar w:fldCharType="end"/>
-      </w:r>
-      <w:bookmarkEnd w:id="29"/>
+      <w:fldSimple w:instr=" SEQ Equation \* ARABIC ">
+        <w:r>
+          <w:rPr>
+            <w:noProof/>
+          </w:rPr>
+          <w:t>3</w:t>
+        </w:r>
+      </w:fldSimple>
+      <w:bookmarkEnd w:id="30"/>
     </w:p>
     <w:p>
       <w:pPr>
@@ -4630,35 +4668,19 @@
         <w:pStyle w:val="Caption"/>
         <w:keepNext/>
       </w:pPr>
-      <w:bookmarkStart w:id="30" w:name="_Ref93578923"/>
+      <w:bookmarkStart w:id="31" w:name="_Ref93578923"/>
       <w:r>
         <w:t xml:space="preserve">Equation </w:t>
       </w:r>
-      <w:r>
-        <w:fldChar w:fldCharType="begin"/>
-      </w:r>
-      <w:r>
-        <w:instrText xml:space="preserve"> SEQ</w:instrText>
-      </w:r>
-      <w:r>
-        <w:instrText xml:space="preserve"> Equation \* ARABIC </w:instrText>
-      </w:r>
-      <w:r>
-        <w:fldChar w:fldCharType="separate"/>
-      </w:r>
-      <w:r>
-        <w:rPr>
-          <w:noProof/>
-        </w:rPr>
-        <w:t>4</w:t>
-      </w:r>
-      <w:r>
-        <w:rPr>
-          <w:noProof/>
-        </w:rPr>
-        <w:fldChar w:fldCharType="end"/>
-      </w:r>
-      <w:bookmarkEnd w:id="30"/>
+      <w:fldSimple w:instr=" SEQ Equation \* ARABIC ">
+        <w:r>
+          <w:rPr>
+            <w:noProof/>
+          </w:rPr>
+          <w:t>4</w:t>
+        </w:r>
+      </w:fldSimple>
+      <w:bookmarkEnd w:id="31"/>
     </w:p>
     <w:p>
       <w:pPr>
@@ -5059,19 +5081,19 @@
         </w:rPr>
         <w:t xml:space="preserve">vector </w:t>
       </w:r>
-      <w:commentRangeStart w:id="31"/>
+      <w:commentRangeStart w:id="32"/>
       <w:r>
         <w:rPr>
           <w:rFonts w:eastAsiaTheme="minorEastAsia"/>
         </w:rPr>
         <w:t>of</w:t>
       </w:r>
-      <w:commentRangeEnd w:id="31"/>
+      <w:commentRangeEnd w:id="32"/>
       <w:r>
         <w:rPr>
           <w:rStyle w:val="CommentReference"/>
         </w:rPr>
-        <w:commentReference w:id="31"/>
+        <w:commentReference w:id="32"/>
       </w:r>
       <w:r>
         <w:rPr>
@@ -5141,6 +5163,7 @@
         <w:rPr>
           <w:rFonts w:eastAsiaTheme="minorEastAsia"/>
         </w:rPr>
+        <w:lastRenderedPageBreak/>
         <w:tab/>
         <w:t xml:space="preserve">The response distribution for the </w:t>
       </w:r>
@@ -5165,27 +5188,14 @@
       <w:r>
         <w:t xml:space="preserve">Equation </w:t>
       </w:r>
-      <w:r>
-        <w:fldChar w:fldCharType="begin"/>
-      </w:r>
-      <w:r>
-        <w:instrText xml:space="preserve"> SEQ Equation \* ARABIC </w:instrText>
-      </w:r>
-      <w:r>
-        <w:fldChar w:fldCharType="separate"/>
-      </w:r>
-      <w:r>
-        <w:rPr>
-          <w:noProof/>
-        </w:rPr>
-        <w:t>5</w:t>
-      </w:r>
-      <w:r>
-        <w:rPr>
-          <w:noProof/>
-        </w:rPr>
-        <w:fldChar w:fldCharType="end"/>
-      </w:r>
+      <w:fldSimple w:instr=" SEQ Equation \* ARABIC ">
+        <w:r>
+          <w:rPr>
+            <w:noProof/>
+          </w:rPr>
+          <w:t>5</w:t>
+        </w:r>
+      </w:fldSimple>
     </w:p>
     <w:p>
       <w:pPr>
@@ -5212,8 +5222,6 @@
                 </m:rPr>
                 <w:rPr>
                   <w:rFonts w:ascii="Cambria Math" w:hAnsi="Cambria Math"/>
-                  <w:b/>
-                  <w:bCs/>
                 </w:rPr>
                 <m:t>c</m:t>
               </m:r>
@@ -5311,7 +5319,6 @@
         <w:rPr>
           <w:rFonts w:eastAsiaTheme="minorEastAsia"/>
         </w:rPr>
-        <w:lastRenderedPageBreak/>
         <w:tab/>
       </w:r>
       <w:r>
@@ -5343,8 +5350,6 @@
               </m:rPr>
               <w:rPr>
                 <w:rFonts w:ascii="Cambria Math" w:eastAsiaTheme="minorEastAsia" w:hAnsi="Cambria Math"/>
-                <w:b/>
-                <w:bCs/>
               </w:rPr>
               <m:t>c</m:t>
             </m:r>
@@ -5381,7 +5386,19 @@
         <w:rPr>
           <w:rFonts w:eastAsiaTheme="minorEastAsia"/>
         </w:rPr>
-        <w:t>new recruits (individuals between 2.54 cm and 12.7 cm DBH which were newly present at the followup census)</w:t>
+        <w:t>new recruits (individuals between 2.54 cm and 12.7 cm DBH which were newly present at the follow</w:t>
+      </w:r>
+      <w:r>
+        <w:rPr>
+          <w:rFonts w:eastAsiaTheme="minorEastAsia"/>
+        </w:rPr>
+        <w:t xml:space="preserve"> </w:t>
+      </w:r>
+      <w:r>
+        <w:rPr>
+          <w:rFonts w:eastAsiaTheme="minorEastAsia"/>
+        </w:rPr>
+        <w:t>up census)</w:t>
       </w:r>
       <w:r>
         <w:rPr>
@@ -5685,27 +5702,14 @@
       <w:r>
         <w:t xml:space="preserve">Equation </w:t>
       </w:r>
-      <w:r>
-        <w:fldChar w:fldCharType="begin"/>
-      </w:r>
-      <w:r>
-        <w:instrText xml:space="preserve"> SEQ Equation \* ARABIC </w:instrText>
-      </w:r>
-      <w:r>
-        <w:fldChar w:fldCharType="separate"/>
-      </w:r>
-      <w:r>
-        <w:rPr>
-          <w:noProof/>
-        </w:rPr>
-        <w:t>6</w:t>
-      </w:r>
-      <w:r>
-        <w:rPr>
-          <w:noProof/>
-        </w:rPr>
-        <w:fldChar w:fldCharType="end"/>
-      </w:r>
+      <w:fldSimple w:instr=" SEQ Equation \* ARABIC ">
+        <w:r>
+          <w:rPr>
+            <w:noProof/>
+          </w:rPr>
+          <w:t>6</w:t>
+        </w:r>
+      </w:fldSimple>
     </w:p>
     <w:p>
       <w:pPr>
@@ -5964,27 +5968,14 @@
       <w:r>
         <w:t xml:space="preserve">Equation </w:t>
       </w:r>
-      <w:r>
-        <w:fldChar w:fldCharType="begin"/>
-      </w:r>
-      <w:r>
-        <w:instrText xml:space="preserve"> SEQ Equation \* ARABIC </w:instrText>
-      </w:r>
-      <w:r>
-        <w:fldChar w:fldCharType="separate"/>
-      </w:r>
-      <w:r>
-        <w:rPr>
-          <w:noProof/>
-        </w:rPr>
-        <w:t>7</w:t>
-      </w:r>
-      <w:r>
-        <w:rPr>
-          <w:noProof/>
-        </w:rPr>
-        <w:fldChar w:fldCharType="end"/>
-      </w:r>
+      <w:fldSimple w:instr=" SEQ Equation \* ARABIC ">
+        <w:r>
+          <w:rPr>
+            <w:noProof/>
+          </w:rPr>
+          <w:t>7</w:t>
+        </w:r>
+      </w:fldSimple>
     </w:p>
     <w:p>
       <w:pPr>
@@ -6131,21 +6122,217 @@
         <w:rPr>
           <w:rFonts w:eastAsiaTheme="minorEastAsia"/>
         </w:rPr>
-        <w:t xml:space="preserve">Model data was prepared using the tidyverse package in R Version 4.1.1, and Bayesian parameter estimation was performed using Hamiltonion Monte Carlo as implemented in stan version 2.28.2 and the cmdstanr </w:t>
-      </w:r>
-      <w:commentRangeStart w:id="32"/>
+        <w:t xml:space="preserve">Model data was prepared using the tidyverse package </w:t>
+      </w:r>
+      <w:r>
+        <w:rPr>
+          <w:rFonts w:eastAsiaTheme="minorEastAsia"/>
+        </w:rPr>
+        <w:fldChar w:fldCharType="begin" w:fldLock="1"/>
+      </w:r>
+      <w:r>
+        <w:rPr>
+          <w:rFonts w:eastAsiaTheme="minorEastAsia"/>
+        </w:rPr>
+        <w:instrText>ADDIN CSL_CITATION {"citationItems":[{"id":"ITEM-1","itemData":{"DOI":"10.21105/joss.01686","author":[{"dropping-particle":"","family":"Wickham","given":"Hadley","non-dropping-particle":"","parse-names":false,"suffix":""},{"dropping-particle":"","family":"Averick","given":"Mara","non-dropping-particle":"","parse-names":false,"suffix":""},{"dropping-particle":"","family":"Bryan","given":"Jennifer","non-dropping-particle":"","parse-names":false,"suffix":""},{"dropping-particle":"","family":"Chang","given":"Winston","non-dropping-particle":"","parse-names":false,"suffix":""},{"dropping-particle":"","family":"D'Agostino","given":"Lucy","non-dropping-particle":"","parse-names":false,"suffix":""},{"dropping-particle":"","family":"François","given":"Romain","non-dropping-particle":"","parse-names":false,"suffix":""},{"dropping-particle":"","family":"Grolemund","given":"Garrett","non-dropping-particle":"","parse-names":false,"suffix":""},{"dropping-particle":"","family":"Hayes","given":"Alex","non-dropping-particle":"","parse-names":false,"suffix":""},{"dropping-particle":"","family":"Henry","given":"Lionel","non-dropping-particle":"","parse-names":false,"suffix":""},{"dropping-particle":"","family":"Hester","given":"Jim","non-dropping-particle":"","parse-names":false,"suffix":""},{"dropping-particle":"","family":"Kuhn","given":"Max","non-dropping-particle":"","parse-names":false,"suffix":""},{"dropping-particle":"","family":"Lin Pedersen","given":"Thomas","non-dropping-particle":"","parse-names":false,"suffix":""},{"dropping-particle":"","family":"Miller","given":"Evan","non-dropping-particle":"","parse-names":false,"suffix":""},{"dropping-particle":"","family":"Milton Bache","given":"Stephan","non-dropping-particle":"","parse-names":false,"suffix":""},{"dropping-particle":"","family":"Müller","given":"Kirill","non-dropping-particle":"","parse-names":false,"suffix":""},{"dropping-particle":"","family":"Oom","given":"Jeroen","non-dropping-particle":"","parse-names":false,"suffix":""},{"dropping-particle":"","family":"Robinson","given":"David","non-dropping-particle":"","parse-names":false,"suffix":""},{"dropping-particle":"","family":"Paige Seidel","given":"Dana","non-dropping-particle":"","parse-names":false,"suffix":""},{"dropping-particle":"","family":"Spinu","given":"Vitalie","non-dropping-particle":"","parse-names":false,"suffix":""},{"dropping-particle":"","family":"Takahashi","given":"Kohske","non-dropping-particle":"","parse-names":false,"suffix":""},{"dropping-particle":"","family":"Vaughan","given":"Davis","non-dropping-particle":"","parse-names":false,"suffix":""},{"dropping-particle":"","family":"Wilke","given":"Claus","non-dropping-particle":"","parse-names":false,"suffix":""},{"dropping-particle":"","family":"Woo","given":"Kara","non-dropping-particle":"","parse-names":false,"suffix":""},{"dropping-particle":"","family":"Yutani","given":"Hiroaki","non-dropping-particle":"","parse-names":false,"suffix":""}],"container-title":"Journal of Open Source Software","id":"ITEM-1","issue":"43","issued":{"date-parts":[["2019"]]},"page":"1686","title":"Welcome to the tidyverse","type":"article-journal","volume":"4"},"uris":["http://www.mendeley.com/documents/?uuid=c24f4ed6-ceb6-4d17-be55-3216f9a35be9"]}],"mendeley":{"formattedCitation":"(Wickham &lt;i&gt;et al.&lt;/i&gt;, 2019)","plainTextFormattedCitation":"(Wickham et al., 2019)","previouslyFormattedCitation":"(Wickham &lt;i&gt;et al.&lt;/i&gt;, 2019)"},"properties":{"noteIndex":0},"schema":"https://github.com/citation-style-language/schema/raw/master/csl-citation.json"}</w:instrText>
+      </w:r>
+      <w:r>
+        <w:rPr>
+          <w:rFonts w:eastAsiaTheme="minorEastAsia"/>
+        </w:rPr>
+        <w:fldChar w:fldCharType="separate"/>
+      </w:r>
+      <w:r>
+        <w:rPr>
+          <w:rFonts w:eastAsiaTheme="minorEastAsia"/>
+          <w:noProof/>
+        </w:rPr>
+        <w:t xml:space="preserve">(Wickham </w:t>
+      </w:r>
+      <w:r>
+        <w:rPr>
+          <w:rFonts w:eastAsiaTheme="minorEastAsia"/>
+          <w:i/>
+          <w:noProof/>
+        </w:rPr>
+        <w:t>et al.</w:t>
+      </w:r>
+      <w:r>
+        <w:rPr>
+          <w:rFonts w:eastAsiaTheme="minorEastAsia"/>
+          <w:noProof/>
+        </w:rPr>
+        <w:t>, 2019)</w:t>
+      </w:r>
+      <w:r>
+        <w:rPr>
+          <w:rFonts w:eastAsiaTheme="minorEastAsia"/>
+        </w:rPr>
+        <w:fldChar w:fldCharType="end"/>
+      </w:r>
+      <w:r>
+        <w:rPr>
+          <w:rFonts w:eastAsiaTheme="minorEastAsia"/>
+        </w:rPr>
+        <w:t xml:space="preserve"> </w:t>
+      </w:r>
+      <w:r>
+        <w:rPr>
+          <w:rFonts w:eastAsiaTheme="minorEastAsia"/>
+        </w:rPr>
+        <w:t>in R Version 4.1.1</w:t>
+      </w:r>
+      <w:r>
+        <w:rPr>
+          <w:rFonts w:eastAsiaTheme="minorEastAsia"/>
+        </w:rPr>
+        <w:t xml:space="preserve"> </w:t>
+      </w:r>
+      <w:r>
+        <w:rPr>
+          <w:rFonts w:eastAsiaTheme="minorEastAsia"/>
+        </w:rPr>
+        <w:fldChar w:fldCharType="begin" w:fldLock="1"/>
+      </w:r>
+      <w:r>
+        <w:rPr>
+          <w:rFonts w:eastAsiaTheme="minorEastAsia"/>
+        </w:rPr>
+        <w:instrText>ADDIN CSL_CITATION {"citationItems":[{"id":"ITEM-1","itemData":{"author":[{"dropping-particle":"","family":"R Core Team","given":"","non-dropping-particle":"","parse-names":false,"suffix":""}],"id":"ITEM-1","issued":{"date-parts":[["2021"]]},"publisher":"R Foundation for Statistical Computing","publisher-place":"Vienna, Austria","title":"R: A language and environment for statistical computing.","type":"article"},"uris":["http://www.mendeley.com/documents/?uuid=9eaa1c3f-861e-4077-95c1-8af9a92db374"]}],"mendeley":{"formattedCitation":"(R Core Team, 2021)","plainTextFormattedCitation":"(R Core Team, 2021)","previouslyFormattedCitation":"(R Core Team, 2021)"},"properties":{"noteIndex":0},"schema":"https://github.com/citation-style-language/schema/raw/master/csl-citation.json"}</w:instrText>
+      </w:r>
+      <w:r>
+        <w:rPr>
+          <w:rFonts w:eastAsiaTheme="minorEastAsia"/>
+        </w:rPr>
+        <w:fldChar w:fldCharType="separate"/>
+      </w:r>
+      <w:r>
+        <w:rPr>
+          <w:rFonts w:eastAsiaTheme="minorEastAsia"/>
+          <w:noProof/>
+        </w:rPr>
+        <w:t>(R Core Team, 2021)</w:t>
+      </w:r>
+      <w:r>
+        <w:rPr>
+          <w:rFonts w:eastAsiaTheme="minorEastAsia"/>
+        </w:rPr>
+        <w:fldChar w:fldCharType="end"/>
+      </w:r>
+      <w:r>
+        <w:rPr>
+          <w:rFonts w:eastAsiaTheme="minorEastAsia"/>
+        </w:rPr>
+        <w:t xml:space="preserve">, and Bayesian parameter estimation was performed using Hamiltonion Monte Carlo as implemented in stan version 2.28.2 </w:t>
+      </w:r>
+      <w:r>
+        <w:rPr>
+          <w:rFonts w:eastAsiaTheme="minorEastAsia"/>
+        </w:rPr>
+        <w:fldChar w:fldCharType="begin" w:fldLock="1"/>
+      </w:r>
+      <w:r>
+        <w:rPr>
+          <w:rFonts w:eastAsiaTheme="minorEastAsia"/>
+        </w:rPr>
+        <w:instrText>ADDIN CSL_CITATION {"citationItems":[{"id":"ITEM-1","itemData":{"author":[{"dropping-particle":"","family":"Stan Development Team","given":"","non-dropping-particle":"","parse-names":false,"suffix":""}],"id":"ITEM-1","issued":{"date-parts":[["2022"]]},"number":"2.28.2","title":"Stan Modeling Language Users Guide and Reference Manual","type":"article"},"uris":["http://www.mendeley.com/documents/?uuid=6b82f36d-3354-4d85-af1e-c2a23a771ace"]}],"mendeley":{"formattedCitation":"(Stan Development Team, 2022)","plainTextFormattedCitation":"(Stan Development Team, 2022)","previouslyFormattedCitation":"(Stan Development Team, 2022)"},"properties":{"noteIndex":0},"schema":"https://github.com/citation-style-language/schema/raw/master/csl-citation.json"}</w:instrText>
+      </w:r>
+      <w:r>
+        <w:rPr>
+          <w:rFonts w:eastAsiaTheme="minorEastAsia"/>
+        </w:rPr>
+        <w:fldChar w:fldCharType="separate"/>
+      </w:r>
+      <w:r>
+        <w:rPr>
+          <w:rFonts w:eastAsiaTheme="minorEastAsia"/>
+          <w:noProof/>
+        </w:rPr>
+        <w:t>(Stan Development Team, 2022)</w:t>
+      </w:r>
+      <w:r>
+        <w:rPr>
+          <w:rFonts w:eastAsiaTheme="minorEastAsia"/>
+        </w:rPr>
+        <w:fldChar w:fldCharType="end"/>
+      </w:r>
+      <w:r>
+        <w:rPr>
+          <w:rFonts w:eastAsiaTheme="minorEastAsia"/>
+        </w:rPr>
+        <w:t xml:space="preserve"> </w:t>
+      </w:r>
+      <w:r>
+        <w:rPr>
+          <w:rFonts w:eastAsiaTheme="minorEastAsia"/>
+        </w:rPr>
+        <w:t xml:space="preserve">and the cmdstanr </w:t>
+      </w:r>
+      <w:commentRangeStart w:id="33"/>
       <w:r>
         <w:rPr>
           <w:rFonts w:eastAsiaTheme="minorEastAsia"/>
         </w:rPr>
         <w:t>package</w:t>
       </w:r>
-      <w:commentRangeEnd w:id="32"/>
+      <w:commentRangeEnd w:id="33"/>
+      <w:r>
+        <w:rPr>
+          <w:rFonts w:eastAsiaTheme="minorEastAsia"/>
+        </w:rPr>
+        <w:t xml:space="preserve"> </w:t>
+      </w:r>
+      <w:r>
+        <w:rPr>
+          <w:rFonts w:eastAsiaTheme="minorEastAsia"/>
+        </w:rPr>
+        <w:fldChar w:fldCharType="begin" w:fldLock="1"/>
+      </w:r>
+      <w:r>
+        <w:rPr>
+          <w:rFonts w:eastAsiaTheme="minorEastAsia"/>
+        </w:rPr>
+        <w:instrText>ADDIN CSL_CITATION {"citationItems":[{"id":"ITEM-1","itemData":{"author":[{"dropping-particle":"","family":"Gabry","given":"Jonah","non-dropping-particle":"","parse-names":false,"suffix":""},{"dropping-particle":"","family":"Češnovar","given":"Rok","non-dropping-particle":"","parse-names":false,"suffix":""},{"dropping-particle":"","family":"Bales","given":"Ben","non-dropping-particle":"","parse-names":false,"suffix":""},{"dropping-particle":"","family":"Morris","given":"Mitzi","non-dropping-particle":"","parse-names":false,"suffix":""},{"dropping-particle":"","family":"Popov","given":"Mikhail","non-dropping-particle":"","parse-names":false,"suffix":""},{"dropping-particle":"","family":"Lawrence","given":"Mike","non-dropping-particle":"","parse-names":false,"suffix":""},{"dropping-particle":"","family":"Michael Landau","given":"William","non-dropping-particle":"","parse-names":false,"suffix":""},{"dropping-particle":"","family":"Socolar","given":"Jacob","non-dropping-particle":"","parse-names":false,"suffix":""}],"id":"ITEM-1","issued":{"date-parts":[["2022"]]},"number":"0.4.0","title":"cmdstanr","type":"article"},"uris":["http://www.mendeley.com/documents/?uuid=429d9090-484f-42be-bcba-823841444b3c"]}],"mendeley":{"formattedCitation":"(Gabry &lt;i&gt;et al.&lt;/i&gt;, 2022)","plainTextFormattedCitation":"(Gabry et al., 2022)"},"properties":{"noteIndex":0},"schema":"https://github.com/citation-style-language/schema/raw/master/csl-citation.json"}</w:instrText>
+      </w:r>
+      <w:r>
+        <w:rPr>
+          <w:rFonts w:eastAsiaTheme="minorEastAsia"/>
+        </w:rPr>
+        <w:fldChar w:fldCharType="separate"/>
+      </w:r>
+      <w:r>
+        <w:rPr>
+          <w:rFonts w:eastAsiaTheme="minorEastAsia"/>
+          <w:noProof/>
+        </w:rPr>
+        <w:t xml:space="preserve">(Gabry </w:t>
+      </w:r>
+      <w:r>
+        <w:rPr>
+          <w:rFonts w:eastAsiaTheme="minorEastAsia"/>
+          <w:i/>
+          <w:noProof/>
+        </w:rPr>
+        <w:t>et al.</w:t>
+      </w:r>
+      <w:r>
+        <w:rPr>
+          <w:rFonts w:eastAsiaTheme="minorEastAsia"/>
+          <w:noProof/>
+        </w:rPr>
+        <w:t>, 2022)</w:t>
+      </w:r>
+      <w:r>
+        <w:rPr>
+          <w:rFonts w:eastAsiaTheme="minorEastAsia"/>
+        </w:rPr>
+        <w:fldChar w:fldCharType="end"/>
+      </w:r>
       <w:r>
         <w:rPr>
           <w:rStyle w:val="CommentReference"/>
         </w:rPr>
-        <w:commentReference w:id="32"/>
+        <w:commentReference w:id="33"/>
       </w:r>
       <w:r>
         <w:rPr>
@@ -6204,7 +6391,14 @@
         <w:rPr>
           <w:rFonts w:eastAsiaTheme="minorEastAsia"/>
         </w:rPr>
-        <w:t xml:space="preserve"> (with variance terms restricted to positive values) except for the negative binomial dispersion parameter </w:t>
+        <w:t xml:space="preserve"> (with </w:t>
+      </w:r>
+      <w:r>
+        <w:rPr>
+          <w:rFonts w:eastAsiaTheme="minorEastAsia"/>
+        </w:rPr>
+        <w:lastRenderedPageBreak/>
+        <w:t xml:space="preserve">variance terms restricted to positive values) except for the negative binomial dispersion parameter </w:t>
       </w:r>
       <m:oMath>
         <m:r>
@@ -6246,18 +6440,18 @@
       <w:r>
         <w:t xml:space="preserve">Model </w:t>
       </w:r>
-      <w:commentRangeStart w:id="33"/>
+      <w:commentRangeStart w:id="34"/>
       <w:r>
         <w:t>Validation</w:t>
       </w:r>
-      <w:commentRangeEnd w:id="33"/>
+      <w:commentRangeEnd w:id="34"/>
       <w:r>
         <w:rPr>
           <w:rStyle w:val="CommentReference"/>
           <w:rFonts w:asciiTheme="minorHAnsi" w:eastAsiaTheme="minorHAnsi" w:hAnsiTheme="minorHAnsi" w:cstheme="minorBidi"/>
           <w:color w:val="auto"/>
         </w:rPr>
-        <w:commentReference w:id="33"/>
+        <w:commentReference w:id="34"/>
       </w:r>
     </w:p>
     <w:p>
@@ -6266,18 +6460,24 @@
         <w:ind w:firstLine="720"/>
       </w:pPr>
       <w:r>
-        <w:t xml:space="preserve">The basic diagnostics provided by cmdrstan (R-hat values, trace plots, per-chain posterior density plots, posterior pair plots, and assessment of divergences) were inspected for evidence of convergence and between-chain consistency or signs of difficulty estimating parameters. </w:t>
-      </w:r>
-      <w:commentRangeStart w:id="34"/>
+        <w:t>The basic diagnostics provided by cmdstan</w:t>
+      </w:r>
+      <w:r>
+        <w:t>r</w:t>
+      </w:r>
+      <w:r>
+        <w:t xml:space="preserve"> (R-hat values, trace plots, per-chain posterior density plots, posterior pair plots, and assessment of divergences) were inspected for evidence of convergence and between-chain consistency or signs of difficulty estimating parameters. </w:t>
+      </w:r>
+      <w:commentRangeStart w:id="35"/>
       <w:r>
         <w:t>10</w:t>
       </w:r>
-      <w:commentRangeEnd w:id="34"/>
+      <w:commentRangeEnd w:id="35"/>
       <w:r>
         <w:rPr>
           <w:rStyle w:val="CommentReference"/>
         </w:rPr>
-        <w:commentReference w:id="34"/>
+        <w:commentReference w:id="35"/>
       </w:r>
       <w:r>
         <w:t xml:space="preserve">% of plots were randomly held out </w:t>
@@ -6292,11 +6492,13 @@
         <w:t xml:space="preserve">were </w:t>
       </w:r>
       <w:r>
-        <w:t xml:space="preserve">only used to assess </w:t>
-      </w:r>
-      <w:r>
-        <w:lastRenderedPageBreak/>
-        <w:t xml:space="preserve">the out-of-sample predictive performance of the model. </w:t>
+        <w:t>only used to assess the out-of-sample predictive performance of the model</w:t>
+      </w:r>
+      <w:r>
+        <w:t>s</w:t>
+      </w:r>
+      <w:r>
+        <w:t xml:space="preserve">. </w:t>
       </w:r>
       <w:r>
         <w:t>For both the training and validation data sets, t</w:t>
@@ -6376,7 +6578,7 @@
       <w:r>
         <w:t>survival</w:t>
       </w:r>
-      <w:commentRangeStart w:id="35"/>
+      <w:commentRangeStart w:id="36"/>
       <w:r>
         <w:t xml:space="preserve">. </w:t>
       </w:r>
@@ -6386,18 +6588,24 @@
       <w:r>
         <w:t xml:space="preserve"> </w:t>
       </w:r>
-      <w:commentRangeEnd w:id="35"/>
+      <w:commentRangeEnd w:id="36"/>
       <w:r>
         <w:rPr>
           <w:rStyle w:val="CommentReference"/>
         </w:rPr>
-        <w:commentReference w:id="35"/>
+        <w:commentReference w:id="36"/>
       </w:r>
       <w:r>
         <w:t>explanatory data were constructed representing a</w:t>
       </w:r>
       <w:r>
-        <w:t xml:space="preserve"> suite of environmental scenarios correspond to situations where a single stressor is present (in the case of the discrete explanatory variables </w:t>
+        <w:t xml:space="preserve"> suite of environmental scenarios correspond</w:t>
+      </w:r>
+      <w:r>
+        <w:t>ing</w:t>
+      </w:r>
+      <w:r>
+        <w:t xml:space="preserve"> to situations where a single stressor is present (in the case of the discrete explanatory variables </w:t>
       </w:r>
       <m:oMath>
         <m:r>
@@ -6479,13 +6687,13 @@
         <w:rPr>
           <w:rFonts w:eastAsiaTheme="minorEastAsia"/>
         </w:rPr>
-        <w:t>-2.</w:t>
-      </w:r>
-      <w:r>
-        <w:rPr>
-          <w:rFonts w:eastAsiaTheme="minorEastAsia"/>
-        </w:rPr>
-        <w:t>0</w:t>
+        <w:t>-</w:t>
+      </w:r>
+      <w:r>
+        <w:rPr>
+          <w:rFonts w:eastAsiaTheme="minorEastAsia"/>
+        </w:rPr>
+        <w:t>1.25</w:t>
       </w:r>
       <w:r>
         <w:rPr>
@@ -6499,13 +6707,13 @@
         </w:rPr>
         <w:t xml:space="preserve">Median posterior random effect values for ecoregions in survival, growth, and fecundity functions were mapped to understand regional-scale patterns in vital rates not explained by the fixed effects. </w:t>
       </w:r>
-      <w:commentRangeStart w:id="36"/>
-      <w:commentRangeEnd w:id="36"/>
+      <w:commentRangeStart w:id="37"/>
+      <w:commentRangeEnd w:id="37"/>
       <w:r>
         <w:rPr>
           <w:rStyle w:val="CommentReference"/>
         </w:rPr>
-        <w:commentReference w:id="36"/>
+        <w:commentReference w:id="37"/>
       </w:r>
     </w:p>
     <w:p>
@@ -6631,7 +6839,14 @@
         <w:rPr>
           <w:rFonts w:eastAsiaTheme="minorEastAsia"/>
         </w:rPr>
-        <w:t xml:space="preserve"> discretized integral projection model kernel describing the rates of transition from each </w:t>
+        <w:t xml:space="preserve"> discretized integral projection model kernel describing </w:t>
+      </w:r>
+      <w:r>
+        <w:rPr>
+          <w:rFonts w:eastAsiaTheme="minorEastAsia"/>
+        </w:rPr>
+        <w:lastRenderedPageBreak/>
+        <w:t xml:space="preserve">the rates of transition from each </w:t>
       </w:r>
       <m:oMath>
         <m:r>
@@ -6671,7 +6886,19 @@
         <w:rPr>
           <w:rFonts w:eastAsiaTheme="minorEastAsia"/>
         </w:rPr>
-        <w:t xml:space="preserve">, which includes fecundity as well as growth and survival. The elements of this matrix are a function of the parameters for the survival, growth, and fecundity functions and the data describing </w:t>
+        <w:t xml:space="preserve">, which includes fecundity as well as growth and survival. </w:t>
+      </w:r>
+      <w:r>
+        <w:rPr>
+          <w:rFonts w:eastAsiaTheme="minorEastAsia"/>
+        </w:rPr>
+        <w:t xml:space="preserve">The largest individual appearing in the vital rates datasets was 2.45 m DBH, though even larger sugar pines have been recorded. </w:t>
+      </w:r>
+      <w:r>
+        <w:rPr>
+          <w:rFonts w:eastAsiaTheme="minorEastAsia"/>
+        </w:rPr>
+        <w:t xml:space="preserve">The elements of this matrix are a function of the parameters for the survival, growth, and fecundity functions and the data describing </w:t>
       </w:r>
       <w:r>
         <w:rPr>
@@ -6877,17 +7104,29 @@
         <w:keepNext/>
       </w:pPr>
       <w:r>
-        <w:lastRenderedPageBreak/>
         <w:t xml:space="preserve">Equation </w:t>
       </w:r>
-      <w:fldSimple w:instr=" SEQ Equation \* ARABIC ">
-        <w:r>
-          <w:rPr>
-            <w:noProof/>
-          </w:rPr>
-          <w:t>8</w:t>
-        </w:r>
-      </w:fldSimple>
+      <w:r>
+        <w:fldChar w:fldCharType="begin"/>
+      </w:r>
+      <w:r>
+        <w:instrText xml:space="preserve"> SEQ Equation \* ARABIC </w:instrText>
+      </w:r>
+      <w:r>
+        <w:fldChar w:fldCharType="separate"/>
+      </w:r>
+      <w:r>
+        <w:rPr>
+          <w:noProof/>
+        </w:rPr>
+        <w:t>8</w:t>
+      </w:r>
+      <w:r>
+        <w:rPr>
+          <w:noProof/>
+        </w:rPr>
+        <w:fldChar w:fldCharType="end"/>
+      </w:r>
     </w:p>
     <w:p>
       <w:pPr>
@@ -7074,19 +7313,19 @@
         <w:tab/>
         <w:t>w</w:t>
       </w:r>
-      <w:commentRangeStart w:id="37"/>
+      <w:commentRangeStart w:id="38"/>
       <w:r>
         <w:rPr>
           <w:rFonts w:eastAsiaTheme="minorEastAsia"/>
         </w:rPr>
         <w:t>here</w:t>
       </w:r>
-      <w:commentRangeEnd w:id="37"/>
+      <w:commentRangeEnd w:id="38"/>
       <w:r>
         <w:rPr>
           <w:rStyle w:val="CommentReference"/>
         </w:rPr>
-        <w:commentReference w:id="37"/>
+        <w:commentReference w:id="38"/>
       </w:r>
       <w:r>
         <w:rPr>
@@ -7414,7 +7653,7 @@
         <w:rPr>
           <w:rFonts w:eastAsiaTheme="minorEastAsia"/>
         </w:rPr>
-        <w:t xml:space="preserve"> (which we refer to as the fecundity, following Shriver et al. 2021).</w:t>
+        <w:t>.</w:t>
       </w:r>
     </w:p>
     <w:p>
@@ -7557,19 +7796,32 @@
         <w:pStyle w:val="Caption"/>
         <w:keepNext/>
       </w:pPr>
-      <w:bookmarkStart w:id="38" w:name="_Ref104379758"/>
+      <w:bookmarkStart w:id="39" w:name="_Ref104379758"/>
       <w:r>
         <w:t xml:space="preserve">Equation </w:t>
       </w:r>
-      <w:fldSimple w:instr=" SEQ Equation \* ARABIC ">
-        <w:r>
-          <w:rPr>
-            <w:noProof/>
-          </w:rPr>
-          <w:t>9</w:t>
-        </w:r>
-      </w:fldSimple>
-      <w:bookmarkEnd w:id="38"/>
+      <w:r>
+        <w:fldChar w:fldCharType="begin"/>
+      </w:r>
+      <w:r>
+        <w:instrText xml:space="preserve"> SEQ Equation \* ARABIC </w:instrText>
+      </w:r>
+      <w:r>
+        <w:fldChar w:fldCharType="separate"/>
+      </w:r>
+      <w:r>
+        <w:rPr>
+          <w:noProof/>
+        </w:rPr>
+        <w:t>9</w:t>
+      </w:r>
+      <w:r>
+        <w:rPr>
+          <w:noProof/>
+        </w:rPr>
+        <w:fldChar w:fldCharType="end"/>
+      </w:r>
+      <w:bookmarkEnd w:id="39"/>
     </w:p>
     <w:p>
       <w:pPr>
@@ -7990,19 +8242,19 @@
         </w:rPr>
         <w:t>w</w:t>
       </w:r>
-      <w:commentRangeStart w:id="39"/>
+      <w:commentRangeStart w:id="40"/>
       <w:r>
         <w:rPr>
           <w:rFonts w:eastAsiaTheme="minorEastAsia"/>
         </w:rPr>
         <w:t>here</w:t>
       </w:r>
-      <w:commentRangeEnd w:id="39"/>
+      <w:commentRangeEnd w:id="40"/>
       <w:r>
         <w:rPr>
           <w:rStyle w:val="CommentReference"/>
         </w:rPr>
-        <w:commentReference w:id="39"/>
+        <w:commentReference w:id="40"/>
       </w:r>
       <w:r>
         <w:rPr>
@@ -8392,6 +8644,7 @@
           <w:rPr>
             <w:rFonts w:ascii="Cambria Math" w:eastAsiaTheme="minorEastAsia" w:hAnsi="Cambria Math"/>
           </w:rPr>
+          <w:lastRenderedPageBreak/>
           <m:t>j</m:t>
         </m:r>
       </m:oMath>
@@ -8495,7 +8748,19 @@
         <w:rPr>
           <w:rFonts w:eastAsiaTheme="minorEastAsia"/>
         </w:rPr>
-        <w:t xml:space="preserve"> to predict the proportion of surviving individuals whose DBH is equal to the midpoint of size class </w:t>
+        <w:t xml:space="preserve"> to predict the proportion of </w:t>
+      </w:r>
+      <w:r>
+        <w:rPr>
+          <w:rFonts w:eastAsiaTheme="minorEastAsia"/>
+        </w:rPr>
+        <w:t xml:space="preserve">those individuals whose DBH is equal </w:t>
+      </w:r>
+      <w:r>
+        <w:rPr>
+          <w:rFonts w:eastAsiaTheme="minorEastAsia"/>
+        </w:rPr>
+        <w:t xml:space="preserve">to the midpoint of size class </w:t>
       </w:r>
       <m:oMath>
         <m:r>
@@ -8523,7 +8788,19 @@
         <w:rPr>
           <w:rFonts w:eastAsiaTheme="minorEastAsia"/>
         </w:rPr>
-        <w:t xml:space="preserve"> (using parameter values from draw </w:t>
+        <w:t xml:space="preserve"> </w:t>
+      </w:r>
+      <w:r>
+        <w:rPr>
+          <w:rFonts w:eastAsiaTheme="minorEastAsia"/>
+        </w:rPr>
+        <w:t xml:space="preserve">which survive to the second census </w:t>
+      </w:r>
+      <w:r>
+        <w:rPr>
+          <w:rFonts w:eastAsiaTheme="minorEastAsia"/>
+        </w:rPr>
+        <w:t xml:space="preserve">(using parameter values from draw </w:t>
       </w:r>
       <m:oMath>
         <m:r>
@@ -8609,17 +8886,16 @@
         </w:rPr>
       </w:pPr>
       <w:r>
-        <w:lastRenderedPageBreak/>
         <w:tab/>
       </w:r>
       <w:r>
         <w:t xml:space="preserve">The largest real eigenvalue of each full </w:t>
       </w:r>
-      <w:commentRangeStart w:id="40"/>
+      <w:commentRangeStart w:id="41"/>
       <w:r>
         <w:t>transition matrix</w:t>
       </w:r>
-      <w:commentRangeEnd w:id="40"/>
+      <w:commentRangeEnd w:id="41"/>
       <w:r>
         <w:rPr>
           <w:rFonts w:eastAsiaTheme="minorEastAsia"/>
@@ -8630,7 +8906,7 @@
         <w:rPr>
           <w:rStyle w:val="CommentReference"/>
         </w:rPr>
-        <w:commentReference w:id="40"/>
+        <w:commentReference w:id="41"/>
       </w:r>
       <w:r>
         <w:rPr>
@@ -8638,33 +8914,33 @@
         </w:rPr>
         <w:t xml:space="preserve">corresponds to </w:t>
       </w:r>
-      <w:commentRangeStart w:id="41"/>
+      <w:commentRangeStart w:id="42"/>
       <w:r>
         <w:rPr>
           <w:rFonts w:eastAsiaTheme="minorEastAsia"/>
         </w:rPr>
         <w:t>the</w:t>
       </w:r>
-      <w:commentRangeEnd w:id="41"/>
+      <w:commentRangeEnd w:id="42"/>
       <w:r>
         <w:rPr>
           <w:rStyle w:val="CommentReference"/>
         </w:rPr>
-        <w:commentReference w:id="41"/>
-      </w:r>
-      <w:commentRangeStart w:id="42"/>
+        <w:commentReference w:id="42"/>
+      </w:r>
+      <w:commentRangeStart w:id="43"/>
       <w:r>
         <w:rPr>
           <w:rFonts w:eastAsiaTheme="minorEastAsia"/>
         </w:rPr>
         <w:t xml:space="preserve"> asymptotic </w:t>
       </w:r>
-      <w:commentRangeEnd w:id="42"/>
+      <w:commentRangeEnd w:id="43"/>
       <w:r>
         <w:rPr>
           <w:rStyle w:val="CommentReference"/>
         </w:rPr>
-        <w:commentReference w:id="42"/>
+        <w:commentReference w:id="43"/>
       </w:r>
       <w:r>
         <w:rPr>
@@ -9067,7 +9343,19 @@
         <w:rPr>
           <w:rFonts w:eastAsiaTheme="minorEastAsia"/>
         </w:rPr>
-        <w:t xml:space="preserve"> is the transition kernel for draw </w:t>
+        <w:t xml:space="preserve"> is the trans</w:t>
+      </w:r>
+      <w:r>
+        <w:rPr>
+          <w:rFonts w:eastAsiaTheme="minorEastAsia"/>
+        </w:rPr>
+        <w:t>ition</w:t>
+      </w:r>
+      <w:r>
+        <w:rPr>
+          <w:rFonts w:eastAsiaTheme="minorEastAsia"/>
+        </w:rPr>
+        <w:t xml:space="preserve"> kernel for draw </w:t>
       </w:r>
       <m:oMath>
         <m:r>
@@ -9208,28 +9496,28 @@
         <w:pStyle w:val="Heading1"/>
         <w:spacing w:line="360" w:lineRule="auto"/>
       </w:pPr>
-      <w:commentRangeStart w:id="43"/>
       <w:commentRangeStart w:id="44"/>
+      <w:commentRangeStart w:id="45"/>
       <w:r>
         <w:t>Results</w:t>
       </w:r>
-      <w:commentRangeEnd w:id="43"/>
+      <w:commentRangeEnd w:id="44"/>
       <w:r>
         <w:rPr>
           <w:rStyle w:val="CommentReference"/>
           <w:rFonts w:asciiTheme="minorHAnsi" w:eastAsiaTheme="minorHAnsi" w:hAnsiTheme="minorHAnsi" w:cstheme="minorBidi"/>
           <w:color w:val="auto"/>
         </w:rPr>
-        <w:commentReference w:id="43"/>
-      </w:r>
-      <w:commentRangeEnd w:id="44"/>
+        <w:commentReference w:id="44"/>
+      </w:r>
+      <w:commentRangeEnd w:id="45"/>
       <w:r>
         <w:rPr>
           <w:rStyle w:val="CommentReference"/>
           <w:rFonts w:asciiTheme="minorHAnsi" w:eastAsiaTheme="minorHAnsi" w:hAnsiTheme="minorHAnsi" w:cstheme="minorBidi"/>
           <w:color w:val="auto"/>
         </w:rPr>
-        <w:commentReference w:id="44"/>
+        <w:commentReference w:id="45"/>
       </w:r>
     </w:p>
     <w:p>
@@ -9258,13 +9546,16 @@
         <w:t>declined between initial censuses (20</w:t>
       </w:r>
       <w:r>
-        <w:t>04</w:t>
+        <w:t>0</w:t>
+      </w:r>
+      <w:r>
+        <w:t>1</w:t>
       </w:r>
       <w:r>
         <w:t>-2009) and remeasurements (201</w:t>
       </w:r>
       <w:r>
-        <w:t>4</w:t>
+        <w:t>1</w:t>
       </w:r>
       <w:r>
         <w:t xml:space="preserve">-2019; </w:t>
@@ -9297,10 +9588,10 @@
         <w:t>4.</w:t>
       </w:r>
       <w:r>
-        <w:t>5</w:t>
-      </w:r>
-      <w:r>
-        <w:t>5 m</w:t>
+        <w:t>25</w:t>
+      </w:r>
+      <w:r>
+        <w:t xml:space="preserve"> m</w:t>
       </w:r>
       <w:r>
         <w:rPr>
@@ -9312,7 +9603,7 @@
         <w:t>/ha (standard error 0.1</w:t>
       </w:r>
       <w:r>
-        <w:t>8</w:t>
+        <w:t>a4</w:t>
       </w:r>
       <w:r>
         <w:t xml:space="preserve"> m</w:t>
@@ -9327,13 +9618,13 @@
         <w:t>/ha) to a mean of 4.</w:t>
       </w:r>
       <w:r>
-        <w:t>22</w:t>
+        <w:t>06</w:t>
       </w:r>
       <w:r>
         <w:t xml:space="preserve"> (0.</w:t>
       </w:r>
       <w:r>
-        <w:t>17</w:t>
+        <w:t>14</w:t>
       </w:r>
       <w:r>
         <w:t>) m</w:t>
@@ -9345,34 +9636,38 @@
         <w:t>2</w:t>
       </w:r>
       <w:r>
-        <w:t xml:space="preserve">/ha. Stem density declined from a </w:t>
-      </w:r>
-      <w:r>
-        <w:t>221.8</w:t>
+        <w:t xml:space="preserve">/ha. Stem density declined from </w:t>
+      </w:r>
+      <w:r>
+        <w:t>54.5</w:t>
       </w:r>
       <w:r>
         <w:t xml:space="preserve"> (</w:t>
       </w:r>
       <w:r>
-        <w:t>21.5</w:t>
+        <w:t>4.6</w:t>
       </w:r>
       <w:r>
         <w:t xml:space="preserve">) stems/ha to </w:t>
       </w:r>
       <w:r>
-        <w:t>199.3</w:t>
+        <w:t>48.4</w:t>
       </w:r>
       <w:r>
         <w:t xml:space="preserve"> (</w:t>
       </w:r>
       <w:r>
-        <w:t>17.9</w:t>
+        <w:t>4.2</w:t>
       </w:r>
       <w:r>
         <w:t xml:space="preserve">) stems/ha. </w:t>
       </w:r>
       <w:r>
-        <w:t xml:space="preserve">Because these figures include only plots where sugar pine was present, they should be interpreted as upper bounds on the actual density of sugar pine across its range. Rather than estimate true abundance, they provide insight into the relative change in abundance across the decade between initial measurement and remeasurement. </w:t>
+        <w:t xml:space="preserve">Because these figures include only plots where sugar </w:t>
+      </w:r>
+      <w:r>
+        <w:lastRenderedPageBreak/>
+        <w:t xml:space="preserve">pine was present, they should be interpreted as upper bounds on the actual density of sugar pine across its range. Rather than estimate true abundance, they provide insight into the relative change in abundance across the decade between initial measurement and remeasurement. </w:t>
       </w:r>
     </w:p>
     <w:p>
@@ -9501,7 +9796,6 @@
         <w:rPr>
           <w:rFonts w:eastAsiaTheme="minorEastAsia"/>
         </w:rPr>
-        <w:lastRenderedPageBreak/>
         <w:t>WPBR presence</w:t>
       </w:r>
       <w:r>
@@ -9528,19 +9822,19 @@
         </w:rPr>
         <w:t>Posterior predictions</w:t>
       </w:r>
-      <w:commentRangeStart w:id="45"/>
+      <w:commentRangeStart w:id="46"/>
       <w:r>
         <w:rPr>
           <w:rFonts w:eastAsiaTheme="minorEastAsia"/>
         </w:rPr>
         <w:t xml:space="preserve"> </w:t>
       </w:r>
-      <w:commentRangeEnd w:id="45"/>
+      <w:commentRangeEnd w:id="46"/>
       <w:r>
         <w:rPr>
           <w:rStyle w:val="CommentReference"/>
         </w:rPr>
-        <w:commentReference w:id="45"/>
+        <w:commentReference w:id="46"/>
       </w:r>
       <w:r>
         <w:rPr>
@@ -9744,7 +10038,7 @@
         </w:rPr>
         <w:t>consistent with the true values observed in the validation data (</w:t>
       </w:r>
-      <w:commentRangeStart w:id="46"/>
+      <w:commentRangeStart w:id="47"/>
       <w:r>
         <w:rPr>
           <w:rFonts w:eastAsiaTheme="minorEastAsia"/>
@@ -9783,12 +10077,12 @@
         </w:rPr>
         <w:fldChar w:fldCharType="end"/>
       </w:r>
-      <w:commentRangeEnd w:id="46"/>
+      <w:commentRangeEnd w:id="47"/>
       <w:r>
         <w:rPr>
           <w:rStyle w:val="CommentReference"/>
         </w:rPr>
-        <w:commentReference w:id="46"/>
+        <w:commentReference w:id="47"/>
       </w:r>
       <w:r>
         <w:rPr>
@@ -9860,10 +10154,19 @@
         <w:t xml:space="preserve">10-year survival rates increased from approximately </w:t>
       </w:r>
       <w:r>
-        <w:t>80</w:t>
-      </w:r>
-      <w:r>
-        <w:t xml:space="preserve">% for stems with 0 m DBH up to a maximum of </w:t>
+        <w:t>8</w:t>
+      </w:r>
+      <w:r>
+        <w:t>4</w:t>
+      </w:r>
+      <w:r>
+        <w:t>% for stems with 0</w:t>
+      </w:r>
+      <w:r>
+        <w:t>.0254</w:t>
+      </w:r>
+      <w:r>
+        <w:t xml:space="preserve"> m DBH up to a maximum of </w:t>
       </w:r>
       <w:r>
         <w:t>96.5</w:t>
@@ -9872,7 +10175,10 @@
         <w:t>% for stems with</w:t>
       </w:r>
       <w:r>
-        <w:t xml:space="preserve"> 0.91</w:t>
+        <w:t xml:space="preserve"> 0.</w:t>
+      </w:r>
+      <w:r>
+        <w:t>88</w:t>
       </w:r>
       <w:r>
         <w:t xml:space="preserve"> m DBH, before falling off for the largest stems</w:t>
@@ -9986,6 +10292,7 @@
         <w:spacing w:line="360" w:lineRule="auto"/>
       </w:pPr>
       <w:r>
+        <w:lastRenderedPageBreak/>
         <w:t xml:space="preserve">Individual </w:t>
       </w:r>
       <w:r>
@@ -9999,7 +10306,7 @@
       <w:r>
         <w:tab/>
       </w:r>
-      <w:commentRangeStart w:id="47"/>
+      <w:commentRangeStart w:id="48"/>
       <w:r>
         <w:t>The posterior median for the intercept of the model for size at the second census was 0.0</w:t>
       </w:r>
@@ -10114,12 +10421,12 @@
       <w:r>
         <w:t xml:space="preserve">. </w:t>
       </w:r>
-      <w:commentRangeEnd w:id="47"/>
+      <w:commentRangeEnd w:id="48"/>
       <w:r>
         <w:rPr>
           <w:rStyle w:val="CommentReference"/>
         </w:rPr>
-        <w:commentReference w:id="47"/>
+        <w:commentReference w:id="48"/>
       </w:r>
       <w:r>
         <w:t>White pine blister rust actually increased the growth of the smallest stems, perhaps due to cankers increasing stem diameter.</w:t>
@@ -10173,7 +10480,6 @@
         <w:spacing w:line="360" w:lineRule="auto"/>
       </w:pPr>
       <w:r>
-        <w:lastRenderedPageBreak/>
         <w:t>Fecundity</w:t>
       </w:r>
     </w:p>
@@ -10215,7 +10521,13 @@
         <w:t>.</w:t>
       </w:r>
       <w:r>
-        <w:t xml:space="preserve"> These figures indicate that the average number of new recruits produced per existing tree in 10 years was 0.05 (0.04-0.08). </w:t>
+        <w:t xml:space="preserve"> These figures indicate that the average number of new recruits produced per existing tree </w:t>
+      </w:r>
+      <w:r>
+        <w:t>per</w:t>
+      </w:r>
+      <w:r>
+        <w:t xml:space="preserve"> 10 years was 0.05 (0.04-0.08). </w:t>
       </w:r>
     </w:p>
     <w:p>
@@ -10233,8 +10545,6 @@
       </w:pPr>
       <w:r>
         <w:tab/>
-      </w:r>
-      <w:r>
         <w:t>Total stem densities were projected to decline over the duration of a single census under nearly all hypothetical scenarios, the only exception being the low basal area scenario (</w:t>
       </w:r>
       <w:r>
@@ -10259,10 +10569,7 @@
         <w:fldChar w:fldCharType="end"/>
       </w:r>
       <w:r>
-        <w:t>).</w:t>
-      </w:r>
-      <w:r>
-        <w:t xml:space="preserve"> </w:t>
+        <w:t xml:space="preserve">). </w:t>
       </w:r>
       <w:r>
         <w:t xml:space="preserve">The decline was particularly severe in the burned scenario, followed by the WPBR scenario. Declines were predicted even for undisturbed plots, with similar declines in the high BA, high drought, and high site dryness scenarios. </w:t>
@@ -10273,18 +10580,18 @@
         <w:pStyle w:val="Heading2"/>
         <w:spacing w:line="360" w:lineRule="auto"/>
       </w:pPr>
-      <w:commentRangeStart w:id="48"/>
+      <w:commentRangeStart w:id="49"/>
       <w:r>
         <w:t>Asymptotic</w:t>
       </w:r>
-      <w:commentRangeEnd w:id="48"/>
+      <w:commentRangeEnd w:id="49"/>
       <w:r>
         <w:rPr>
           <w:rStyle w:val="CommentReference"/>
           <w:rFonts w:asciiTheme="minorHAnsi" w:eastAsiaTheme="minorHAnsi" w:hAnsiTheme="minorHAnsi" w:cstheme="minorBidi"/>
           <w:color w:val="auto"/>
         </w:rPr>
-        <w:commentReference w:id="48"/>
+        <w:commentReference w:id="49"/>
       </w:r>
       <w:r>
         <w:t xml:space="preserve"> Population Growth Rates</w:t>
@@ -10377,6 +10684,7 @@
         <w:ind w:firstLine="720"/>
       </w:pPr>
       <w:r>
+        <w:lastRenderedPageBreak/>
         <w:t xml:space="preserve">In the undisturbed scenario, </w:t>
       </w:r>
       <w:r>
@@ -10756,7 +11064,6 @@
         <w:t xml:space="preserve"> (median </w:t>
       </w:r>
       <w:r>
-        <w:lastRenderedPageBreak/>
         <w:t>0.953</w:t>
       </w:r>
       <w:r>
@@ -10808,20 +11115,20 @@
         <w:pStyle w:val="Heading1"/>
         <w:spacing w:line="360" w:lineRule="auto"/>
       </w:pPr>
-      <w:commentRangeStart w:id="49"/>
       <w:commentRangeStart w:id="50"/>
+      <w:commentRangeStart w:id="51"/>
       <w:r>
         <w:t>Discussion</w:t>
       </w:r>
-      <w:commentRangeEnd w:id="49"/>
       <w:commentRangeEnd w:id="50"/>
+      <w:commentRangeEnd w:id="51"/>
       <w:r>
         <w:rPr>
           <w:rStyle w:val="CommentReference"/>
           <w:rFonts w:asciiTheme="minorHAnsi" w:eastAsiaTheme="minorHAnsi" w:hAnsiTheme="minorHAnsi" w:cstheme="minorBidi"/>
           <w:color w:val="auto"/>
         </w:rPr>
-        <w:commentReference w:id="49"/>
+        <w:commentReference w:id="50"/>
       </w:r>
       <w:r>
         <w:rPr>
@@ -10829,7 +11136,7 @@
           <w:rFonts w:asciiTheme="minorHAnsi" w:eastAsiaTheme="minorHAnsi" w:hAnsiTheme="minorHAnsi" w:cstheme="minorBidi"/>
           <w:color w:val="auto"/>
         </w:rPr>
-        <w:commentReference w:id="50"/>
+        <w:commentReference w:id="51"/>
       </w:r>
     </w:p>
     <w:p>
@@ -11180,7 +11487,14 @@
         <w:rPr>
           <w:rFonts w:cstheme="minorHAnsi"/>
         </w:rPr>
-        <w:t>. Reduced growth rates may have particularly strong effects on the asymptotic population growth rate in species where large / old individuals disproportionately contribute to reproduction</w:t>
+        <w:t xml:space="preserve">. Reduced growth rates </w:t>
+      </w:r>
+      <w:r>
+        <w:rPr>
+          <w:rFonts w:cstheme="minorHAnsi"/>
+        </w:rPr>
+        <w:lastRenderedPageBreak/>
+        <w:t>may have particularly strong effects on the asymptotic population growth rate in species where large / old individuals disproportionately contribute to reproduction</w:t>
       </w:r>
       <w:r>
         <w:rPr>
@@ -11188,7 +11502,7 @@
         </w:rPr>
         <w:t xml:space="preserve"> </w:t>
       </w:r>
-      <w:commentRangeStart w:id="51"/>
+      <w:commentRangeStart w:id="52"/>
       <w:r>
         <w:rPr>
           <w:rFonts w:cstheme="minorHAnsi"/>
@@ -11235,12 +11549,12 @@
         </w:rPr>
         <w:fldChar w:fldCharType="end"/>
       </w:r>
-      <w:commentRangeEnd w:id="51"/>
+      <w:commentRangeEnd w:id="52"/>
       <w:r>
         <w:rPr>
           <w:rStyle w:val="CommentReference"/>
         </w:rPr>
-        <w:commentReference w:id="51"/>
+        <w:commentReference w:id="52"/>
       </w:r>
       <w:r>
         <w:rPr>
@@ -11599,14 +11913,7 @@
         <w:rPr>
           <w:rFonts w:cstheme="minorHAnsi"/>
         </w:rPr>
-        <w:t xml:space="preserve">However, we caution that the asymptotic population growth rates </w:t>
-      </w:r>
-      <w:r>
-        <w:rPr>
-          <w:rFonts w:cstheme="minorHAnsi"/>
-        </w:rPr>
-        <w:lastRenderedPageBreak/>
-        <w:t>presented in this study should not be interpreted as predictions, because in reality fire is unlikely to repeatedly occur on the same site during every census interval. Instead, the asymptotic population growth rates give some insight into the overall influence of each stressor on population dynamics</w:t>
+        <w:t>However, we caution that the asymptotic population growth rates presented in this study should not be interpreted as predictions, because in reality fire is unlikely to repeatedly occur on the same site during every census interval. Instead, the asymptotic population growth rates give some insight into the overall influence of each stressor on population dynamics</w:t>
       </w:r>
       <w:r>
         <w:rPr>
@@ -11730,7 +12037,7 @@
         </w:rPr>
         <w:t xml:space="preserve">, suggesting that the negative </w:t>
       </w:r>
-      <w:commentRangeStart w:id="52"/>
+      <w:commentRangeStart w:id="53"/>
       <w:r>
         <w:rPr>
           <w:rFonts w:cstheme="minorHAnsi"/>
@@ -11749,12 +12056,12 @@
         </w:rPr>
         <w:t xml:space="preserve">. </w:t>
       </w:r>
-      <w:commentRangeEnd w:id="52"/>
+      <w:commentRangeEnd w:id="53"/>
       <w:r>
         <w:rPr>
           <w:rStyle w:val="CommentReference"/>
         </w:rPr>
-        <w:commentReference w:id="52"/>
+        <w:commentReference w:id="53"/>
       </w:r>
       <w:r>
         <w:rPr>
@@ -12070,7 +12377,7 @@
         </w:rPr>
         <w:fldChar w:fldCharType="end"/>
       </w:r>
-      <w:commentRangeStart w:id="53"/>
+      <w:commentRangeStart w:id="54"/>
       <w:r>
         <w:rPr>
           <w:rFonts w:cstheme="minorHAnsi"/>
@@ -12148,7 +12455,7 @@
         <w:t xml:space="preserve">, and is likely that WPBR was only detected in this study where it has caused a particularly severe infection in a sampled tree. There are two likely effects of this sampling bias towards under detection: Our data may underreport the true prevalence of WPBR and overestimate the true impact of its presence on a subplot. </w:t>
       </w:r>
     </w:p>
-    <w:commentRangeEnd w:id="53"/>
+    <w:commentRangeEnd w:id="54"/>
     <w:p>
       <w:pPr>
         <w:spacing w:line="360" w:lineRule="auto"/>
@@ -12161,7 +12468,8 @@
         <w:rPr>
           <w:rStyle w:val="CommentReference"/>
         </w:rPr>
-        <w:commentReference w:id="53"/>
+        <w:lastRenderedPageBreak/>
+        <w:commentReference w:id="54"/>
       </w:r>
       <w:r>
         <w:rPr>
@@ -12712,7 +13020,6 @@
         <w:rPr>
           <w:rFonts w:cstheme="minorHAnsi"/>
         </w:rPr>
-        <w:lastRenderedPageBreak/>
         <w:fldChar w:fldCharType="end"/>
       </w:r>
       <w:r>
@@ -12834,13 +13141,25 @@
         <w:rPr>
           <w:rFonts w:cstheme="minorHAnsi"/>
         </w:rPr>
-        <w:t>However, the asymptotic population growth rate was below one for populations on dry sites and those experiencing drought (Supplementary Table 1)</w:t>
-      </w:r>
-      <w:r>
-        <w:rPr>
-          <w:rFonts w:cstheme="minorHAnsi"/>
-        </w:rPr>
-        <w:t>, as it was for the undisturbed scenario</w:t>
+        <w:t xml:space="preserve">However, the asymptotic population growth rate was below one for </w:t>
+      </w:r>
+      <w:r>
+        <w:rPr>
+          <w:rFonts w:cstheme="minorHAnsi"/>
+        </w:rPr>
+        <w:t xml:space="preserve">both </w:t>
+      </w:r>
+      <w:r>
+        <w:rPr>
+          <w:rFonts w:cstheme="minorHAnsi"/>
+        </w:rPr>
+        <w:t>populations on dry sites and those experiencing drought (Supplementary Table 1</w:t>
+      </w:r>
+      <w:r>
+        <w:rPr>
+          <w:rFonts w:cstheme="minorHAnsi"/>
+        </w:rPr>
+        <w:t>)</w:t>
       </w:r>
       <w:r>
         <w:rPr>
@@ -13225,6 +13544,7 @@
         <w:rPr>
           <w:rFonts w:cstheme="minorHAnsi"/>
         </w:rPr>
+        <w:lastRenderedPageBreak/>
         <w:t xml:space="preserve">One unexplained but troubling finding of this study was the </w:t>
       </w:r>
       <w:r>
@@ -13484,14 +13804,7 @@
         <w:rPr>
           <w:rFonts w:cstheme="minorHAnsi"/>
         </w:rPr>
-        <w:t xml:space="preserve">We did not test for interactions because including numerous three-way interactions between size and two stressors would have resulted in difficult-to-interpret vital rate </w:t>
-      </w:r>
-      <w:r>
-        <w:rPr>
-          <w:rFonts w:cstheme="minorHAnsi"/>
-        </w:rPr>
-        <w:lastRenderedPageBreak/>
-        <w:t xml:space="preserve">models. </w:t>
+        <w:t xml:space="preserve">We did not test for interactions because including numerous three-way interactions between size and two stressors would have resulted in difficult-to-interpret vital rate models. </w:t>
       </w:r>
       <w:r>
         <w:rPr>
@@ -13509,6 +13822,12 @@
         <w:rPr>
           <w:rFonts w:cstheme="minorHAnsi"/>
         </w:rPr>
+        <w:t xml:space="preserve"> of</w:t>
+      </w:r>
+      <w:r>
+        <w:rPr>
+          <w:rFonts w:cstheme="minorHAnsi"/>
+        </w:rPr>
         <w:t xml:space="preserve"> such interactions may be important</w:t>
       </w:r>
       <w:r>
@@ -13636,7 +13955,7 @@
         </w:rPr>
         <w:t xml:space="preserve">. </w:t>
       </w:r>
-      <w:commentRangeStart w:id="54"/>
+      <w:commentRangeStart w:id="55"/>
       <w:r>
         <w:rPr>
           <w:rFonts w:cstheme="minorHAnsi"/>
@@ -14149,7 +14468,7 @@
         <w:rPr>
           <w:rFonts w:cstheme="minorHAnsi"/>
         </w:rPr>
-        <w:instrText>ADDIN CSL_CITATION {"citationItems":[{"id":"ITEM-1","itemData":{"DOI":"10.1002/eap.2507","ISSN":"1051-0761","abstract":"In an emerging era of megadisturbance, bolstering forest resilience to wildfire, insects, and drought has become a central objective in many western forests. Climate has received considerable attention as a driver of these disturbances, but few studies have examined the complexities of climate-vegetation-disturbance interactions. Current strategies for creating resilient forests often rely on retrospective approaches, seeking to impart resilience by restoring historical conditions to contemporary landscapes, but historical conditions are becoming increasingly unattainable amidst modern bioclimatic conditions. What becomes an appropriate benchmark for resilience when we have novel forests, rapidly changing climate, and unprecedented disturbance regimes? We combined two longitudinal datasets-each representing some of the most comprehensive spatially explicit, annual tree mortality data in existence-in a post-hoc factorial design to examine the non-linear relationships between fire, climate, forest spatial structure, and bark beetles. We found that while pre-fire drought elevated mortality risk, advantageous local neighborhoods could offset these effects. Surprisingly, mortality risk (Pm) was higher in crowded local neighborhoods that burned in wet years (Pm = 42%) compared with sparse neighborhoods that burned during drought (Pm = 30%). Risk of beetle attack was also increased by drought, but lower conspecific crowding impeded the otherwise positive interaction between fire and beetle attack. Antecedent fire increased drought-related mortality over short timespans (&lt;7 yrs) but reduced mortality over longer intervals. These results clarify interacting disturbance dynamics and provide a mechanistic underpinning for forest restoration strategies. Importantly, they demonstrate the potential for managed fire and silvicultural strategies to offset climate effects and bolster resilience to fire, beetles, and drought.","author":[{"dropping-particle":"","family":"Furniss","given":"Tucker J.","non-dropping-particle":"","parse-names":false,"suffix":""},{"dropping-particle":"","family":"Das","given":"Adrian J.","non-dropping-particle":"","parse-names":false,"suffix":""},{"dropping-particle":"","family":"Mantgem","given":"Phillip J.","non-dropping-particle":"","parse-names":false,"suffix":""},{"dropping-particle":"","family":"Stephenson","given":"Nathan L.","non-dropping-particle":"","parse-names":false,"suffix":""},{"dropping-particle":"","family":"Lutz","given":"James A.","non-dropping-particle":"","parse-names":false,"suffix":""}],"container-title":"Ecological Applications","id":"ITEM-1","issue":"June 2021","issued":{"date-parts":[["2021"]]},"page":"1-14","title":"Crowding, climate, and the case for social distancing among trees","type":"article-journal"},"uris":["http://www.mendeley.com/documents/?uuid=923f9f80-0634-4566-ac74-bb9eb698fef4"]},{"id":"ITEM-2","itemData":{"DOI":"10.1111/ele.12711","ISSN":"1461023X","author":[{"dropping-particle":"","family":"Young","given":"Derek J. N.","non-dropping-particle":"","parse-names":false,"suffix":""},{"dropping-particle":"","family":"Stevens","given":"Jens T.","non-dropping-particle":"","parse-names":false,"suffix":""},{"dropping-particle":"","family":"Earles","given":"J. Mason","non-dropping-particle":"","parse-names":false,"suffix":""},{"dropping-particle":"","family":"Moore","given":"Jeffrey","non-dropping-particle":"","parse-names":false,"suffix":""},{"dropping-particle":"","family":"Ellis","given":"Adam","non-dropping-particle":"","parse-names":false,"suffix":""},{"dropping-particle":"","family":"Jirka","given":"Amy L.","non-dropping-particle":"","parse-names":false,"suffix":""},{"dropping-particle":"","family":"Latimer","given":"Andrew M.","non-dropping-particle":"","parse-names":false,"suffix":""}],"container-title":"Ecology Letters","id":"ITEM-2","issue":"1","issued":{"date-parts":[["2017"]]},"page":"78-86","title":"Long-term climate and competition explain forest mortality patterns under extreme drought","type":"article-journal","volume":"20"},"uris":["http://www.mendeley.com/documents/?uuid=11db3a96-5a65-4eb7-b92a-5cde2681bbb2"]},{"id":"ITEM-3","itemData":{"DOI":"10.1111/1365-2664.14073","ISSN":"13652664","abstract":"The future of dry forests around the world is uncertain given predictions that rising temperatures and enhanced aridity will increase drought-induced tree mortality. Using forest management and ecological restoration to reduce density and competition for water offers one of the few pathways that forests managers can potentially minimize drought-induced tree mortality. Competition for water during drought leads to elevated tree mortality in dense stands, although the influence of density on heat-induced stress and the durations of hot or dry conditions that most impact mortality remain unclear. Understanding how competition interacts with hot-drought stress is essential to recognize how, where and how much reducing density can help sustain dry forests in a rapidly changing world. Here, we integrated repeat measurements of 28,881 ponderosa pine trees across the western US (2000–2017) with soil moisture estimates from a water balance model to examine how annual mortality responds to competition, temperature and soil moisture conditions. Tree mortality responded most strongly to basal area, and was elevated in places with high mean temperatures, unusually hot 7-year high temperature anomalies, and unusually dry 8-year low soil moisture anomalies. Mortality was also lower in places that experienced unusually wet 3-year soil moisture anomalies between measurements. Importantly, we found that basal area interacts with temperature and soil moisture, exacerbating mortality during times of stress imposed by high temperature or low moisture. Synthesis and applications. Our results imply that a 50% reduction in forest basal area could reduce drought-driven tree mortality by 20%–80%. The largest impacts of density reduction are seen in areas with high current basal area and places that experience high temperatures and/or severe multiyear droughts. These interactions between competition and drought are critical to understand past and future patterns of tree mortality in the context of climate change, and provide information for resource managers seeking to enhance dry forest drought resistance.","author":[{"dropping-particle":"","family":"Bradford","given":"John B.","non-dropping-particle":"","parse-names":false,"suffix":""},{"dropping-particle":"","family":"Shriver","given":"Robert K.","non-dropping-particle":"","parse-names":false,"suffix":""},{"dropping-particle":"","family":"Robles","given":"Marcos D.","non-dropping-particle":"","parse-names":false,"suffix":""},{"dropping-particle":"","family":"McCauley","given":"Lisa A.","non-dropping-particle":"","parse-names":false,"suffix":""},{"dropping-particle":"","family":"Woolley","given":"Travis J.","non-dropping-particle":"","parse-names":false,"suffix":""},{"dropping-particle":"","family":"Andrews","given":"Caitlin A.","non-dropping-particle":"","parse-names":false,"suffix":""},{"dropping-particle":"","family":"Crimmins","given":"Michael","non-dropping-particle":"","parse-names":false,"suffix":""},{"dropping-particle":"","family":"Bell","given":"David M.","non-dropping-particle":"","parse-names":false,"suffix":""}],"container-title":"Journal of Applied Ecology","id":"ITEM-3","issue":"2","issued":{"date-parts":[["2022"]]},"page":"549-559","title":"Tree mortality response to drought-density interactions suggests opportunities to enhance drought resistance","type":"article-journal","volume":"59"},"uris":["http://www.mendeley.com/documents/?uuid=b5c155df-c555-4ef7-9f91-84c15344a5b7"]}],"mendeley":{"formattedCitation":"(Young &lt;i&gt;et al.&lt;/i&gt;, 2017; Furniss &lt;i&gt;et al.&lt;/i&gt;, 2021; Bradford &lt;i&gt;et al.&lt;/i&gt;, 2022)","plainTextFormattedCitation":"(Young et al., 2017; Furniss et al., 2021; Bradford et al., 2022)","previouslyFormattedCitation":"(Young &lt;i&gt;et al.&lt;/i&gt;, 2017; Bradford &lt;i&gt;et al.&lt;/i&gt;, 2021; Furniss &lt;i&gt;et al.&lt;/i&gt;, 2021)"},"properties":{"noteIndex":0},"schema":"https://github.com/citation-style-language/schema/raw/master/csl-citation.json"}</w:instrText>
+        <w:instrText>ADDIN CSL_CITATION {"citationItems":[{"id":"ITEM-1","itemData":{"DOI":"10.1002/eap.2507","ISSN":"1051-0761","abstract":"In an emerging era of megadisturbance, bolstering forest resilience to wildfire, insects, and drought has become a central objective in many western forests. Climate has received considerable attention as a driver of these disturbances, but few studies have examined the complexities of climate-vegetation-disturbance interactions. Current strategies for creating resilient forests often rely on retrospective approaches, seeking to impart resilience by restoring historical conditions to contemporary landscapes, but historical conditions are becoming increasingly unattainable amidst modern bioclimatic conditions. What becomes an appropriate benchmark for resilience when we have novel forests, rapidly changing climate, and unprecedented disturbance regimes? We combined two longitudinal datasets-each representing some of the most comprehensive spatially explicit, annual tree mortality data in existence-in a post-hoc factorial design to examine the non-linear relationships between fire, climate, forest spatial structure, and bark beetles. We found that while pre-fire drought elevated mortality risk, advantageous local neighborhoods could offset these effects. Surprisingly, mortality risk (Pm) was higher in crowded local neighborhoods that burned in wet years (Pm = 42%) compared with sparse neighborhoods that burned during drought (Pm = 30%). Risk of beetle attack was also increased by drought, but lower conspecific crowding impeded the otherwise positive interaction between fire and beetle attack. Antecedent fire increased drought-related mortality over short timespans (&lt;7 yrs) but reduced mortality over longer intervals. These results clarify interacting disturbance dynamics and provide a mechanistic underpinning for forest restoration strategies. Importantly, they demonstrate the potential for managed fire and silvicultural strategies to offset climate effects and bolster resilience to fire, beetles, and drought.","author":[{"dropping-particle":"","family":"Furniss","given":"Tucker J.","non-dropping-particle":"","parse-names":false,"suffix":""},{"dropping-particle":"","family":"Das","given":"Adrian J.","non-dropping-particle":"","parse-names":false,"suffix":""},{"dropping-particle":"","family":"Mantgem","given":"Phillip J.","non-dropping-particle":"","parse-names":false,"suffix":""},{"dropping-particle":"","family":"Stephenson","given":"Nathan L.","non-dropping-particle":"","parse-names":false,"suffix":""},{"dropping-particle":"","family":"Lutz","given":"James A.","non-dropping-particle":"","parse-names":false,"suffix":""}],"container-title":"Ecological Applications","id":"ITEM-1","issue":"June 2021","issued":{"date-parts":[["2021"]]},"page":"1-14","title":"Crowding, climate, and the case for social distancing among trees","type":"article-journal"},"uris":["http://www.mendeley.com/documents/?uuid=923f9f80-0634-4566-ac74-bb9eb698fef4"]},{"id":"ITEM-2","itemData":{"DOI":"10.1111/ele.12711","ISSN":"1461023X","author":[{"dropping-particle":"","family":"Young","given":"Derek J. N.","non-dropping-particle":"","parse-names":false,"suffix":""},{"dropping-particle":"","family":"Stevens","given":"Jens T.","non-dropping-particle":"","parse-names":false,"suffix":""},{"dropping-particle":"","family":"Earles","given":"J. Mason","non-dropping-particle":"","parse-names":false,"suffix":""},{"dropping-particle":"","family":"Moore","given":"Jeffrey","non-dropping-particle":"","parse-names":false,"suffix":""},{"dropping-particle":"","family":"Ellis","given":"Adam","non-dropping-particle":"","parse-names":false,"suffix":""},{"dropping-particle":"","family":"Jirka","given":"Amy L.","non-dropping-particle":"","parse-names":false,"suffix":""},{"dropping-particle":"","family":"Latimer","given":"Andrew M.","non-dropping-particle":"","parse-names":false,"suffix":""}],"container-title":"Ecology Letters","id":"ITEM-2","issue":"1","issued":{"date-parts":[["2017"]]},"page":"78-86","title":"Long-term climate and competition explain forest mortality patterns under extreme drought","type":"article-journal","volume":"20"},"uris":["http://www.mendeley.com/documents/?uuid=11db3a96-5a65-4eb7-b92a-5cde2681bbb2"]},{"id":"ITEM-3","itemData":{"DOI":"10.1111/1365-2664.14073","ISSN":"13652664","abstract":"The future of dry forests around the world is uncertain given predictions that rising temperatures and enhanced aridity will increase drought-induced tree mortality. Using forest management and ecological restoration to reduce density and competition for water offers one of the few pathways that forests managers can potentially minimize drought-induced tree mortality. Competition for water during drought leads to elevated tree mortality in dense stands, although the influence of density on heat-induced stress and the durations of hot or dry conditions that most impact mortality remain unclear. Understanding how competition interacts with hot-drought stress is essential to recognize how, where and how much reducing density can help sustain dry forests in a rapidly changing world. Here, we integrated repeat measurements of 28,881 ponderosa pine trees across the western US (2000–2017) with soil moisture estimates from a water balance model to examine how annual mortality responds to competition, temperature and soil moisture conditions. Tree mortality responded most strongly to basal area, and was elevated in places with high mean temperatures, unusually hot 7-year high temperature anomalies, and unusually dry 8-year low soil moisture anomalies. Mortality was also lower in places that experienced unusually wet 3-year soil moisture anomalies between measurements. Importantly, we found that basal area interacts with temperature and soil moisture, exacerbating mortality during times of stress imposed by high temperature or low moisture. Synthesis and applications. Our results imply that a 50% reduction in forest basal area could reduce drought-driven tree mortality by 20%–80%. The largest impacts of density reduction are seen in areas with high current basal area and places that experience high temperatures and/or severe multiyear droughts. These interactions between competition and drought are critical to understand past and future patterns of tree mortality in the context of climate change, and provide information for resource managers seeking to enhance dry forest drought resistance.","author":[{"dropping-particle":"","family":"Bradford","given":"John B.","non-dropping-particle":"","parse-names":false,"suffix":""},{"dropping-particle":"","family":"Shriver","given":"Robert K.","non-dropping-particle":"","parse-names":false,"suffix":""},{"dropping-particle":"","family":"Robles","given":"Marcos D.","non-dropping-particle":"","parse-names":false,"suffix":""},{"dropping-particle":"","family":"McCauley","given":"Lisa A.","non-dropping-particle":"","parse-names":false,"suffix":""},{"dropping-particle":"","family":"Woolley","given":"Travis J.","non-dropping-particle":"","parse-names":false,"suffix":""},{"dropping-particle":"","family":"Andrews","given":"Caitlin A.","non-dropping-particle":"","parse-names":false,"suffix":""},{"dropping-particle":"","family":"Crimmins","given":"Michael","non-dropping-particle":"","parse-names":false,"suffix":""},{"dropping-particle":"","family":"Bell","given":"David M.","non-dropping-particle":"","parse-names":false,"suffix":""}],"container-title":"Journal of Applied Ecology","id":"ITEM-3","issue":"2","issued":{"date-parts":[["2022"]]},"page":"549-559","title":"Tree mortality response to drought-density interactions suggests opportunities to enhance drought resistance","type":"article-journal","volume":"59"},"uris":["http://www.mendeley.com/documents/?uuid=b5c155df-c555-4ef7-9f91-84c15344a5b7"]}],"mendeley":{"formattedCitation":"(Young &lt;i&gt;et al.&lt;/i&gt;, 2017; Furniss &lt;i&gt;et al.&lt;/i&gt;, 2021; Bradford &lt;i&gt;et al.&lt;/i&gt;, 2022)","plainTextFormattedCitation":"(Young et al., 2017; Furniss et al., 2021; Bradford et al., 2022)","previouslyFormattedCitation":"(Young &lt;i&gt;et al.&lt;/i&gt;, 2017; Furniss &lt;i&gt;et al.&lt;/i&gt;, 2021; Bradford &lt;i&gt;et al.&lt;/i&gt;, 2022)"},"properties":{"noteIndex":0},"schema":"https://github.com/citation-style-language/schema/raw/master/csl-citation.json"}</w:instrText>
       </w:r>
       <w:r>
         <w:rPr>
@@ -14221,7 +14540,7 @@
         </w:rPr>
         <w:t xml:space="preserve">. </w:t>
       </w:r>
-      <w:commentRangeStart w:id="55"/>
+      <w:commentRangeStart w:id="56"/>
       <w:r>
         <w:rPr>
           <w:rFonts w:cstheme="minorHAnsi"/>
@@ -14322,25 +14641,25 @@
         </w:rPr>
         <w:t xml:space="preserve"> </w:t>
       </w:r>
+      <w:commentRangeEnd w:id="56"/>
+      <w:r>
+        <w:rPr>
+          <w:rStyle w:val="CommentReference"/>
+        </w:rPr>
+        <w:commentReference w:id="56"/>
+      </w:r>
+      <w:r>
+        <w:rPr>
+          <w:rFonts w:cstheme="minorHAnsi"/>
+        </w:rPr>
+        <w:t xml:space="preserve">Exploring how stressors are likely to interact and shape population dynamics is another goal for future research. </w:t>
+      </w:r>
       <w:commentRangeEnd w:id="55"/>
       <w:r>
         <w:rPr>
           <w:rStyle w:val="CommentReference"/>
         </w:rPr>
         <w:commentReference w:id="55"/>
-      </w:r>
-      <w:r>
-        <w:rPr>
-          <w:rFonts w:cstheme="minorHAnsi"/>
-        </w:rPr>
-        <w:t xml:space="preserve">Exploring how stressors are likely to interact and shape population dynamics is another goal for future research. </w:t>
-      </w:r>
-      <w:commentRangeEnd w:id="54"/>
-      <w:r>
-        <w:rPr>
-          <w:rStyle w:val="CommentReference"/>
-        </w:rPr>
-        <w:commentReference w:id="54"/>
       </w:r>
     </w:p>
     <w:p>
@@ -14357,6 +14676,7 @@
         <w:rPr>
           <w:rFonts w:cstheme="minorHAnsi"/>
         </w:rPr>
+        <w:lastRenderedPageBreak/>
         <w:t xml:space="preserve">The results of this study provide clear guidance for managers interested in conserving sugar pine. </w:t>
       </w:r>
       <w:r>
@@ -14383,7 +14703,7 @@
         </w:rPr>
         <w:t xml:space="preserve">Fuel treatments to reduce or rearrange the dead biomass which fuels wildfires have been proven to reduce the hazard of severe wildfire </w:t>
       </w:r>
-      <w:commentRangeStart w:id="56"/>
+      <w:commentRangeStart w:id="57"/>
       <w:r>
         <w:rPr>
           <w:rFonts w:cstheme="minorHAnsi"/>
@@ -14430,12 +14750,12 @@
         </w:rPr>
         <w:fldChar w:fldCharType="end"/>
       </w:r>
-      <w:commentRangeEnd w:id="56"/>
+      <w:commentRangeEnd w:id="57"/>
       <w:r>
         <w:rPr>
           <w:rStyle w:val="CommentReference"/>
         </w:rPr>
-        <w:commentReference w:id="56"/>
+        <w:commentReference w:id="57"/>
       </w:r>
       <w:r>
         <w:rPr>
@@ -14651,15 +14971,7 @@
           <w:rFonts w:cstheme="minorHAnsi"/>
           <w:noProof/>
         </w:rPr>
-        <w:t xml:space="preserve">, 2010; </w:t>
-      </w:r>
-      <w:r>
-        <w:rPr>
-          <w:rFonts w:cstheme="minorHAnsi"/>
-          <w:noProof/>
-        </w:rPr>
-        <w:lastRenderedPageBreak/>
-        <w:t xml:space="preserve">Furniss </w:t>
+        <w:t xml:space="preserve">, 2010; Furniss </w:t>
       </w:r>
       <w:r>
         <w:rPr>
@@ -14706,7 +15018,7 @@
         </w:rPr>
         <w:t xml:space="preserve"> </w:t>
       </w:r>
-      <w:commentRangeStart w:id="57"/>
+      <w:commentRangeStart w:id="58"/>
       <w:r>
         <w:rPr>
           <w:rFonts w:cstheme="minorHAnsi"/>
@@ -14725,12 +15037,12 @@
         </w:rPr>
         <w:t xml:space="preserve"> timber harvests</w:t>
       </w:r>
-      <w:commentRangeEnd w:id="57"/>
+      <w:commentRangeEnd w:id="58"/>
       <w:r>
         <w:rPr>
           <w:rStyle w:val="CommentReference"/>
         </w:rPr>
-        <w:commentReference w:id="57"/>
+        <w:commentReference w:id="58"/>
       </w:r>
       <w:r>
         <w:rPr>
@@ -14803,7 +15115,19 @@
         <w:rPr>
           <w:rFonts w:cstheme="minorHAnsi"/>
         </w:rPr>
-        <w:t xml:space="preserve">. On burned landscapes, managers can take advantage of established programs producing WPBR-resistant seedlings </w:t>
+        <w:t xml:space="preserve">. </w:t>
+      </w:r>
+      <w:r>
+        <w:rPr>
+          <w:rFonts w:cstheme="minorHAnsi"/>
+        </w:rPr>
+        <w:t xml:space="preserve">Managers </w:t>
+      </w:r>
+      <w:r>
+        <w:rPr>
+          <w:rFonts w:cstheme="minorHAnsi"/>
+        </w:rPr>
+        <w:t xml:space="preserve">can take advantage of established programs producing WPBR-resistant seedlings </w:t>
       </w:r>
       <w:r>
         <w:rPr>
@@ -14952,39 +15276,39 @@
         </w:rPr>
         <w:t xml:space="preserve">. </w:t>
       </w:r>
-      <w:commentRangeStart w:id="58"/>
+      <w:commentRangeStart w:id="59"/>
       <w:r>
         <w:rPr>
           <w:rFonts w:cstheme="minorHAnsi"/>
         </w:rPr>
         <w:t xml:space="preserve">The findings of this study indicate that managers can substantially benefit sugar pine populations by investing resources in addressing the tractable challenges posed by fire, densification, and white pine blister </w:t>
       </w:r>
-      <w:commentRangeStart w:id="59"/>
+      <w:commentRangeStart w:id="60"/>
       <w:r>
         <w:rPr>
           <w:rFonts w:cstheme="minorHAnsi"/>
         </w:rPr>
         <w:t>rust</w:t>
       </w:r>
+      <w:commentRangeEnd w:id="60"/>
+      <w:r>
+        <w:rPr>
+          <w:rStyle w:val="CommentReference"/>
+        </w:rPr>
+        <w:commentReference w:id="60"/>
+      </w:r>
+      <w:r>
+        <w:rPr>
+          <w:rFonts w:cstheme="minorHAnsi"/>
+        </w:rPr>
+        <w:t>.</w:t>
+      </w:r>
       <w:commentRangeEnd w:id="59"/>
       <w:r>
         <w:rPr>
           <w:rStyle w:val="CommentReference"/>
         </w:rPr>
         <w:commentReference w:id="59"/>
-      </w:r>
-      <w:r>
-        <w:rPr>
-          <w:rFonts w:cstheme="minorHAnsi"/>
-        </w:rPr>
-        <w:t>.</w:t>
-      </w:r>
-      <w:commentRangeEnd w:id="58"/>
-      <w:r>
-        <w:rPr>
-          <w:rStyle w:val="CommentReference"/>
-        </w:rPr>
-        <w:commentReference w:id="58"/>
       </w:r>
     </w:p>
     <w:p>
@@ -16427,7 +16751,7 @@
           <w:noProof/>
           <w:szCs w:val="24"/>
         </w:rPr>
-        <w:t xml:space="preserve">Geils, B. W., Hummer, K. E. and Hunt, R. S. (2010) ‘White pines, Ribes, and blister rust: A review and synthesis’, </w:t>
+        <w:t xml:space="preserve">Gabry, J. </w:t>
       </w:r>
       <w:r>
         <w:rPr>
@@ -16437,15 +16761,15 @@
           <w:noProof/>
           <w:szCs w:val="24"/>
         </w:rPr>
-        <w:t>Forest Pathology</w:t>
-      </w:r>
-      <w:r>
-        <w:rPr>
-          <w:rFonts w:ascii="Calibri" w:hAnsi="Calibri" w:cs="Calibri"/>
-          <w:noProof/>
-          <w:szCs w:val="24"/>
-        </w:rPr>
-        <w:t>, 40(3–4), pp. 147–185. doi: 10.1111/j.1439-0329.2010.00654.x.</w:t>
+        <w:t>et al.</w:t>
+      </w:r>
+      <w:r>
+        <w:rPr>
+          <w:rFonts w:ascii="Calibri" w:hAnsi="Calibri" w:cs="Calibri"/>
+          <w:noProof/>
+          <w:szCs w:val="24"/>
+        </w:rPr>
+        <w:t xml:space="preserve"> (2022) ‘cmdstanr’. Available at: https://github.com/stan-dev/cmdstanr/.</w:t>
       </w:r>
     </w:p>
     <w:p>
@@ -16467,7 +16791,7 @@
           <w:noProof/>
           <w:szCs w:val="24"/>
         </w:rPr>
-        <w:t xml:space="preserve">Harry, D. E., Jenkinson, J. L. and Kinloch, B. B. (1983) ‘Early Growth of Sugar Pine from an Elevational Transect’, </w:t>
+        <w:t xml:space="preserve">Geils, B. W., Hummer, K. E. and Hunt, R. S. (2010) ‘White pines, Ribes, and blister rust: A review and synthesis’, </w:t>
       </w:r>
       <w:r>
         <w:rPr>
@@ -16477,15 +16801,15 @@
           <w:noProof/>
           <w:szCs w:val="24"/>
         </w:rPr>
-        <w:t>Forest Science</w:t>
-      </w:r>
-      <w:r>
-        <w:rPr>
-          <w:rFonts w:ascii="Calibri" w:hAnsi="Calibri" w:cs="Calibri"/>
-          <w:noProof/>
-          <w:szCs w:val="24"/>
-        </w:rPr>
-        <w:t>, 29(3), pp. 660–669. Available at: http://www.ingentaconnect.com/content/saf/fs/1983/00000029/00000003/art00027.</w:t>
+        <w:t>Forest Pathology</w:t>
+      </w:r>
+      <w:r>
+        <w:rPr>
+          <w:rFonts w:ascii="Calibri" w:hAnsi="Calibri" w:cs="Calibri"/>
+          <w:noProof/>
+          <w:szCs w:val="24"/>
+        </w:rPr>
+        <w:t>, 40(3–4), pp. 147–185. doi: 10.1111/j.1439-0329.2010.00654.x.</w:t>
       </w:r>
     </w:p>
     <w:p>
@@ -16583,16 +16907,7 @@
           <w:noProof/>
           <w:szCs w:val="24"/>
         </w:rPr>
-        <w:t xml:space="preserve"> (2021) ‘Wildfire and climate change adaptation of western North American forests: </w:t>
-      </w:r>
-      <w:r>
-        <w:rPr>
-          <w:rFonts w:ascii="Calibri" w:hAnsi="Calibri" w:cs="Calibri"/>
-          <w:noProof/>
-          <w:szCs w:val="24"/>
-        </w:rPr>
-        <w:lastRenderedPageBreak/>
-        <w:t xml:space="preserve">a case for intentional management’, </w:t>
+        <w:t xml:space="preserve"> (2021) ‘Wildfire and climate change adaptation of western North American forests: a case for intentional management’, </w:t>
       </w:r>
       <w:r>
         <w:rPr>
@@ -16660,7 +16975,18 @@
           <w:noProof/>
           <w:szCs w:val="24"/>
         </w:rPr>
-        <w:t>Forest Ecology and Management</w:t>
+        <w:t xml:space="preserve">Forest Ecology and </w:t>
+      </w:r>
+      <w:r>
+        <w:rPr>
+          <w:rFonts w:ascii="Calibri" w:hAnsi="Calibri" w:cs="Calibri"/>
+          <w:i/>
+          <w:iCs/>
+          <w:noProof/>
+          <w:szCs w:val="24"/>
+        </w:rPr>
+        <w:lastRenderedPageBreak/>
+        <w:t>Management</w:t>
       </w:r>
       <w:r>
         <w:rPr>
@@ -17376,16 +17702,7 @@
           <w:noProof/>
           <w:szCs w:val="24"/>
         </w:rPr>
-        <w:t xml:space="preserve">, 12(1), pp. 5–15. doi: </w:t>
-      </w:r>
-      <w:r>
-        <w:rPr>
-          <w:rFonts w:ascii="Calibri" w:hAnsi="Calibri" w:cs="Calibri"/>
-          <w:noProof/>
-          <w:szCs w:val="24"/>
-        </w:rPr>
-        <w:lastRenderedPageBreak/>
-        <w:t>10.4996/fireecology.1201013.</w:t>
+        <w:t>, 12(1), pp. 5–15. doi: 10.4996/fireecology.1201013.</w:t>
       </w:r>
     </w:p>
     <w:p>
@@ -17425,7 +17742,16 @@
           <w:noProof/>
           <w:szCs w:val="24"/>
         </w:rPr>
-        <w:t xml:space="preserve"> (2018) ‘Pre-fire drought and competition mediate post-fire conifer mortality in western U.S. National Parks’, </w:t>
+        <w:t xml:space="preserve"> (2018) ‘Pre-fire drought and competition mediate post-fire conifer mortality in </w:t>
+      </w:r>
+      <w:r>
+        <w:rPr>
+          <w:rFonts w:ascii="Calibri" w:hAnsi="Calibri" w:cs="Calibri"/>
+          <w:noProof/>
+          <w:szCs w:val="24"/>
+        </w:rPr>
+        <w:lastRenderedPageBreak/>
+        <w:t xml:space="preserve">western U.S. National Parks’, </w:t>
       </w:r>
       <w:r>
         <w:rPr>
@@ -18223,16 +18549,7 @@
           <w:noProof/>
           <w:szCs w:val="24"/>
         </w:rPr>
-        <w:t xml:space="preserve"> (2012) ‘A natural resource condition assessment for Sequoia and Kings Canyon </w:t>
-      </w:r>
-      <w:r>
-        <w:rPr>
-          <w:rFonts w:ascii="Calibri" w:hAnsi="Calibri" w:cs="Calibri"/>
-          <w:noProof/>
-          <w:szCs w:val="24"/>
-        </w:rPr>
-        <w:lastRenderedPageBreak/>
-        <w:t xml:space="preserve">National Parks’, </w:t>
+        <w:t xml:space="preserve"> (2012) ‘A natural resource condition assessment for Sequoia and Kings Canyon National Parks’, </w:t>
       </w:r>
       <w:r>
         <w:rPr>
@@ -18272,7 +18589,16 @@
           <w:noProof/>
           <w:szCs w:val="24"/>
         </w:rPr>
-        <w:t xml:space="preserve">Parks, S. A. and Abatzoglou, J. T. (2020) ‘Warmer and Drier Fire Seasons Contribute to Increases in Area Burned at High Severity in Western US Forests From 1985 to 2017’, </w:t>
+        <w:t xml:space="preserve">Parks, S. A. and Abatzoglou, J. T. (2020) ‘Warmer and Drier Fire Seasons Contribute to Increases in Area </w:t>
+      </w:r>
+      <w:r>
+        <w:rPr>
+          <w:rFonts w:ascii="Calibri" w:hAnsi="Calibri" w:cs="Calibri"/>
+          <w:noProof/>
+          <w:szCs w:val="24"/>
+        </w:rPr>
+        <w:lastRenderedPageBreak/>
+        <w:t xml:space="preserve">Burned at High Severity in Western US Forests From 1985 to 2017’, </w:t>
       </w:r>
       <w:r>
         <w:rPr>
@@ -18370,43 +18696,7 @@
           <w:noProof/>
           <w:szCs w:val="24"/>
         </w:rPr>
-        <w:t xml:space="preserve">Restaino, C. </w:t>
-      </w:r>
-      <w:r>
-        <w:rPr>
-          <w:rFonts w:ascii="Calibri" w:hAnsi="Calibri" w:cs="Calibri"/>
-          <w:i/>
-          <w:iCs/>
-          <w:noProof/>
-          <w:szCs w:val="24"/>
-        </w:rPr>
-        <w:t>et al.</w:t>
-      </w:r>
-      <w:r>
-        <w:rPr>
-          <w:rFonts w:ascii="Calibri" w:hAnsi="Calibri" w:cs="Calibri"/>
-          <w:noProof/>
-          <w:szCs w:val="24"/>
-        </w:rPr>
-        <w:t xml:space="preserve"> (2019) ‘Forest structure and climate mediate drought-induced tree mortality in forests of the Sierra Nevada , USA’, </w:t>
-      </w:r>
-      <w:r>
-        <w:rPr>
-          <w:rFonts w:ascii="Calibri" w:hAnsi="Calibri" w:cs="Calibri"/>
-          <w:i/>
-          <w:iCs/>
-          <w:noProof/>
-          <w:szCs w:val="24"/>
-        </w:rPr>
-        <w:t>Ecological Applications</w:t>
-      </w:r>
-      <w:r>
-        <w:rPr>
-          <w:rFonts w:ascii="Calibri" w:hAnsi="Calibri" w:cs="Calibri"/>
-          <w:noProof/>
-          <w:szCs w:val="24"/>
-        </w:rPr>
-        <w:t>, 29(December 2017), pp. 1–14. doi: 10.1002/eap.1902.</w:t>
+        <w:t>R Core Team (2021) ‘R: A language and environment for statistical computing.’ Vienna, Austria: R Foundation for Statistical Computing. Available at: https://www.r-project.org.</w:t>
       </w:r>
     </w:p>
     <w:p>
@@ -18428,7 +18718,7 @@
           <w:noProof/>
           <w:szCs w:val="24"/>
         </w:rPr>
-        <w:t xml:space="preserve">Safford, H. D. and Stevens, J. T. (2017) ‘Natural Range of Variation (NRV) for yellow pine and mixed conifer forests in the bioregional assessment area, including the Sierra Nevada, southern Cascades, and Modoc and Inyo National Forests’, </w:t>
+        <w:t xml:space="preserve">Restaino, C. </w:t>
       </w:r>
       <w:r>
         <w:rPr>
@@ -18438,15 +18728,33 @@
           <w:noProof/>
           <w:szCs w:val="24"/>
         </w:rPr>
-        <w:t>Gen. Tech. Rep. PSW-GTR-2562</w:t>
-      </w:r>
-      <w:r>
-        <w:rPr>
-          <w:rFonts w:ascii="Calibri" w:hAnsi="Calibri" w:cs="Calibri"/>
-          <w:noProof/>
-          <w:szCs w:val="24"/>
-        </w:rPr>
-        <w:t>, (October), pp. 1–151.</w:t>
+        <w:t>et al.</w:t>
+      </w:r>
+      <w:r>
+        <w:rPr>
+          <w:rFonts w:ascii="Calibri" w:hAnsi="Calibri" w:cs="Calibri"/>
+          <w:noProof/>
+          <w:szCs w:val="24"/>
+        </w:rPr>
+        <w:t xml:space="preserve"> (2019) ‘Forest structure and climate mediate drought-induced tree mortality in forests of the Sierra Nevada , USA’, </w:t>
+      </w:r>
+      <w:r>
+        <w:rPr>
+          <w:rFonts w:ascii="Calibri" w:hAnsi="Calibri" w:cs="Calibri"/>
+          <w:i/>
+          <w:iCs/>
+          <w:noProof/>
+          <w:szCs w:val="24"/>
+        </w:rPr>
+        <w:t>Ecological Applications</w:t>
+      </w:r>
+      <w:r>
+        <w:rPr>
+          <w:rFonts w:ascii="Calibri" w:hAnsi="Calibri" w:cs="Calibri"/>
+          <w:noProof/>
+          <w:szCs w:val="24"/>
+        </w:rPr>
+        <w:t>, 29(December 2017), pp. 1–14. doi: 10.1002/eap.1902.</w:t>
       </w:r>
     </w:p>
     <w:p>
@@ -18468,7 +18776,7 @@
           <w:noProof/>
           <w:szCs w:val="24"/>
         </w:rPr>
-        <w:t xml:space="preserve">Schubert, G. H. (1956) </w:t>
+        <w:t xml:space="preserve">Safford, H. D. and Stevens, J. T. (2017) ‘Natural Range of Variation (NRV) for yellow pine and mixed conifer forests in the bioregional assessment area, including the Sierra Nevada, southern Cascades, and Modoc and Inyo National Forests’, </w:t>
       </w:r>
       <w:r>
         <w:rPr>
@@ -18478,15 +18786,15 @@
           <w:noProof/>
           <w:szCs w:val="24"/>
         </w:rPr>
-        <w:t>Effect of fertilizer on cone production of sugar pine</w:t>
-      </w:r>
-      <w:r>
-        <w:rPr>
-          <w:rFonts w:ascii="Calibri" w:hAnsi="Calibri" w:cs="Calibri"/>
-          <w:noProof/>
-          <w:szCs w:val="24"/>
-        </w:rPr>
-        <w:t>.</w:t>
+        <w:t>Gen. Tech. Rep. PSW-GTR-2562</w:t>
+      </w:r>
+      <w:r>
+        <w:rPr>
+          <w:rFonts w:ascii="Calibri" w:hAnsi="Calibri" w:cs="Calibri"/>
+          <w:noProof/>
+          <w:szCs w:val="24"/>
+        </w:rPr>
+        <w:t>, (October), pp. 1–151.</w:t>
       </w:r>
     </w:p>
     <w:p>
@@ -18508,7 +18816,7 @@
           <w:noProof/>
           <w:szCs w:val="24"/>
         </w:rPr>
-        <w:t xml:space="preserve">Schwilk, D. W. and Ackerly, D. D. (2001) ‘Flammability and Serotiny as Strategies : Correlated Evolution in Pines evolution correlated as strategies : and serotiny Flammability in pines’, </w:t>
+        <w:t xml:space="preserve">Schubert, G. H. (1956) </w:t>
       </w:r>
       <w:r>
         <w:rPr>
@@ -18518,15 +18826,15 @@
           <w:noProof/>
           <w:szCs w:val="24"/>
         </w:rPr>
-        <w:t>Oikos</w:t>
-      </w:r>
-      <w:r>
-        <w:rPr>
-          <w:rFonts w:ascii="Calibri" w:hAnsi="Calibri" w:cs="Calibri"/>
-          <w:noProof/>
-          <w:szCs w:val="24"/>
-        </w:rPr>
-        <w:t>, 94, pp. 326–336.</w:t>
+        <w:t>Effect of fertilizer on cone production of sugar pine</w:t>
+      </w:r>
+      <w:r>
+        <w:rPr>
+          <w:rFonts w:ascii="Calibri" w:hAnsi="Calibri" w:cs="Calibri"/>
+          <w:noProof/>
+          <w:szCs w:val="24"/>
+        </w:rPr>
+        <w:t>.</w:t>
       </w:r>
     </w:p>
     <w:p>
@@ -18548,7 +18856,7 @@
           <w:noProof/>
           <w:szCs w:val="24"/>
         </w:rPr>
-        <w:t xml:space="preserve">Shive, K. L. </w:t>
+        <w:t xml:space="preserve">Schwilk, D. W. and Ackerly, D. D. (2001) ‘Flammability and Serotiny as Strategies : Correlated Evolution in Pines evolution correlated as strategies : and serotiny Flammability in pines’, </w:t>
       </w:r>
       <w:r>
         <w:rPr>
@@ -18558,33 +18866,15 @@
           <w:noProof/>
           <w:szCs w:val="24"/>
         </w:rPr>
-        <w:t>et al.</w:t>
-      </w:r>
-      <w:r>
-        <w:rPr>
-          <w:rFonts w:ascii="Calibri" w:hAnsi="Calibri" w:cs="Calibri"/>
-          <w:noProof/>
-          <w:szCs w:val="24"/>
-        </w:rPr>
-        <w:t xml:space="preserve"> (2018) ‘From the stand scale to the landscape scale: predicting the spatial patterns of forest regeneration after disturbance’, </w:t>
-      </w:r>
-      <w:r>
-        <w:rPr>
-          <w:rFonts w:ascii="Calibri" w:hAnsi="Calibri" w:cs="Calibri"/>
-          <w:i/>
-          <w:iCs/>
-          <w:noProof/>
-          <w:szCs w:val="24"/>
-        </w:rPr>
-        <w:t>Ecological Applications</w:t>
-      </w:r>
-      <w:r>
-        <w:rPr>
-          <w:rFonts w:ascii="Calibri" w:hAnsi="Calibri" w:cs="Calibri"/>
-          <w:noProof/>
-          <w:szCs w:val="24"/>
-        </w:rPr>
-        <w:t>, 28(6), pp. 1626–1639. doi: 10.1002/eap.1756.</w:t>
+        <w:t>Oikos</w:t>
+      </w:r>
+      <w:r>
+        <w:rPr>
+          <w:rFonts w:ascii="Calibri" w:hAnsi="Calibri" w:cs="Calibri"/>
+          <w:noProof/>
+          <w:szCs w:val="24"/>
+        </w:rPr>
+        <w:t>, 94, pp. 326–336.</w:t>
       </w:r>
     </w:p>
     <w:p>
@@ -18606,7 +18896,7 @@
           <w:noProof/>
           <w:szCs w:val="24"/>
         </w:rPr>
-        <w:t xml:space="preserve">Shriver, R. K. </w:t>
+        <w:t xml:space="preserve">Shive, K. L. </w:t>
       </w:r>
       <w:r>
         <w:rPr>
@@ -18624,7 +18914,7 @@
           <w:noProof/>
           <w:szCs w:val="24"/>
         </w:rPr>
-        <w:t xml:space="preserve"> (2019) ‘Transient population dynamics impede restoration and may promote ecosystem transformation after disturbance’, </w:t>
+        <w:t xml:space="preserve"> (2018) ‘From the stand scale to the landscape scale: predicting the spatial patterns of forest regeneration after disturbance’, </w:t>
       </w:r>
       <w:r>
         <w:rPr>
@@ -18634,15 +18924,15 @@
           <w:noProof/>
           <w:szCs w:val="24"/>
         </w:rPr>
-        <w:t>Ecology Letters</w:t>
-      </w:r>
-      <w:r>
-        <w:rPr>
-          <w:rFonts w:ascii="Calibri" w:hAnsi="Calibri" w:cs="Calibri"/>
-          <w:noProof/>
-          <w:szCs w:val="24"/>
-        </w:rPr>
-        <w:t>, 22(9), pp. 1357–1366. doi: 10.1111/ele.13291.</w:t>
+        <w:t>Ecological Applications</w:t>
+      </w:r>
+      <w:r>
+        <w:rPr>
+          <w:rFonts w:ascii="Calibri" w:hAnsi="Calibri" w:cs="Calibri"/>
+          <w:noProof/>
+          <w:szCs w:val="24"/>
+        </w:rPr>
+        <w:t>, 28(6), pp. 1626–1639. doi: 10.1002/eap.1756.</w:t>
       </w:r>
     </w:p>
     <w:p>
@@ -18682,7 +18972,7 @@
           <w:noProof/>
           <w:szCs w:val="24"/>
         </w:rPr>
-        <w:t xml:space="preserve"> (2021) ‘Quantifying the demographic vulnerabilities of dry woodlands to climate and competition using range‐wide monitoring data’, </w:t>
+        <w:t xml:space="preserve"> (2019) ‘Transient population dynamics impede restoration and may promote ecosystem transformation after disturbance’, </w:t>
       </w:r>
       <w:r>
         <w:rPr>
@@ -18692,15 +18982,15 @@
           <w:noProof/>
           <w:szCs w:val="24"/>
         </w:rPr>
-        <w:t>Ecology</w:t>
-      </w:r>
-      <w:r>
-        <w:rPr>
-          <w:rFonts w:ascii="Calibri" w:hAnsi="Calibri" w:cs="Calibri"/>
-          <w:noProof/>
-          <w:szCs w:val="24"/>
-        </w:rPr>
-        <w:t>, 0(0), pp. 1–12. doi: 10.1002/ecy.3425.</w:t>
+        <w:t>Ecology Letters</w:t>
+      </w:r>
+      <w:r>
+        <w:rPr>
+          <w:rFonts w:ascii="Calibri" w:hAnsi="Calibri" w:cs="Calibri"/>
+          <w:noProof/>
+          <w:szCs w:val="24"/>
+        </w:rPr>
+        <w:t>, 22(9), pp. 1357–1366. doi: 10.1111/ele.13291.</w:t>
       </w:r>
     </w:p>
     <w:p>
@@ -18722,7 +19012,7 @@
           <w:noProof/>
           <w:szCs w:val="24"/>
         </w:rPr>
-        <w:t xml:space="preserve">Slack, A. W., Kane, J. M. and Knapp, E. E. (2021) ‘Growth and defense inform large sugar pine ( Pinus lambertiana ) mortality in a fire ‐ excluded forest of the central Sierra Nevada’, </w:t>
+        <w:t xml:space="preserve">Shriver, R. K. </w:t>
       </w:r>
       <w:r>
         <w:rPr>
@@ -18732,15 +19022,33 @@
           <w:noProof/>
           <w:szCs w:val="24"/>
         </w:rPr>
-        <w:t>Trees</w:t>
-      </w:r>
-      <w:r>
-        <w:rPr>
-          <w:rFonts w:ascii="Calibri" w:hAnsi="Calibri" w:cs="Calibri"/>
-          <w:noProof/>
-          <w:szCs w:val="24"/>
-        </w:rPr>
-        <w:t>, (0123456789). doi: 10.1007/s00468-021-02098-8.</w:t>
+        <w:t>et al.</w:t>
+      </w:r>
+      <w:r>
+        <w:rPr>
+          <w:rFonts w:ascii="Calibri" w:hAnsi="Calibri" w:cs="Calibri"/>
+          <w:noProof/>
+          <w:szCs w:val="24"/>
+        </w:rPr>
+        <w:t xml:space="preserve"> (2021) ‘Quantifying the demographic vulnerabilities of dry woodlands to climate and competition using range‐wide monitoring data’, </w:t>
+      </w:r>
+      <w:r>
+        <w:rPr>
+          <w:rFonts w:ascii="Calibri" w:hAnsi="Calibri" w:cs="Calibri"/>
+          <w:i/>
+          <w:iCs/>
+          <w:noProof/>
+          <w:szCs w:val="24"/>
+        </w:rPr>
+        <w:t>Ecology</w:t>
+      </w:r>
+      <w:r>
+        <w:rPr>
+          <w:rFonts w:ascii="Calibri" w:hAnsi="Calibri" w:cs="Calibri"/>
+          <w:noProof/>
+          <w:szCs w:val="24"/>
+        </w:rPr>
+        <w:t>, 0(0), pp. 1–12. doi: 10.1002/ecy.3425.</w:t>
       </w:r>
     </w:p>
     <w:p>
@@ -18762,7 +19070,7 @@
           <w:noProof/>
           <w:szCs w:val="24"/>
         </w:rPr>
-        <w:t xml:space="preserve">Steel, Z. </w:t>
+        <w:t xml:space="preserve">Slack, A. W., Kane, J. M. and Knapp, E. E. (2021) ‘Growth and defense inform large sugar pine ( Pinus lambertiana ) mortality in a fire ‐ excluded forest of the central Sierra Nevada’, </w:t>
       </w:r>
       <w:r>
         <w:rPr>
@@ -18772,33 +19080,15 @@
           <w:noProof/>
           <w:szCs w:val="24"/>
         </w:rPr>
-        <w:t>et al.</w:t>
-      </w:r>
-      <w:r>
-        <w:rPr>
-          <w:rFonts w:ascii="Calibri" w:hAnsi="Calibri" w:cs="Calibri"/>
-          <w:noProof/>
-          <w:szCs w:val="24"/>
-        </w:rPr>
-        <w:t xml:space="preserve"> (2021) ‘Do Forest Fuel Reduction Treatments Confer Resistance to Beetle Infestation and Drought Mortality?’, </w:t>
-      </w:r>
-      <w:r>
-        <w:rPr>
-          <w:rFonts w:ascii="Calibri" w:hAnsi="Calibri" w:cs="Calibri"/>
-          <w:i/>
-          <w:iCs/>
-          <w:noProof/>
-          <w:szCs w:val="24"/>
-        </w:rPr>
-        <w:t>Ecosphere</w:t>
-      </w:r>
-      <w:r>
-        <w:rPr>
-          <w:rFonts w:ascii="Calibri" w:hAnsi="Calibri" w:cs="Calibri"/>
-          <w:noProof/>
-          <w:szCs w:val="24"/>
-        </w:rPr>
-        <w:t>, 12(January). doi: 10.1002/ecs2.3344.</w:t>
+        <w:t>Trees</w:t>
+      </w:r>
+      <w:r>
+        <w:rPr>
+          <w:rFonts w:ascii="Calibri" w:hAnsi="Calibri" w:cs="Calibri"/>
+          <w:noProof/>
+          <w:szCs w:val="24"/>
+        </w:rPr>
+        <w:t>, (0123456789). doi: 10.1007/s00468-021-02098-8.</w:t>
       </w:r>
     </w:p>
     <w:p>
@@ -18820,25 +19110,7 @@
           <w:noProof/>
           <w:szCs w:val="24"/>
         </w:rPr>
-        <w:t xml:space="preserve">Steel, Z. L., Safford, H. D. and Viers, J. H. (2015) ‘The fire frequency-severity relationship and the legacy of fire suppression in California forests http://www.esajournals.org/doi/pdf/10.1890/ES14-00224.1’, </w:t>
-      </w:r>
-      <w:r>
-        <w:rPr>
-          <w:rFonts w:ascii="Calibri" w:hAnsi="Calibri" w:cs="Calibri"/>
-          <w:i/>
-          <w:iCs/>
-          <w:noProof/>
-          <w:szCs w:val="24"/>
-        </w:rPr>
-        <w:t>Ecosphere</w:t>
-      </w:r>
-      <w:r>
-        <w:rPr>
-          <w:rFonts w:ascii="Calibri" w:hAnsi="Calibri" w:cs="Calibri"/>
-          <w:noProof/>
-          <w:szCs w:val="24"/>
-        </w:rPr>
-        <w:t>, 6(1). doi: 10.1890/ES14-00224.1.</w:t>
+        <w:t>Stan Development Team (2022) ‘Stan Modeling Language Users Guide and Reference Manual’. Available at: https://mc-stan.org.</w:t>
       </w:r>
     </w:p>
     <w:p>
@@ -18860,7 +19132,7 @@
           <w:noProof/>
           <w:szCs w:val="24"/>
         </w:rPr>
-        <w:t xml:space="preserve">Stephens, S. C. L. S. </w:t>
+        <w:t xml:space="preserve">Steel, Z. </w:t>
       </w:r>
       <w:r>
         <w:rPr>
@@ -18878,7 +19150,7 @@
           <w:noProof/>
           <w:szCs w:val="24"/>
         </w:rPr>
-        <w:t xml:space="preserve"> (2015) ‘Historical and current landscape-scale ponderosa pine and mixed conifer forest structure in the Southern Sierra Nevada’, </w:t>
+        <w:t xml:space="preserve"> (2021) ‘Do Forest Fuel Reduction Treatments Confer Resistance to Beetle Infestation and Drought Mortality?’, </w:t>
       </w:r>
       <w:r>
         <w:rPr>
@@ -18896,7 +19168,7 @@
           <w:noProof/>
           <w:szCs w:val="24"/>
         </w:rPr>
-        <w:t>, 6(May), pp. 1–63.</w:t>
+        <w:t>, 12(January). doi: 10.1002/ecs2.3344.</w:t>
       </w:r>
     </w:p>
     <w:p>
@@ -18918,7 +19190,7 @@
           <w:noProof/>
           <w:szCs w:val="24"/>
         </w:rPr>
-        <w:t xml:space="preserve">Stephens, S. L. </w:t>
+        <w:t xml:space="preserve">Steel, Z. L., Safford, H. D. and Viers, J. H. (2015) ‘The fire frequency-severity relationship and the legacy of fire suppression in California forests http://www.esajournals.org/doi/pdf/10.1890/ES14-00224.1’, </w:t>
       </w:r>
       <w:r>
         <w:rPr>
@@ -18928,33 +19200,15 @@
           <w:noProof/>
           <w:szCs w:val="24"/>
         </w:rPr>
-        <w:t>et al.</w:t>
-      </w:r>
-      <w:r>
-        <w:rPr>
-          <w:rFonts w:ascii="Calibri" w:hAnsi="Calibri" w:cs="Calibri"/>
-          <w:noProof/>
-          <w:szCs w:val="24"/>
-        </w:rPr>
-        <w:t xml:space="preserve"> (2009) ‘Fire Treatment Effects on Vegetation Structure , Fuels , and Potential Fire Severity in Western U . S . Forests’, </w:t>
-      </w:r>
-      <w:r>
-        <w:rPr>
-          <w:rFonts w:ascii="Calibri" w:hAnsi="Calibri" w:cs="Calibri"/>
-          <w:i/>
-          <w:iCs/>
-          <w:noProof/>
-          <w:szCs w:val="24"/>
-        </w:rPr>
-        <w:t>Ecological Applications</w:t>
-      </w:r>
-      <w:r>
-        <w:rPr>
-          <w:rFonts w:ascii="Calibri" w:hAnsi="Calibri" w:cs="Calibri"/>
-          <w:noProof/>
-          <w:szCs w:val="24"/>
-        </w:rPr>
-        <w:t>, 19(2), pp. 305–320. doi: 10.1890/07-1755.1.</w:t>
+        <w:t>Ecosphere</w:t>
+      </w:r>
+      <w:r>
+        <w:rPr>
+          <w:rFonts w:ascii="Calibri" w:hAnsi="Calibri" w:cs="Calibri"/>
+          <w:noProof/>
+          <w:szCs w:val="24"/>
+        </w:rPr>
+        <w:t>, 6(1). doi: 10.1890/ES14-00224.1.</w:t>
       </w:r>
     </w:p>
     <w:p>
@@ -18976,7 +19230,7 @@
           <w:noProof/>
           <w:szCs w:val="24"/>
         </w:rPr>
-        <w:t xml:space="preserve">Stephens, S. L. </w:t>
+        <w:t xml:space="preserve">Stephens, S. C. L. S. </w:t>
       </w:r>
       <w:r>
         <w:rPr>
@@ -18994,7 +19248,7 @@
           <w:noProof/>
           <w:szCs w:val="24"/>
         </w:rPr>
-        <w:t xml:space="preserve"> (2018) ‘Drought, Tree Mortality, and Wildfire in Forests Adapted to Frequent Fire’, </w:t>
+        <w:t xml:space="preserve"> (2015) ‘Historical and current landscape-scale ponderosa pine and mixed conifer forest structure in the Southern Sierra Nevada’, </w:t>
       </w:r>
       <w:r>
         <w:rPr>
@@ -19004,15 +19258,15 @@
           <w:noProof/>
           <w:szCs w:val="24"/>
         </w:rPr>
-        <w:t>BioScience</w:t>
-      </w:r>
-      <w:r>
-        <w:rPr>
-          <w:rFonts w:ascii="Calibri" w:hAnsi="Calibri" w:cs="Calibri"/>
-          <w:noProof/>
-          <w:szCs w:val="24"/>
-        </w:rPr>
-        <w:t>, XX(X), pp. 1–12. doi: 10.1093/biosci/bix146.</w:t>
+        <w:t>Ecosphere</w:t>
+      </w:r>
+      <w:r>
+        <w:rPr>
+          <w:rFonts w:ascii="Calibri" w:hAnsi="Calibri" w:cs="Calibri"/>
+          <w:noProof/>
+          <w:szCs w:val="24"/>
+        </w:rPr>
+        <w:t>, 6(May), pp. 1–63.</w:t>
       </w:r>
     </w:p>
     <w:p>
@@ -19034,16 +19288,7 @@
           <w:noProof/>
           <w:szCs w:val="24"/>
         </w:rPr>
-        <w:t xml:space="preserve">Stephens, S. L. and Moghaddas, J. J. (2005) ‘Experimental fuel treatment impacts on forest structure, </w:t>
-      </w:r>
-      <w:r>
-        <w:rPr>
-          <w:rFonts w:ascii="Calibri" w:hAnsi="Calibri" w:cs="Calibri"/>
-          <w:noProof/>
-          <w:szCs w:val="24"/>
-        </w:rPr>
-        <w:lastRenderedPageBreak/>
-        <w:t xml:space="preserve">potential fire behavior, and predicted tree mortality in a California mixed conifer forest’, </w:t>
+        <w:t xml:space="preserve">Stephens, S. L. </w:t>
       </w:r>
       <w:r>
         <w:rPr>
@@ -19053,15 +19298,33 @@
           <w:noProof/>
           <w:szCs w:val="24"/>
         </w:rPr>
-        <w:t>Forest Ecology and Management</w:t>
-      </w:r>
-      <w:r>
-        <w:rPr>
-          <w:rFonts w:ascii="Calibri" w:hAnsi="Calibri" w:cs="Calibri"/>
-          <w:noProof/>
-          <w:szCs w:val="24"/>
-        </w:rPr>
-        <w:t>, 215(1–3), pp. 21–36. doi: 10.1016/j.foreco.2005.03.070.</w:t>
+        <w:t>et al.</w:t>
+      </w:r>
+      <w:r>
+        <w:rPr>
+          <w:rFonts w:ascii="Calibri" w:hAnsi="Calibri" w:cs="Calibri"/>
+          <w:noProof/>
+          <w:szCs w:val="24"/>
+        </w:rPr>
+        <w:t xml:space="preserve"> (2009) ‘Fire Treatment Effects on Vegetation Structure , Fuels , and Potential Fire Severity in Western U . S . Forests’, </w:t>
+      </w:r>
+      <w:r>
+        <w:rPr>
+          <w:rFonts w:ascii="Calibri" w:hAnsi="Calibri" w:cs="Calibri"/>
+          <w:i/>
+          <w:iCs/>
+          <w:noProof/>
+          <w:szCs w:val="24"/>
+        </w:rPr>
+        <w:t>Ecological Applications</w:t>
+      </w:r>
+      <w:r>
+        <w:rPr>
+          <w:rFonts w:ascii="Calibri" w:hAnsi="Calibri" w:cs="Calibri"/>
+          <w:noProof/>
+          <w:szCs w:val="24"/>
+        </w:rPr>
+        <w:t>, 19(2), pp. 305–320. doi: 10.1890/07-1755.1.</w:t>
       </w:r>
     </w:p>
     <w:p>
@@ -19083,7 +19346,7 @@
           <w:noProof/>
           <w:szCs w:val="24"/>
         </w:rPr>
-        <w:t xml:space="preserve">Stephenson, N. L. (1998) ‘Actual evapotranspiration and deficit: Biologically meaningful correlates of vegetation distribution across spatial scales’, </w:t>
+        <w:t xml:space="preserve">Stephens, S. L. </w:t>
       </w:r>
       <w:r>
         <w:rPr>
@@ -19093,15 +19356,34 @@
           <w:noProof/>
           <w:szCs w:val="24"/>
         </w:rPr>
-        <w:t>Journal of Biogeography</w:t>
-      </w:r>
-      <w:r>
-        <w:rPr>
-          <w:rFonts w:ascii="Calibri" w:hAnsi="Calibri" w:cs="Calibri"/>
-          <w:noProof/>
-          <w:szCs w:val="24"/>
-        </w:rPr>
-        <w:t>, 25(5), pp. 855–870. doi: 10.1046/j.1365-2699.1998.00233.x.</w:t>
+        <w:t>et al.</w:t>
+      </w:r>
+      <w:r>
+        <w:rPr>
+          <w:rFonts w:ascii="Calibri" w:hAnsi="Calibri" w:cs="Calibri"/>
+          <w:noProof/>
+          <w:szCs w:val="24"/>
+        </w:rPr>
+        <w:t xml:space="preserve"> (2018) ‘Drought, Tree Mortality, and Wildfire in Forests Adapted to Frequent Fire’, </w:t>
+      </w:r>
+      <w:r>
+        <w:rPr>
+          <w:rFonts w:ascii="Calibri" w:hAnsi="Calibri" w:cs="Calibri"/>
+          <w:i/>
+          <w:iCs/>
+          <w:noProof/>
+          <w:szCs w:val="24"/>
+        </w:rPr>
+        <w:lastRenderedPageBreak/>
+        <w:t>BioScience</w:t>
+      </w:r>
+      <w:r>
+        <w:rPr>
+          <w:rFonts w:ascii="Calibri" w:hAnsi="Calibri" w:cs="Calibri"/>
+          <w:noProof/>
+          <w:szCs w:val="24"/>
+        </w:rPr>
+        <w:t>, XX(X), pp. 1–12. doi: 10.1093/biosci/bix146.</w:t>
       </w:r>
     </w:p>
     <w:p>
@@ -19123,7 +19405,7 @@
           <w:noProof/>
           <w:szCs w:val="24"/>
         </w:rPr>
-        <w:t xml:space="preserve">Stephenson, N. L. </w:t>
+        <w:t xml:space="preserve">Stephens, S. L. and Moghaddas, J. J. (2005) ‘Experimental fuel treatment impacts on forest structure, potential fire behavior, and predicted tree mortality in a California mixed conifer forest’, </w:t>
       </w:r>
       <w:r>
         <w:rPr>
@@ -19133,33 +19415,15 @@
           <w:noProof/>
           <w:szCs w:val="24"/>
         </w:rPr>
-        <w:t>et al.</w:t>
-      </w:r>
-      <w:r>
-        <w:rPr>
-          <w:rFonts w:ascii="Calibri" w:hAnsi="Calibri" w:cs="Calibri"/>
-          <w:noProof/>
-          <w:szCs w:val="24"/>
-        </w:rPr>
-        <w:t xml:space="preserve"> (2019) ‘Which trees die during drought? The key role of insect host-tree selection’, </w:t>
-      </w:r>
-      <w:r>
-        <w:rPr>
-          <w:rFonts w:ascii="Calibri" w:hAnsi="Calibri" w:cs="Calibri"/>
-          <w:i/>
-          <w:iCs/>
-          <w:noProof/>
-          <w:szCs w:val="24"/>
-        </w:rPr>
-        <w:t>Journal of Ecology</w:t>
-      </w:r>
-      <w:r>
-        <w:rPr>
-          <w:rFonts w:ascii="Calibri" w:hAnsi="Calibri" w:cs="Calibri"/>
-          <w:noProof/>
-          <w:szCs w:val="24"/>
-        </w:rPr>
-        <w:t>, 107(5), pp. 2383–2401. doi: 10.1111/1365-2745.13176.</w:t>
+        <w:t>Forest Ecology and Management</w:t>
+      </w:r>
+      <w:r>
+        <w:rPr>
+          <w:rFonts w:ascii="Calibri" w:hAnsi="Calibri" w:cs="Calibri"/>
+          <w:noProof/>
+          <w:szCs w:val="24"/>
+        </w:rPr>
+        <w:t>, 215(1–3), pp. 21–36. doi: 10.1016/j.foreco.2005.03.070.</w:t>
       </w:r>
     </w:p>
     <w:p>
@@ -19181,7 +19445,7 @@
           <w:noProof/>
           <w:szCs w:val="24"/>
         </w:rPr>
-        <w:t xml:space="preserve">Stevens, J. T. </w:t>
+        <w:t xml:space="preserve">Stephenson, N. L. (1998) ‘Actual evapotranspiration and deficit: Biologically meaningful correlates of vegetation distribution across spatial scales’, </w:t>
       </w:r>
       <w:r>
         <w:rPr>
@@ -19191,33 +19455,15 @@
           <w:noProof/>
           <w:szCs w:val="24"/>
         </w:rPr>
-        <w:t>et al.</w:t>
-      </w:r>
-      <w:r>
-        <w:rPr>
-          <w:rFonts w:ascii="Calibri" w:hAnsi="Calibri" w:cs="Calibri"/>
-          <w:noProof/>
-          <w:szCs w:val="24"/>
-        </w:rPr>
-        <w:t xml:space="preserve"> (2017) ‘Changing spatial patterns of stand-replacing fire in California conifer forests’, </w:t>
-      </w:r>
-      <w:r>
-        <w:rPr>
-          <w:rFonts w:ascii="Calibri" w:hAnsi="Calibri" w:cs="Calibri"/>
-          <w:i/>
-          <w:iCs/>
-          <w:noProof/>
-          <w:szCs w:val="24"/>
-        </w:rPr>
-        <w:t>Forest Ecology and Management</w:t>
-      </w:r>
-      <w:r>
-        <w:rPr>
-          <w:rFonts w:ascii="Calibri" w:hAnsi="Calibri" w:cs="Calibri"/>
-          <w:noProof/>
-          <w:szCs w:val="24"/>
-        </w:rPr>
-        <w:t>, 406(August), pp. 28–36. doi: 10.1016/j.foreco.2017.08.051.</w:t>
+        <w:t>Journal of Biogeography</w:t>
+      </w:r>
+      <w:r>
+        <w:rPr>
+          <w:rFonts w:ascii="Calibri" w:hAnsi="Calibri" w:cs="Calibri"/>
+          <w:noProof/>
+          <w:szCs w:val="24"/>
+        </w:rPr>
+        <w:t>, 25(5), pp. 855–870. doi: 10.1046/j.1365-2699.1998.00233.x.</w:t>
       </w:r>
     </w:p>
     <w:p>
@@ -19239,7 +19485,7 @@
           <w:noProof/>
           <w:szCs w:val="24"/>
         </w:rPr>
-        <w:t xml:space="preserve">Stewart, J. A. E. </w:t>
+        <w:t xml:space="preserve">Stephenson, N. L. </w:t>
       </w:r>
       <w:r>
         <w:rPr>
@@ -19257,7 +19503,7 @@
           <w:noProof/>
           <w:szCs w:val="24"/>
         </w:rPr>
-        <w:t xml:space="preserve"> (2021) ‘Effects of postfire climate and seed availability on postfire conifer regeneration’, </w:t>
+        <w:t xml:space="preserve"> (2019) ‘Which trees die during drought? The key role of insect host-tree selection’, </w:t>
       </w:r>
       <w:r>
         <w:rPr>
@@ -19267,15 +19513,15 @@
           <w:noProof/>
           <w:szCs w:val="24"/>
         </w:rPr>
-        <w:t>Ecological Applications</w:t>
-      </w:r>
-      <w:r>
-        <w:rPr>
-          <w:rFonts w:ascii="Calibri" w:hAnsi="Calibri" w:cs="Calibri"/>
-          <w:noProof/>
-          <w:szCs w:val="24"/>
-        </w:rPr>
-        <w:t>, 31(3), pp. 1–14. doi: 10.1002/eap.2280.</w:t>
+        <w:t>Journal of Ecology</w:t>
+      </w:r>
+      <w:r>
+        <w:rPr>
+          <w:rFonts w:ascii="Calibri" w:hAnsi="Calibri" w:cs="Calibri"/>
+          <w:noProof/>
+          <w:szCs w:val="24"/>
+        </w:rPr>
+        <w:t>, 107(5), pp. 2383–2401. doi: 10.1111/1365-2745.13176.</w:t>
       </w:r>
     </w:p>
     <w:p>
@@ -19297,7 +19543,7 @@
           <w:noProof/>
           <w:szCs w:val="24"/>
         </w:rPr>
-        <w:t xml:space="preserve">Voelker, S. L. </w:t>
+        <w:t xml:space="preserve">Stevens, J. T. </w:t>
       </w:r>
       <w:r>
         <w:rPr>
@@ -19315,7 +19561,7 @@
           <w:noProof/>
           <w:szCs w:val="24"/>
         </w:rPr>
-        <w:t xml:space="preserve"> (2019) ‘Fire deficits have increased drought sensitivity in dry conifer forests: Fire frequency and tree-ring carbon isotope evidence from Central Oregon’, </w:t>
+        <w:t xml:space="preserve"> (2017) ‘Changing spatial patterns of stand-replacing fire in California conifer forests’, </w:t>
       </w:r>
       <w:r>
         <w:rPr>
@@ -19325,15 +19571,15 @@
           <w:noProof/>
           <w:szCs w:val="24"/>
         </w:rPr>
-        <w:t>Global Change Biology</w:t>
-      </w:r>
-      <w:r>
-        <w:rPr>
-          <w:rFonts w:ascii="Calibri" w:hAnsi="Calibri" w:cs="Calibri"/>
-          <w:noProof/>
-          <w:szCs w:val="24"/>
-        </w:rPr>
-        <w:t>, 25(4), pp. 1247–1262. doi: 10.1111/gcb.14543.</w:t>
+        <w:t>Forest Ecology and Management</w:t>
+      </w:r>
+      <w:r>
+        <w:rPr>
+          <w:rFonts w:ascii="Calibri" w:hAnsi="Calibri" w:cs="Calibri"/>
+          <w:noProof/>
+          <w:szCs w:val="24"/>
+        </w:rPr>
+        <w:t>, 406(August), pp. 28–36. doi: 10.1016/j.foreco.2017.08.051.</w:t>
       </w:r>
     </w:p>
     <w:p>
@@ -19355,7 +19601,7 @@
           <w:noProof/>
           <w:szCs w:val="24"/>
         </w:rPr>
-        <w:t xml:space="preserve">Wayman, R. B. and Safford, H. D. (2021) ‘Recent bark beetle outbreaks influence wildfire severity in mixed-conifer forests of the Sierra Nevada, California, USA’, </w:t>
+        <w:t xml:space="preserve">Stewart, J. A. E. </w:t>
       </w:r>
       <w:r>
         <w:rPr>
@@ -19365,6 +19611,24 @@
           <w:noProof/>
           <w:szCs w:val="24"/>
         </w:rPr>
+        <w:t>et al.</w:t>
+      </w:r>
+      <w:r>
+        <w:rPr>
+          <w:rFonts w:ascii="Calibri" w:hAnsi="Calibri" w:cs="Calibri"/>
+          <w:noProof/>
+          <w:szCs w:val="24"/>
+        </w:rPr>
+        <w:t xml:space="preserve"> (2021) ‘Effects of postfire climate and seed availability on postfire conifer regeneration’, </w:t>
+      </w:r>
+      <w:r>
+        <w:rPr>
+          <w:rFonts w:ascii="Calibri" w:hAnsi="Calibri" w:cs="Calibri"/>
+          <w:i/>
+          <w:iCs/>
+          <w:noProof/>
+          <w:szCs w:val="24"/>
+        </w:rPr>
         <w:t>Ecological Applications</w:t>
       </w:r>
       <w:r>
@@ -19373,7 +19637,163 @@
           <w:noProof/>
           <w:szCs w:val="24"/>
         </w:rPr>
+        <w:t>, 31(3), pp. 1–14. doi: 10.1002/eap.2280.</w:t>
+      </w:r>
+    </w:p>
+    <w:p>
+      <w:pPr>
+        <w:widowControl w:val="0"/>
+        <w:autoSpaceDE w:val="0"/>
+        <w:autoSpaceDN w:val="0"/>
+        <w:adjustRightInd w:val="0"/>
+        <w:spacing w:line="240" w:lineRule="auto"/>
+        <w:rPr>
+          <w:rFonts w:ascii="Calibri" w:hAnsi="Calibri" w:cs="Calibri"/>
+          <w:noProof/>
+          <w:szCs w:val="24"/>
+        </w:rPr>
+      </w:pPr>
+      <w:r>
+        <w:rPr>
+          <w:rFonts w:ascii="Calibri" w:hAnsi="Calibri" w:cs="Calibri"/>
+          <w:noProof/>
+          <w:szCs w:val="24"/>
+        </w:rPr>
+        <w:t xml:space="preserve">Voelker, S. L. </w:t>
+      </w:r>
+      <w:r>
+        <w:rPr>
+          <w:rFonts w:ascii="Calibri" w:hAnsi="Calibri" w:cs="Calibri"/>
+          <w:i/>
+          <w:iCs/>
+          <w:noProof/>
+          <w:szCs w:val="24"/>
+        </w:rPr>
+        <w:t>et al.</w:t>
+      </w:r>
+      <w:r>
+        <w:rPr>
+          <w:rFonts w:ascii="Calibri" w:hAnsi="Calibri" w:cs="Calibri"/>
+          <w:noProof/>
+          <w:szCs w:val="24"/>
+        </w:rPr>
+        <w:t xml:space="preserve"> (2019) ‘Fire deficits have increased drought sensitivity in dry conifer forests: Fire frequency and tree-ring carbon isotope evidence from Central Oregon’, </w:t>
+      </w:r>
+      <w:r>
+        <w:rPr>
+          <w:rFonts w:ascii="Calibri" w:hAnsi="Calibri" w:cs="Calibri"/>
+          <w:i/>
+          <w:iCs/>
+          <w:noProof/>
+          <w:szCs w:val="24"/>
+        </w:rPr>
+        <w:t>Global Change Biology</w:t>
+      </w:r>
+      <w:r>
+        <w:rPr>
+          <w:rFonts w:ascii="Calibri" w:hAnsi="Calibri" w:cs="Calibri"/>
+          <w:noProof/>
+          <w:szCs w:val="24"/>
+        </w:rPr>
+        <w:t>, 25(4), pp. 1247–1262. doi: 10.1111/gcb.14543.</w:t>
+      </w:r>
+    </w:p>
+    <w:p>
+      <w:pPr>
+        <w:widowControl w:val="0"/>
+        <w:autoSpaceDE w:val="0"/>
+        <w:autoSpaceDN w:val="0"/>
+        <w:adjustRightInd w:val="0"/>
+        <w:spacing w:line="240" w:lineRule="auto"/>
+        <w:rPr>
+          <w:rFonts w:ascii="Calibri" w:hAnsi="Calibri" w:cs="Calibri"/>
+          <w:noProof/>
+          <w:szCs w:val="24"/>
+        </w:rPr>
+      </w:pPr>
+      <w:r>
+        <w:rPr>
+          <w:rFonts w:ascii="Calibri" w:hAnsi="Calibri" w:cs="Calibri"/>
+          <w:noProof/>
+          <w:szCs w:val="24"/>
+        </w:rPr>
+        <w:t xml:space="preserve">Wayman, R. B. and Safford, H. D. (2021) ‘Recent bark beetle outbreaks influence wildfire severity in mixed-conifer forests of the Sierra Nevada, California, USA’, </w:t>
+      </w:r>
+      <w:r>
+        <w:rPr>
+          <w:rFonts w:ascii="Calibri" w:hAnsi="Calibri" w:cs="Calibri"/>
+          <w:i/>
+          <w:iCs/>
+          <w:noProof/>
+          <w:szCs w:val="24"/>
+        </w:rPr>
+        <w:t>Ecological Applications</w:t>
+      </w:r>
+      <w:r>
+        <w:rPr>
+          <w:rFonts w:ascii="Calibri" w:hAnsi="Calibri" w:cs="Calibri"/>
+          <w:noProof/>
+          <w:szCs w:val="24"/>
+        </w:rPr>
         <w:t>, 31(3), pp. 1–19. doi: 10.1002/eap.2287.</w:t>
+      </w:r>
+    </w:p>
+    <w:p>
+      <w:pPr>
+        <w:widowControl w:val="0"/>
+        <w:autoSpaceDE w:val="0"/>
+        <w:autoSpaceDN w:val="0"/>
+        <w:adjustRightInd w:val="0"/>
+        <w:spacing w:line="240" w:lineRule="auto"/>
+        <w:rPr>
+          <w:rFonts w:ascii="Calibri" w:hAnsi="Calibri" w:cs="Calibri"/>
+          <w:noProof/>
+          <w:szCs w:val="24"/>
+        </w:rPr>
+      </w:pPr>
+      <w:r>
+        <w:rPr>
+          <w:rFonts w:ascii="Calibri" w:hAnsi="Calibri" w:cs="Calibri"/>
+          <w:noProof/>
+          <w:szCs w:val="24"/>
+        </w:rPr>
+        <w:t xml:space="preserve">Wickham, H. </w:t>
+      </w:r>
+      <w:r>
+        <w:rPr>
+          <w:rFonts w:ascii="Calibri" w:hAnsi="Calibri" w:cs="Calibri"/>
+          <w:i/>
+          <w:iCs/>
+          <w:noProof/>
+          <w:szCs w:val="24"/>
+        </w:rPr>
+        <w:t>et al.</w:t>
+      </w:r>
+      <w:r>
+        <w:rPr>
+          <w:rFonts w:ascii="Calibri" w:hAnsi="Calibri" w:cs="Calibri"/>
+          <w:noProof/>
+          <w:szCs w:val="24"/>
+        </w:rPr>
+        <w:t xml:space="preserve"> (2019) ‘Welcome to the tidyverse’, </w:t>
+      </w:r>
+      <w:r>
+        <w:rPr>
+          <w:rFonts w:ascii="Calibri" w:hAnsi="Calibri" w:cs="Calibri"/>
+          <w:i/>
+          <w:iCs/>
+          <w:noProof/>
+          <w:szCs w:val="24"/>
+        </w:rPr>
+        <w:t>Journal of Open Source Software</w:t>
+      </w:r>
+      <w:r>
+        <w:rPr>
+          <w:rFonts w:ascii="Calibri" w:hAnsi="Calibri" w:cs="Calibri"/>
+          <w:noProof/>
+          <w:szCs w:val="24"/>
+        </w:rPr>
+        <w:t>, 4(43), p. 1686. doi: 10.21105/joss.01686.</w:t>
       </w:r>
     </w:p>
     <w:p>
@@ -23178,19 +23598,32 @@
       <w:pPr>
         <w:pStyle w:val="Caption"/>
       </w:pPr>
-      <w:bookmarkStart w:id="60" w:name="_Ref104545123"/>
+      <w:bookmarkStart w:id="61" w:name="_Ref104545123"/>
       <w:r>
         <w:t xml:space="preserve">Table </w:t>
       </w:r>
-      <w:fldSimple w:instr=" SEQ Table \* ARABIC ">
-        <w:r>
-          <w:rPr>
-            <w:noProof/>
-          </w:rPr>
-          <w:t>1</w:t>
-        </w:r>
-      </w:fldSimple>
-      <w:bookmarkEnd w:id="60"/>
+      <w:r>
+        <w:fldChar w:fldCharType="begin"/>
+      </w:r>
+      <w:r>
+        <w:instrText xml:space="preserve"> SEQ Table \* ARABIC </w:instrText>
+      </w:r>
+      <w:r>
+        <w:fldChar w:fldCharType="separate"/>
+      </w:r>
+      <w:r>
+        <w:rPr>
+          <w:noProof/>
+        </w:rPr>
+        <w:t>1</w:t>
+      </w:r>
+      <w:r>
+        <w:rPr>
+          <w:noProof/>
+        </w:rPr>
+        <w:fldChar w:fldCharType="end"/>
+      </w:r>
+      <w:bookmarkEnd w:id="61"/>
       <w:r>
         <w:t>:</w:t>
       </w:r>
@@ -26791,32 +27224,19 @@
       <w:pPr>
         <w:pStyle w:val="Caption"/>
       </w:pPr>
-      <w:bookmarkStart w:id="61" w:name="_Ref94609644"/>
+      <w:bookmarkStart w:id="62" w:name="_Ref94609644"/>
       <w:r>
         <w:t xml:space="preserve">Table </w:t>
       </w:r>
-      <w:r>
-        <w:fldChar w:fldCharType="begin"/>
-      </w:r>
-      <w:r>
-        <w:instrText xml:space="preserve"> SEQ Table \* ARABIC </w:instrText>
-      </w:r>
-      <w:r>
-        <w:fldChar w:fldCharType="separate"/>
-      </w:r>
-      <w:r>
-        <w:rPr>
-          <w:noProof/>
-        </w:rPr>
-        <w:t>2</w:t>
-      </w:r>
-      <w:r>
-        <w:rPr>
-          <w:noProof/>
-        </w:rPr>
-        <w:fldChar w:fldCharType="end"/>
-      </w:r>
-      <w:bookmarkEnd w:id="61"/>
+      <w:fldSimple w:instr=" SEQ Table \* ARABIC ">
+        <w:r>
+          <w:rPr>
+            <w:noProof/>
+          </w:rPr>
+          <w:t>2</w:t>
+        </w:r>
+      </w:fldSimple>
+      <w:bookmarkEnd w:id="62"/>
       <w:r>
         <w:t>: Summary of results for growth sub model, giving the mean, median, standard deviation, 5</w:t>
       </w:r>
@@ -27423,32 +27843,19 @@
       <w:pPr>
         <w:pStyle w:val="Caption"/>
       </w:pPr>
-      <w:bookmarkStart w:id="62" w:name="_Ref94613081"/>
+      <w:bookmarkStart w:id="63" w:name="_Ref94613081"/>
       <w:r>
         <w:t xml:space="preserve">Table </w:t>
       </w:r>
-      <w:r>
-        <w:fldChar w:fldCharType="begin"/>
-      </w:r>
-      <w:r>
-        <w:instrText xml:space="preserve"> SEQ Table \* ARABIC </w:instrText>
-      </w:r>
-      <w:r>
-        <w:fldChar w:fldCharType="separate"/>
-      </w:r>
-      <w:r>
-        <w:rPr>
-          <w:noProof/>
-        </w:rPr>
-        <w:t>3</w:t>
-      </w:r>
-      <w:r>
-        <w:rPr>
-          <w:noProof/>
-        </w:rPr>
-        <w:fldChar w:fldCharType="end"/>
-      </w:r>
-      <w:bookmarkEnd w:id="62"/>
+      <w:fldSimple w:instr=" SEQ Table \* ARABIC ">
+        <w:r>
+          <w:rPr>
+            <w:noProof/>
+          </w:rPr>
+          <w:t>3</w:t>
+        </w:r>
+      </w:fldSimple>
+      <w:bookmarkEnd w:id="63"/>
       <w:r>
         <w:t>: Summary of results for recruitment sub model, giving the mean, median, standard deviation, 5</w:t>
       </w:r>
@@ -27550,32 +27957,19 @@
       <w:pPr>
         <w:pStyle w:val="Caption"/>
       </w:pPr>
-      <w:bookmarkStart w:id="63" w:name="_Ref94877166"/>
+      <w:bookmarkStart w:id="64" w:name="_Ref94877166"/>
       <w:r>
         <w:t xml:space="preserve">Figure </w:t>
       </w:r>
-      <w:r>
-        <w:fldChar w:fldCharType="begin"/>
-      </w:r>
-      <w:r>
-        <w:instrText xml:space="preserve"> SEQ Figure \* ARABIC </w:instrText>
-      </w:r>
-      <w:r>
-        <w:fldChar w:fldCharType="separate"/>
-      </w:r>
-      <w:r>
-        <w:rPr>
-          <w:noProof/>
-        </w:rPr>
-        <w:t>1</w:t>
-      </w:r>
-      <w:r>
-        <w:rPr>
-          <w:noProof/>
-        </w:rPr>
-        <w:fldChar w:fldCharType="end"/>
-      </w:r>
-      <w:bookmarkEnd w:id="63"/>
+      <w:fldSimple w:instr=" SEQ Figure \* ARABIC ">
+        <w:r>
+          <w:rPr>
+            <w:noProof/>
+          </w:rPr>
+          <w:t>1</w:t>
+        </w:r>
+      </w:fldSimple>
+      <w:bookmarkEnd w:id="64"/>
       <w:r>
         <w:t xml:space="preserve">: </w:t>
       </w:r>
@@ -27683,19 +28077,32 @@
       <w:pPr>
         <w:pStyle w:val="Caption"/>
       </w:pPr>
-      <w:bookmarkStart w:id="64" w:name="_Ref104988009"/>
+      <w:bookmarkStart w:id="65" w:name="_Ref104988009"/>
       <w:r>
         <w:t xml:space="preserve">Figure </w:t>
       </w:r>
-      <w:fldSimple w:instr=" SEQ Figure \* ARABIC ">
-        <w:r>
-          <w:rPr>
-            <w:noProof/>
-          </w:rPr>
-          <w:t>2</w:t>
-        </w:r>
-      </w:fldSimple>
-      <w:bookmarkEnd w:id="64"/>
+      <w:r>
+        <w:fldChar w:fldCharType="begin"/>
+      </w:r>
+      <w:r>
+        <w:instrText xml:space="preserve"> SEQ Figure \* ARABIC </w:instrText>
+      </w:r>
+      <w:r>
+        <w:fldChar w:fldCharType="separate"/>
+      </w:r>
+      <w:r>
+        <w:rPr>
+          <w:noProof/>
+        </w:rPr>
+        <w:t>2</w:t>
+      </w:r>
+      <w:r>
+        <w:rPr>
+          <w:noProof/>
+        </w:rPr>
+        <w:fldChar w:fldCharType="end"/>
+      </w:r>
+      <w:bookmarkEnd w:id="65"/>
       <w:r>
         <w:t>: Changes in plot-level basal area and stems per hectare for</w:t>
       </w:r>
@@ -27806,40 +28213,27 @@
           <w:noProof/>
         </w:rPr>
       </w:pPr>
-      <w:bookmarkStart w:id="65" w:name="_Ref93744929"/>
-      <w:commentRangeStart w:id="66"/>
+      <w:bookmarkStart w:id="66" w:name="_Ref93744929"/>
+      <w:commentRangeStart w:id="67"/>
       <w:r>
         <w:t xml:space="preserve">Figure </w:t>
       </w:r>
-      <w:r>
-        <w:fldChar w:fldCharType="begin"/>
-      </w:r>
-      <w:r>
-        <w:instrText xml:space="preserve"> SEQ Figure \* ARABIC </w:instrText>
-      </w:r>
-      <w:r>
-        <w:fldChar w:fldCharType="separate"/>
-      </w:r>
-      <w:r>
-        <w:rPr>
-          <w:noProof/>
-        </w:rPr>
-        <w:t>3</w:t>
-      </w:r>
-      <w:r>
-        <w:rPr>
-          <w:noProof/>
-        </w:rPr>
-        <w:fldChar w:fldCharType="end"/>
-      </w:r>
-      <w:bookmarkEnd w:id="65"/>
+      <w:fldSimple w:instr=" SEQ Figure \* ARABIC ">
+        <w:r>
+          <w:rPr>
+            <w:noProof/>
+          </w:rPr>
+          <w:t>3</w:t>
+        </w:r>
+      </w:fldSimple>
+      <w:bookmarkEnd w:id="66"/>
       <w:r>
         <w:rPr>
           <w:noProof/>
         </w:rPr>
         <w:t xml:space="preserve">: </w:t>
       </w:r>
-      <w:commentRangeEnd w:id="66"/>
+      <w:commentRangeEnd w:id="67"/>
       <w:r>
         <w:rPr>
           <w:rStyle w:val="CommentReference"/>
@@ -27847,7 +28241,7 @@
           <w:iCs w:val="0"/>
           <w:color w:val="auto"/>
         </w:rPr>
-        <w:commentReference w:id="66"/>
+        <w:commentReference w:id="67"/>
       </w:r>
       <w:r>
         <w:rPr>
@@ -27940,8 +28334,8 @@
         </w:rPr>
         <w:t xml:space="preserve"> </w:t>
       </w:r>
-      <w:commentRangeStart w:id="67"/>
       <w:commentRangeStart w:id="68"/>
+      <w:commentRangeStart w:id="69"/>
       <w:r>
         <w:rPr>
           <w:noProof/>
@@ -27988,19 +28382,19 @@
           </wp:inline>
         </w:drawing>
       </w:r>
-      <w:commentRangeEnd w:id="67"/>
+      <w:commentRangeEnd w:id="68"/>
       <w:r>
         <w:rPr>
           <w:rStyle w:val="CommentReference"/>
         </w:rPr>
-        <w:commentReference w:id="67"/>
-      </w:r>
-      <w:commentRangeEnd w:id="68"/>
+        <w:commentReference w:id="68"/>
+      </w:r>
+      <w:commentRangeEnd w:id="69"/>
       <w:r>
         <w:rPr>
           <w:rStyle w:val="CommentReference"/>
         </w:rPr>
-        <w:commentReference w:id="68"/>
+        <w:commentReference w:id="69"/>
       </w:r>
     </w:p>
     <w:p>
@@ -28010,32 +28404,19 @@
           <w:noProof/>
         </w:rPr>
       </w:pPr>
-      <w:bookmarkStart w:id="69" w:name="_Ref94611931"/>
+      <w:bookmarkStart w:id="70" w:name="_Ref94611931"/>
       <w:r>
         <w:t xml:space="preserve">Figure </w:t>
       </w:r>
-      <w:r>
-        <w:fldChar w:fldCharType="begin"/>
-      </w:r>
-      <w:r>
-        <w:instrText xml:space="preserve"> SEQ Figure \* ARABIC </w:instrText>
-      </w:r>
-      <w:r>
-        <w:fldChar w:fldCharType="separate"/>
-      </w:r>
-      <w:r>
-        <w:rPr>
-          <w:noProof/>
-        </w:rPr>
-        <w:t>4</w:t>
-      </w:r>
-      <w:r>
-        <w:rPr>
-          <w:noProof/>
-        </w:rPr>
-        <w:fldChar w:fldCharType="end"/>
-      </w:r>
-      <w:bookmarkEnd w:id="69"/>
+      <w:fldSimple w:instr=" SEQ Figure \* ARABIC ">
+        <w:r>
+          <w:rPr>
+            <w:noProof/>
+          </w:rPr>
+          <w:t>4</w:t>
+        </w:r>
+      </w:fldSimple>
+      <w:bookmarkEnd w:id="70"/>
       <w:r>
         <w:rPr>
           <w:noProof/>
@@ -28141,19 +28522,32 @@
       <w:pPr>
         <w:pStyle w:val="Caption"/>
       </w:pPr>
-      <w:bookmarkStart w:id="70" w:name="_Ref106267159"/>
+      <w:bookmarkStart w:id="71" w:name="_Ref106267159"/>
       <w:r>
         <w:t xml:space="preserve">Figure </w:t>
       </w:r>
-      <w:fldSimple w:instr=" SEQ Figure \* ARABIC ">
-        <w:r>
-          <w:rPr>
-            <w:noProof/>
-          </w:rPr>
-          <w:t>5</w:t>
-        </w:r>
-      </w:fldSimple>
-      <w:bookmarkEnd w:id="70"/>
+      <w:r>
+        <w:fldChar w:fldCharType="begin"/>
+      </w:r>
+      <w:r>
+        <w:instrText xml:space="preserve"> SEQ Figure \* ARABIC </w:instrText>
+      </w:r>
+      <w:r>
+        <w:fldChar w:fldCharType="separate"/>
+      </w:r>
+      <w:r>
+        <w:rPr>
+          <w:noProof/>
+        </w:rPr>
+        <w:t>5</w:t>
+      </w:r>
+      <w:r>
+        <w:rPr>
+          <w:noProof/>
+        </w:rPr>
+        <w:fldChar w:fldCharType="end"/>
+      </w:r>
+      <w:bookmarkEnd w:id="71"/>
       <w:r>
         <w:t xml:space="preserve">: </w:t>
       </w:r>
@@ -28222,40 +28616,24 @@
       <w:pPr>
         <w:pStyle w:val="Caption"/>
       </w:pPr>
-      <w:bookmarkStart w:id="71" w:name="_Ref94616225"/>
+      <w:bookmarkStart w:id="72" w:name="_Ref94616225"/>
       <w:r>
         <w:t xml:space="preserve">Figure </w:t>
       </w:r>
-      <w:r>
-        <w:fldChar w:fldCharType="begin"/>
-      </w:r>
-      <w:r>
-        <w:instrText xml:space="preserve"> SEQ Figure \* ARABIC </w:instrText>
-      </w:r>
-      <w:r>
-        <w:fldChar w:fldCharType="separate"/>
-      </w:r>
-      <w:r>
-        <w:rPr>
-          <w:noProof/>
-        </w:rPr>
-        <w:t>6</w:t>
-      </w:r>
-      <w:r>
-        <w:rPr>
-          <w:noProof/>
-        </w:rPr>
-        <w:fldChar w:fldCharType="end"/>
-      </w:r>
-      <w:bookmarkEnd w:id="71"/>
+      <w:fldSimple w:instr=" SEQ Figure \* ARABIC ">
+        <w:r>
+          <w:rPr>
+            <w:noProof/>
+          </w:rPr>
+          <w:t>6</w:t>
+        </w:r>
+      </w:fldSimple>
+      <w:bookmarkEnd w:id="72"/>
       <w:r>
         <w:t>:</w:t>
       </w:r>
       <w:r>
-        <w:t xml:space="preserve"> </w:t>
-      </w:r>
-      <w:r>
-        <w:t xml:space="preserve">Posterior distribution of asymptotic population growth rate. In the “Undisturbed” scenario, all fixed effect covariates other than the intercept are held at 0 (representing the absence of fire and WPBR, and basal area, drought, and site dryness at average levels). In each other scenario, a single stressor is set to TRUE (for fire and WPBR), -1 (low levels of basal area, drought, or site dryness), or +1 (high levels of basal area, drought, or site dryness).  Random effect values are held at 0, representing an average plot in an average ecoregion. </w:t>
+        <w:t xml:space="preserve"> Posterior distribution of asymptotic population growth rate. In the “Undisturbed” scenario, all fixed effect covariates other than the intercept are held at 0 (representing the absence of fire and WPBR, and basal area, drought, and site dryness at average levels). In each other scenario, a single stressor is set to TRUE (for fire and WPBR), -1 (low levels of basal area, drought, or site dryness), or +1 (high levels of basal area, drought, or site dryness).  Random effect values are held at 0, representing an average plot in an average ecoregion. </w:t>
       </w:r>
     </w:p>
     <w:p>
@@ -28272,12 +28650,12 @@
       <w:pPr>
         <w:pStyle w:val="Heading1"/>
       </w:pPr>
-      <w:bookmarkStart w:id="72" w:name="_Ref93658815"/>
+      <w:bookmarkStart w:id="73" w:name="_Ref93658815"/>
       <w:r>
         <w:lastRenderedPageBreak/>
         <w:t>Supplementary Materials</w:t>
       </w:r>
-      <w:bookmarkEnd w:id="72"/>
+      <w:bookmarkEnd w:id="73"/>
     </w:p>
     <w:p/>
     <w:p>
@@ -28338,32 +28716,19 @@
           <w:rFonts w:eastAsiaTheme="minorEastAsia"/>
         </w:rPr>
       </w:pPr>
-      <w:bookmarkStart w:id="73" w:name="_Ref93658573"/>
+      <w:bookmarkStart w:id="74" w:name="_Ref93658573"/>
       <w:r>
         <w:t xml:space="preserve">Supplementary Figure </w:t>
       </w:r>
-      <w:r>
-        <w:fldChar w:fldCharType="begin"/>
-      </w:r>
-      <w:r>
-        <w:instrText xml:space="preserve"> SEQ Supplementary_Figure \* ARABIC </w:instrText>
-      </w:r>
-      <w:r>
-        <w:fldChar w:fldCharType="separate"/>
-      </w:r>
-      <w:r>
-        <w:rPr>
-          <w:noProof/>
-        </w:rPr>
-        <w:t>1</w:t>
-      </w:r>
-      <w:r>
-        <w:rPr>
-          <w:noProof/>
-        </w:rPr>
-        <w:fldChar w:fldCharType="end"/>
-      </w:r>
-      <w:bookmarkEnd w:id="73"/>
+      <w:fldSimple w:instr=" SEQ Supplementary_Figure \* ARABIC ">
+        <w:r>
+          <w:rPr>
+            <w:noProof/>
+          </w:rPr>
+          <w:t>1</w:t>
+        </w:r>
+      </w:fldSimple>
+      <w:bookmarkEnd w:id="74"/>
       <w:r>
         <w:t xml:space="preserve">: Posterior distributions (black) and prior distributions (red) for </w:t>
       </w:r>
@@ -28462,32 +28827,19 @@
       <w:pPr>
         <w:pStyle w:val="Caption"/>
       </w:pPr>
-      <w:bookmarkStart w:id="74" w:name="_Ref93658580"/>
+      <w:bookmarkStart w:id="75" w:name="_Ref93658580"/>
       <w:r>
         <w:t xml:space="preserve">Supplementary Figure </w:t>
       </w:r>
-      <w:r>
-        <w:fldChar w:fldCharType="begin"/>
-      </w:r>
-      <w:r>
-        <w:instrText xml:space="preserve"> SEQ Supplementary_Figure \* ARABIC </w:instrText>
-      </w:r>
-      <w:r>
-        <w:fldChar w:fldCharType="separate"/>
-      </w:r>
-      <w:r>
-        <w:rPr>
-          <w:noProof/>
-        </w:rPr>
-        <w:t>2</w:t>
-      </w:r>
-      <w:r>
-        <w:rPr>
-          <w:noProof/>
-        </w:rPr>
-        <w:fldChar w:fldCharType="end"/>
-      </w:r>
-      <w:bookmarkEnd w:id="74"/>
+      <w:fldSimple w:instr=" SEQ Supplementary_Figure \* ARABIC ">
+        <w:r>
+          <w:rPr>
+            <w:noProof/>
+          </w:rPr>
+          <w:t>2</w:t>
+        </w:r>
+      </w:fldSimple>
+      <w:bookmarkEnd w:id="75"/>
       <w:r>
         <w:t>: Posterior distributions (black) against prior distributions (red) for the standard deviations of the plot and ecoregion random effects in the survival model.</w:t>
       </w:r>
@@ -28548,32 +28900,19 @@
       <w:pPr>
         <w:pStyle w:val="Caption"/>
       </w:pPr>
-      <w:bookmarkStart w:id="75" w:name="_Ref93658585"/>
+      <w:bookmarkStart w:id="76" w:name="_Ref93658585"/>
       <w:r>
         <w:t xml:space="preserve">Supplementary Figure </w:t>
       </w:r>
-      <w:r>
-        <w:fldChar w:fldCharType="begin"/>
-      </w:r>
-      <w:r>
-        <w:instrText xml:space="preserve"> SEQ Supplementary_Figure \* ARABIC </w:instrText>
-      </w:r>
-      <w:r>
-        <w:fldChar w:fldCharType="separate"/>
-      </w:r>
-      <w:r>
-        <w:rPr>
-          <w:noProof/>
-        </w:rPr>
-        <w:t>3</w:t>
-      </w:r>
-      <w:r>
-        <w:rPr>
-          <w:noProof/>
-        </w:rPr>
-        <w:fldChar w:fldCharType="end"/>
-      </w:r>
-      <w:bookmarkEnd w:id="75"/>
+      <w:fldSimple w:instr=" SEQ Supplementary_Figure \* ARABIC ">
+        <w:r>
+          <w:rPr>
+            <w:noProof/>
+          </w:rPr>
+          <w:t>3</w:t>
+        </w:r>
+      </w:fldSimple>
+      <w:bookmarkEnd w:id="76"/>
       <w:r>
         <w:t>: Posterior distributions (black) against prior distributions (red) for fixed effect coefficients in the growth model.</w:t>
       </w:r>
@@ -28633,32 +28972,19 @@
       <w:pPr>
         <w:pStyle w:val="Caption"/>
       </w:pPr>
-      <w:bookmarkStart w:id="76" w:name="_Ref93658594"/>
+      <w:bookmarkStart w:id="77" w:name="_Ref93658594"/>
       <w:r>
         <w:t xml:space="preserve">Supplementary Figure </w:t>
       </w:r>
-      <w:r>
-        <w:fldChar w:fldCharType="begin"/>
-      </w:r>
-      <w:r>
-        <w:instrText xml:space="preserve"> SEQ Supplementary_Figure \* ARABIC </w:instrText>
-      </w:r>
-      <w:r>
-        <w:fldChar w:fldCharType="separate"/>
-      </w:r>
-      <w:r>
-        <w:rPr>
-          <w:noProof/>
-        </w:rPr>
-        <w:t>4</w:t>
-      </w:r>
-      <w:r>
-        <w:rPr>
-          <w:noProof/>
-        </w:rPr>
-        <w:fldChar w:fldCharType="end"/>
-      </w:r>
-      <w:bookmarkEnd w:id="76"/>
+      <w:fldSimple w:instr=" SEQ Supplementary_Figure \* ARABIC ">
+        <w:r>
+          <w:rPr>
+            <w:noProof/>
+          </w:rPr>
+          <w:t>4</w:t>
+        </w:r>
+      </w:fldSimple>
+      <w:bookmarkEnd w:id="77"/>
       <w:r>
         <w:t>: Posterior distributions (black, along Y axis) against prior distributions (red, along X axis) for the standard deviations of the plot random effect, the ecoregion random effect, and the residuals in the growth model.</w:t>
       </w:r>
@@ -28719,32 +29045,19 @@
       <w:pPr>
         <w:pStyle w:val="Caption"/>
       </w:pPr>
-      <w:bookmarkStart w:id="77" w:name="_Ref93658597"/>
+      <w:bookmarkStart w:id="78" w:name="_Ref93658597"/>
       <w:r>
         <w:t xml:space="preserve">Supplementary Figure </w:t>
       </w:r>
-      <w:r>
-        <w:fldChar w:fldCharType="begin"/>
-      </w:r>
-      <w:r>
-        <w:instrText xml:space="preserve"> SEQ Supplementary_Figure \* ARABIC </w:instrText>
-      </w:r>
-      <w:r>
-        <w:fldChar w:fldCharType="separate"/>
-      </w:r>
-      <w:r>
-        <w:rPr>
-          <w:noProof/>
-        </w:rPr>
-        <w:t>5</w:t>
-      </w:r>
-      <w:r>
-        <w:rPr>
-          <w:noProof/>
-        </w:rPr>
-        <w:fldChar w:fldCharType="end"/>
-      </w:r>
-      <w:bookmarkEnd w:id="77"/>
+      <w:fldSimple w:instr=" SEQ Supplementary_Figure \* ARABIC ">
+        <w:r>
+          <w:rPr>
+            <w:noProof/>
+          </w:rPr>
+          <w:t>5</w:t>
+        </w:r>
+      </w:fldSimple>
+      <w:bookmarkEnd w:id="78"/>
       <w:r>
         <w:t>: Posterior distributions (black) against prior distributions (red) for the fixed effect coefficients affecting fecundity in the recruitment model.</w:t>
       </w:r>
@@ -28753,7 +29066,7 @@
       <w:pPr>
         <w:keepNext/>
       </w:pPr>
-      <w:commentRangeStart w:id="78"/>
+      <w:commentRangeStart w:id="79"/>
       <w:r>
         <w:rPr>
           <w:noProof/>
@@ -28800,44 +29113,31 @@
           </wp:inline>
         </w:drawing>
       </w:r>
-      <w:commentRangeEnd w:id="78"/>
+      <w:commentRangeEnd w:id="79"/>
       <w:r>
         <w:rPr>
           <w:rStyle w:val="CommentReference"/>
         </w:rPr>
-        <w:commentReference w:id="78"/>
+        <w:commentReference w:id="79"/>
       </w:r>
     </w:p>
     <w:p>
       <w:pPr>
         <w:pStyle w:val="Caption"/>
       </w:pPr>
-      <w:bookmarkStart w:id="79" w:name="_Ref93658599"/>
+      <w:bookmarkStart w:id="80" w:name="_Ref93658599"/>
       <w:r>
         <w:t xml:space="preserve">Supplementary Figure </w:t>
       </w:r>
-      <w:r>
-        <w:fldChar w:fldCharType="begin"/>
-      </w:r>
-      <w:r>
-        <w:instrText xml:space="preserve"> SEQ Supplementary_Figure \* ARABIC </w:instrText>
-      </w:r>
-      <w:r>
-        <w:fldChar w:fldCharType="separate"/>
-      </w:r>
-      <w:r>
-        <w:rPr>
-          <w:noProof/>
-        </w:rPr>
-        <w:t>6</w:t>
-      </w:r>
-      <w:r>
-        <w:rPr>
-          <w:noProof/>
-        </w:rPr>
-        <w:fldChar w:fldCharType="end"/>
-      </w:r>
-      <w:bookmarkEnd w:id="79"/>
+      <w:fldSimple w:instr=" SEQ Supplementary_Figure \* ARABIC ">
+        <w:r>
+          <w:rPr>
+            <w:noProof/>
+          </w:rPr>
+          <w:t>6</w:t>
+        </w:r>
+      </w:fldSimple>
+      <w:bookmarkEnd w:id="80"/>
       <w:r>
         <w:t>: Posterior distribution (black, along Y axis) against prior distribution (red, along X axis) for the dispersion term of the negative binomial response in the recruitment model.</w:t>
       </w:r>
@@ -28901,27 +29201,14 @@
       <w:r>
         <w:t xml:space="preserve">Supplementary Figure </w:t>
       </w:r>
-      <w:r>
-        <w:fldChar w:fldCharType="begin"/>
-      </w:r>
-      <w:r>
-        <w:instrText xml:space="preserve"> SEQ Supplementary_Figure \* ARABIC </w:instrText>
-      </w:r>
-      <w:r>
-        <w:fldChar w:fldCharType="separate"/>
-      </w:r>
-      <w:r>
-        <w:rPr>
-          <w:noProof/>
-        </w:rPr>
-        <w:t>7</w:t>
-      </w:r>
-      <w:r>
-        <w:rPr>
-          <w:noProof/>
-        </w:rPr>
-        <w:fldChar w:fldCharType="end"/>
-      </w:r>
+      <w:fldSimple w:instr=" SEQ Supplementary_Figure \* ARABIC ">
+        <w:r>
+          <w:rPr>
+            <w:noProof/>
+          </w:rPr>
+          <w:t>7</w:t>
+        </w:r>
+      </w:fldSimple>
       <w:r>
         <w:t xml:space="preserve">: Results of posterior retrodictive simulations for survival of individual trees. Posterior samples of the parameters were used to predict the survival probability of each individual tree using </w:t>
       </w:r>
@@ -29036,27 +29323,14 @@
       <w:r>
         <w:t xml:space="preserve">Supplementary Figure </w:t>
       </w:r>
-      <w:r>
-        <w:fldChar w:fldCharType="begin"/>
-      </w:r>
-      <w:r>
-        <w:instrText xml:space="preserve"> SEQ Supplementary_Figure \* ARABIC </w:instrText>
-      </w:r>
-      <w:r>
-        <w:fldChar w:fldCharType="separate"/>
-      </w:r>
-      <w:r>
-        <w:rPr>
-          <w:noProof/>
-        </w:rPr>
-        <w:t>8</w:t>
-      </w:r>
-      <w:r>
-        <w:rPr>
-          <w:noProof/>
-        </w:rPr>
-        <w:fldChar w:fldCharType="end"/>
-      </w:r>
+      <w:fldSimple w:instr=" SEQ Supplementary_Figure \* ARABIC ">
+        <w:r>
+          <w:rPr>
+            <w:noProof/>
+          </w:rPr>
+          <w:t>8</w:t>
+        </w:r>
+      </w:fldSimple>
       <w:r>
         <w:t xml:space="preserve">: </w:t>
       </w:r>
@@ -29129,30 +29403,14 @@
       <w:r>
         <w:t xml:space="preserve">Supplementary Figure </w:t>
       </w:r>
-      <w:r>
-        <w:fldChar w:fldCharType="begin"/>
-      </w:r>
-      <w:r>
-        <w:instrText xml:space="preserve"> SEQ Su</w:instrText>
-      </w:r>
-      <w:r>
-        <w:instrText xml:space="preserve">pplementary_Figure \* ARABIC </w:instrText>
-      </w:r>
-      <w:r>
-        <w:fldChar w:fldCharType="separate"/>
-      </w:r>
-      <w:r>
-        <w:rPr>
-          <w:noProof/>
-        </w:rPr>
-        <w:t>9</w:t>
-      </w:r>
-      <w:r>
-        <w:rPr>
-          <w:noProof/>
-        </w:rPr>
-        <w:fldChar w:fldCharType="end"/>
-      </w:r>
+      <w:fldSimple w:instr=" SEQ Supplementary_Figure \* ARABIC ">
+        <w:r>
+          <w:rPr>
+            <w:noProof/>
+          </w:rPr>
+          <w:t>9</w:t>
+        </w:r>
+      </w:fldSimple>
       <w:r>
         <w:t xml:space="preserve">: </w:t>
       </w:r>
@@ -29222,30 +29480,14 @@
       <w:r>
         <w:t xml:space="preserve">Supplementary Figure </w:t>
       </w:r>
-      <w:r>
-        <w:fldChar w:fldCharType="begin"/>
-      </w:r>
-      <w:r>
-        <w:instrText xml:space="preserve"> SEQ Supplementary_Figure \* ARAB</w:instrText>
-      </w:r>
-      <w:r>
-        <w:instrText xml:space="preserve">IC </w:instrText>
-      </w:r>
-      <w:r>
-        <w:fldChar w:fldCharType="separate"/>
-      </w:r>
-      <w:r>
-        <w:rPr>
-          <w:noProof/>
-        </w:rPr>
-        <w:t>10</w:t>
-      </w:r>
-      <w:r>
-        <w:rPr>
-          <w:noProof/>
-        </w:rPr>
-        <w:fldChar w:fldCharType="end"/>
-      </w:r>
+      <w:fldSimple w:instr=" SEQ Supplementary_Figure \* ARABIC ">
+        <w:r>
+          <w:rPr>
+            <w:noProof/>
+          </w:rPr>
+          <w:t>10</w:t>
+        </w:r>
+      </w:fldSimple>
       <w:r>
         <w:rPr>
           <w:noProof/>
@@ -29347,27 +29589,14 @@
       <w:r>
         <w:t xml:space="preserve">Supplementary Figure </w:t>
       </w:r>
-      <w:r>
-        <w:fldChar w:fldCharType="begin"/>
-      </w:r>
-      <w:r>
-        <w:instrText xml:space="preserve"> SEQ Supplementary_Figure \* ARABIC </w:instrText>
-      </w:r>
-      <w:r>
-        <w:fldChar w:fldCharType="separate"/>
-      </w:r>
-      <w:r>
-        <w:rPr>
-          <w:noProof/>
-        </w:rPr>
-        <w:t>11</w:t>
-      </w:r>
-      <w:r>
-        <w:rPr>
-          <w:noProof/>
-        </w:rPr>
-        <w:fldChar w:fldCharType="end"/>
-      </w:r>
+      <w:fldSimple w:instr=" SEQ Supplementary_Figure \* ARABIC ">
+        <w:r>
+          <w:rPr>
+            <w:noProof/>
+          </w:rPr>
+          <w:t>11</w:t>
+        </w:r>
+      </w:fldSimple>
       <w:r>
         <w:rPr>
           <w:noProof/>
@@ -29440,27 +29669,14 @@
       <w:r>
         <w:t xml:space="preserve">Supplementary Figure </w:t>
       </w:r>
-      <w:r>
-        <w:fldChar w:fldCharType="begin"/>
-      </w:r>
-      <w:r>
-        <w:instrText xml:space="preserve"> SEQ Supplementary_Figure \* ARABIC </w:instrText>
-      </w:r>
-      <w:r>
-        <w:fldChar w:fldCharType="separate"/>
-      </w:r>
-      <w:r>
-        <w:rPr>
-          <w:noProof/>
-        </w:rPr>
-        <w:t>12</w:t>
-      </w:r>
-      <w:r>
-        <w:rPr>
-          <w:noProof/>
-        </w:rPr>
-        <w:fldChar w:fldCharType="end"/>
-      </w:r>
+      <w:fldSimple w:instr=" SEQ Supplementary_Figure \* ARABIC ">
+        <w:r>
+          <w:rPr>
+            <w:noProof/>
+          </w:rPr>
+          <w:t>12</w:t>
+        </w:r>
+      </w:fldSimple>
       <w:r>
         <w:rPr>
           <w:noProof/>
@@ -30325,7 +30541,7 @@
       <w:pPr>
         <w:pStyle w:val="Caption"/>
       </w:pPr>
-      <w:bookmarkStart w:id="80" w:name="_Ref94619410"/>
+      <w:bookmarkStart w:id="81" w:name="_Ref94619410"/>
       <w:r>
         <w:t xml:space="preserve">Supplementary </w:t>
       </w:r>
@@ -30335,7 +30551,7 @@
       <w:r>
         <w:t xml:space="preserve"> </w:t>
       </w:r>
-      <w:bookmarkEnd w:id="80"/>
+      <w:bookmarkEnd w:id="81"/>
       <w:r>
         <w:t>1</w:t>
       </w:r>
@@ -30871,7 +31087,7 @@
       </w:r>
     </w:p>
   </w:comment>
-  <w:comment w:id="24" w:author="j battles" w:date="2022-02-14T06:08:00Z" w:initials="jjb">
+  <w:comment w:id="24" w:author="Daniel Foster" w:date="2022-06-16T12:36:00Z" w:initials="DF">
     <w:p>
       <w:pPr>
         <w:pStyle w:val="CommentText"/>
@@ -30883,11 +31099,11 @@
         <w:annotationRef/>
       </w:r>
       <w:r>
-        <w:t xml:space="preserve">This section has the details but I think most should go into a supplement. What is relevant is the underlying logic and explanation.  </w:t>
+        <w:t>Not sure how to explain this in more detail</w:t>
       </w:r>
     </w:p>
   </w:comment>
-  <w:comment w:id="25" w:author="Daniel Foster" w:date="2022-05-31T14:43:00Z" w:initials="DF">
+  <w:comment w:id="25" w:author="j battles" w:date="2022-02-14T06:08:00Z" w:initials="jjb">
     <w:p>
       <w:pPr>
         <w:pStyle w:val="CommentText"/>
@@ -30899,11 +31115,11 @@
         <w:annotationRef/>
       </w:r>
       <w:r>
-        <w:t>Perry thought I should make this section more self-contained, not less</w:t>
+        <w:t xml:space="preserve">This section has the details but I think most should go into a supplement. What is relevant is the underlying logic and explanation.  </w:t>
       </w:r>
     </w:p>
   </w:comment>
-  <w:comment w:id="28" w:author="j battles" w:date="2022-02-14T08:10:00Z" w:initials="jjb">
+  <w:comment w:id="26" w:author="Daniel Foster" w:date="2022-05-31T14:43:00Z" w:initials="DF">
     <w:p>
       <w:pPr>
         <w:pStyle w:val="CommentText"/>
@@ -30915,11 +31131,11 @@
         <w:annotationRef/>
       </w:r>
       <w:r>
-        <w:t xml:space="preserve">So if we were specifically interested in ecoregion responses, would we make it a fixed effect in the model? </w:t>
+        <w:t>Perry thought I should make this section more self-contained, not less</w:t>
       </w:r>
     </w:p>
   </w:comment>
-  <w:comment w:id="31" w:author="j battles" w:date="2022-02-14T05:48:00Z" w:initials="jjb">
+  <w:comment w:id="29" w:author="j battles" w:date="2022-02-14T08:10:00Z" w:initials="jjb">
     <w:p>
       <w:pPr>
         <w:pStyle w:val="CommentText"/>
@@ -30931,11 +31147,11 @@
         <w:annotationRef/>
       </w:r>
       <w:r>
-        <w:t xml:space="preserve">Introducing a necessary bias here, I think. You are truncating the low outliers (negative growth) but not the large outliers. </w:t>
+        <w:t xml:space="preserve">So if we were specifically interested in ecoregion responses, would we make it a fixed effect in the model? </w:t>
       </w:r>
     </w:p>
   </w:comment>
-  <w:comment w:id="32" w:author="j battles" w:date="2022-02-14T06:54:00Z" w:initials="jjb">
+  <w:comment w:id="32" w:author="j battles" w:date="2022-02-14T05:48:00Z" w:initials="jjb">
     <w:p>
       <w:pPr>
         <w:pStyle w:val="CommentText"/>
@@ -30947,11 +31163,11 @@
         <w:annotationRef/>
       </w:r>
       <w:r>
-        <w:t>Packages require citations I think</w:t>
+        <w:t xml:space="preserve">Introducing a necessary bias here, I think. You are truncating the low outliers (negative growth) but not the large outliers. </w:t>
       </w:r>
     </w:p>
   </w:comment>
-  <w:comment w:id="33" w:author="Daniel Foster" w:date="2022-02-15T12:22:00Z" w:initials="DF">
+  <w:comment w:id="33" w:author="j battles" w:date="2022-02-14T06:54:00Z" w:initials="jjb">
     <w:p>
       <w:pPr>
         <w:pStyle w:val="CommentText"/>
@@ -30963,11 +31179,11 @@
         <w:annotationRef/>
       </w:r>
       <w:r>
-        <w:t>JJB: need to define rhat</w:t>
+        <w:t>Packages require citations I think</w:t>
       </w:r>
     </w:p>
   </w:comment>
-  <w:comment w:id="34" w:author="j battles" w:date="2022-02-14T07:34:00Z" w:initials="jjb">
+  <w:comment w:id="34" w:author="Daniel Foster" w:date="2022-02-15T12:22:00Z" w:initials="DF">
     <w:p>
       <w:pPr>
         <w:pStyle w:val="CommentText"/>
@@ -30979,11 +31195,11 @@
         <w:annotationRef/>
       </w:r>
       <w:r>
-        <w:t>Info out of order</w:t>
+        <w:t>JJB: need to define rhat</w:t>
       </w:r>
     </w:p>
   </w:comment>
-  <w:comment w:id="35" w:author="j battles" w:date="2022-02-14T07:47:00Z" w:initials="jjb">
+  <w:comment w:id="35" w:author="j battles" w:date="2022-02-14T07:34:00Z" w:initials="jjb">
     <w:p>
       <w:pPr>
         <w:pStyle w:val="CommentText"/>
@@ -30995,11 +31211,11 @@
         <w:annotationRef/>
       </w:r>
       <w:r>
-        <w:t>Word choice?</w:t>
+        <w:t>Info out of order</w:t>
       </w:r>
     </w:p>
   </w:comment>
-  <w:comment w:id="36" w:author="Daniel Foster" w:date="2022-04-14T16:52:00Z" w:initials="DF">
+  <w:comment w:id="36" w:author="j battles" w:date="2022-02-14T07:47:00Z" w:initials="jjb">
     <w:p>
       <w:pPr>
         <w:pStyle w:val="CommentText"/>
@@ -31011,11 +31227,27 @@
         <w:annotationRef/>
       </w:r>
       <w:r>
-        <w:t>PdV: These are really well done.  See comment there.  Nice job on these!</w:t>
+        <w:t>Word choice?</w:t>
       </w:r>
     </w:p>
   </w:comment>
-  <w:comment w:id="37" w:author="Daniel Foster" w:date="2022-04-14T16:38:00Z" w:initials="DF">
+  <w:comment w:id="37" w:author="Daniel Foster" w:date="2022-04-14T16:52:00Z" w:initials="DF">
+    <w:p>
+      <w:pPr>
+        <w:pStyle w:val="CommentText"/>
+      </w:pPr>
+      <w:r>
+        <w:rPr>
+          <w:rStyle w:val="CommentReference"/>
+        </w:rPr>
+        <w:annotationRef/>
+      </w:r>
+      <w:r>
+        <w:t>PdV: These are really well done.  See comment there.  Nice job on these!</w:t>
+      </w:r>
+    </w:p>
+  </w:comment>
+  <w:comment w:id="38" w:author="Daniel Foster" w:date="2022-04-14T16:38:00Z" w:initials="DF">
     <w:p>
       <w:pPr>
         <w:pStyle w:val="CommentText"/>
@@ -31135,7 +31367,7 @@
       </w:r>
     </w:p>
   </w:comment>
-  <w:comment w:id="39" w:author="Daniel Foster" w:date="2022-04-14T16:39:00Z" w:initials="DF">
+  <w:comment w:id="40" w:author="Daniel Foster" w:date="2022-04-14T16:39:00Z" w:initials="DF">
     <w:p>
       <w:pPr>
         <w:pStyle w:val="CommentText"/>
@@ -31187,22 +31419,6 @@
       </w:pPr>
       <w:r>
         <w:t>Can you state the interpretation of this equation?</w:t>
-      </w:r>
-    </w:p>
-  </w:comment>
-  <w:comment w:id="40" w:author="Daniel Foster" w:date="2022-04-14T17:02:00Z" w:initials="DF">
-    <w:p>
-      <w:pPr>
-        <w:pStyle w:val="CommentText"/>
-      </w:pPr>
-      <w:r>
-        <w:rPr>
-          <w:rStyle w:val="CommentReference"/>
-        </w:rPr>
-        <w:annotationRef/>
-      </w:r>
-      <w:r>
-        <w:t>PdV: See above comments about your A notation.  You could use A_u,v(c, d), for example.</w:t>
       </w:r>
     </w:p>
   </w:comment>
@@ -31218,11 +31434,11 @@
         <w:annotationRef/>
       </w:r>
       <w:r>
-        <w:t>asymptotic</w:t>
+        <w:t>PdV: See above comments about your A notation.  You could use A_u,v(c, d), for example.</w:t>
       </w:r>
     </w:p>
   </w:comment>
-  <w:comment w:id="42" w:author="Daniel Foster" w:date="2022-04-14T17:01:00Z" w:initials="DF">
+  <w:comment w:id="42" w:author="Daniel Foster" w:date="2022-04-14T17:02:00Z" w:initials="DF">
     <w:p>
       <w:pPr>
         <w:pStyle w:val="CommentText"/>
@@ -31234,11 +31450,11 @@
         <w:annotationRef/>
       </w:r>
       <w:r>
-        <w:t>PdV: Paragraph break here.</w:t>
+        <w:t>asymptotic</w:t>
       </w:r>
     </w:p>
   </w:comment>
-  <w:comment w:id="43" w:author="Daniel Foster" w:date="2022-02-15T12:19:00Z" w:initials="DF">
+  <w:comment w:id="43" w:author="Daniel Foster" w:date="2022-04-14T17:01:00Z" w:initials="DF">
     <w:p>
       <w:pPr>
         <w:pStyle w:val="CommentText"/>
@@ -31250,11 +31466,11 @@
         <w:annotationRef/>
       </w:r>
       <w:r>
-        <w:t>JJB: results are all in 10-year-interval-land, need to map them to annual values</w:t>
+        <w:t>PdV: Paragraph break here.</w:t>
       </w:r>
     </w:p>
   </w:comment>
-  <w:comment w:id="44" w:author="Daniel Foster" w:date="2022-02-15T12:20:00Z" w:initials="DF">
+  <w:comment w:id="44" w:author="Daniel Foster" w:date="2022-02-15T12:19:00Z" w:initials="DF">
     <w:p>
       <w:pPr>
         <w:pStyle w:val="CommentText"/>
@@ -31266,11 +31482,11 @@
         <w:annotationRef/>
       </w:r>
       <w:r>
-        <w:t>Jjb: easy way is to just provide more info about what a census interval is (distribution of intervals)</w:t>
+        <w:t>JJB: results are all in 10-year-interval-land, need to map them to annual values</w:t>
       </w:r>
     </w:p>
   </w:comment>
-  <w:comment w:id="45" w:author="Daniel Foster" w:date="2022-04-14T17:02:00Z" w:initials="DF">
+  <w:comment w:id="45" w:author="Daniel Foster" w:date="2022-02-15T12:20:00Z" w:initials="DF">
     <w:p>
       <w:pPr>
         <w:pStyle w:val="CommentText"/>
@@ -31282,11 +31498,11 @@
         <w:annotationRef/>
       </w:r>
       <w:r>
-        <w:t>See comments above: I don’t know what this all means very clearly.</w:t>
+        <w:t>Jjb: easy way is to just provide more info about what a census interval is (distribution of intervals)</w:t>
       </w:r>
     </w:p>
   </w:comment>
-  <w:comment w:id="46" w:author="j battles" w:date="2022-02-14T07:50:00Z" w:initials="jjb">
+  <w:comment w:id="46" w:author="Daniel Foster" w:date="2022-04-14T17:02:00Z" w:initials="DF">
     <w:p>
       <w:pPr>
         <w:pStyle w:val="CommentText"/>
@@ -31298,11 +31514,11 @@
         <w:annotationRef/>
       </w:r>
       <w:r>
-        <w:t>So validation is just a yes/no type response? How good is the model?</w:t>
+        <w:t>See comments above: I don’t know what this all means very clearly.</w:t>
       </w:r>
     </w:p>
   </w:comment>
-  <w:comment w:id="47" w:author="j battles" w:date="2022-02-14T08:03:00Z" w:initials="jjb">
+  <w:comment w:id="47" w:author="j battles" w:date="2022-02-14T07:50:00Z" w:initials="jjb">
     <w:p>
       <w:pPr>
         <w:pStyle w:val="CommentText"/>
@@ -31314,11 +31530,11 @@
         <w:annotationRef/>
       </w:r>
       <w:r>
-        <w:t>The appropriate metric for growth is always an issue. DBH has a scale problem, but then again size is in the model. So the stats are OK but the interpretation lends itself to misinterpretation. Big trees grew faster at a rate proportional to the square of the DBH.</w:t>
+        <w:t>So validation is just a yes/no type response? How good is the model?</w:t>
       </w:r>
     </w:p>
   </w:comment>
-  <w:comment w:id="48" w:author="Daniel Foster" w:date="2022-04-14T17:04:00Z" w:initials="DF">
+  <w:comment w:id="48" w:author="j battles" w:date="2022-02-14T08:03:00Z" w:initials="jjb">
     <w:p>
       <w:pPr>
         <w:pStyle w:val="CommentText"/>
@@ -31330,7 +31546,7 @@
         <w:annotationRef/>
       </w:r>
       <w:r>
-        <w:t>PdV: BTW, another term if you want something less arcane would be “long-term”, just noting that.</w:t>
+        <w:t>The appropriate metric for growth is always an issue. DBH has a scale problem, but then again size is in the model. So the stats are OK but the interpretation lends itself to misinterpretation. Big trees grew faster at a rate proportional to the square of the DBH.</w:t>
       </w:r>
     </w:p>
   </w:comment>
@@ -31346,11 +31562,11 @@
         <w:annotationRef/>
       </w:r>
       <w:r>
-        <w:t>PdV: I only skimmed this.</w:t>
+        <w:t>PdV: BTW, another term if you want something less arcane would be “long-term”, just noting that.</w:t>
       </w:r>
     </w:p>
   </w:comment>
-  <w:comment w:id="50" w:author="j battles" w:date="2022-02-14T08:19:00Z" w:initials="jjb">
+  <w:comment w:id="50" w:author="Daniel Foster" w:date="2022-04-14T17:04:00Z" w:initials="DF">
     <w:p>
       <w:pPr>
         <w:pStyle w:val="CommentText"/>
@@ -31362,23 +31578,7 @@
         <w:annotationRef/>
       </w:r>
       <w:r>
-        <w:t xml:space="preserve">Not your first question. Answer them in the order posed: </w:t>
-      </w:r>
-    </w:p>
-    <w:p>
-      <w:pPr>
-        <w:pStyle w:val="CommentText"/>
-      </w:pPr>
-      <w:r>
-        <w:t>What is the current status and trajectory of the ensemble of sugar pine populations across its range?</w:t>
-      </w:r>
-    </w:p>
-    <w:p>
-      <w:pPr>
-        <w:pStyle w:val="CommentText"/>
-      </w:pPr>
-      <w:r>
-        <w:t>What is the relative importance of the various stressors acting on sugar pine?</w:t>
+        <w:t>PdV: I only skimmed this.</w:t>
       </w:r>
     </w:p>
   </w:comment>
@@ -31394,11 +31594,27 @@
         <w:annotationRef/>
       </w:r>
       <w:r>
-        <w:t>Can you do a demographic sensitivity analysis?</w:t>
+        <w:t xml:space="preserve">Not your first question. Answer them in the order posed: </w:t>
+      </w:r>
+    </w:p>
+    <w:p>
+      <w:pPr>
+        <w:pStyle w:val="CommentText"/>
+      </w:pPr>
+      <w:r>
+        <w:t>What is the current status and trajectory of the ensemble of sugar pine populations across its range?</w:t>
+      </w:r>
+    </w:p>
+    <w:p>
+      <w:pPr>
+        <w:pStyle w:val="CommentText"/>
+      </w:pPr>
+      <w:r>
+        <w:t>What is the relative importance of the various stressors acting on sugar pine?</w:t>
       </w:r>
     </w:p>
   </w:comment>
-  <w:comment w:id="52" w:author="j battles" w:date="2022-02-14T08:23:00Z" w:initials="jjb">
+  <w:comment w:id="52" w:author="j battles" w:date="2022-02-14T08:19:00Z" w:initials="jjb">
     <w:p>
       <w:pPr>
         <w:pStyle w:val="CommentText"/>
@@ -31410,11 +31626,11 @@
         <w:annotationRef/>
       </w:r>
       <w:r>
-        <w:t>Not sure what you mean by temporary. Do you mean it is an one-time disturbance and not a chronic stressor?</w:t>
+        <w:t>Can you do a demographic sensitivity analysis?</w:t>
       </w:r>
     </w:p>
   </w:comment>
-  <w:comment w:id="53" w:author="j battles" w:date="2022-02-14T08:25:00Z" w:initials="jjb">
+  <w:comment w:id="53" w:author="j battles" w:date="2022-02-14T08:23:00Z" w:initials="jjb">
     <w:p>
       <w:pPr>
         <w:pStyle w:val="CommentText"/>
@@ -31426,11 +31642,11 @@
         <w:annotationRef/>
       </w:r>
       <w:r>
-        <w:t>Relevance?</w:t>
+        <w:t>Not sure what you mean by temporary. Do you mean it is an one-time disturbance and not a chronic stressor?</w:t>
       </w:r>
     </w:p>
   </w:comment>
-  <w:comment w:id="55" w:author="Daniel Foster" w:date="2022-02-15T12:30:00Z" w:initials="DF">
+  <w:comment w:id="54" w:author="j battles" w:date="2022-02-14T08:25:00Z" w:initials="jjb">
     <w:p>
       <w:pPr>
         <w:pStyle w:val="CommentText"/>
@@ -31442,11 +31658,11 @@
         <w:annotationRef/>
       </w:r>
       <w:r>
-        <w:t>TS: This is very interesting- can you provide a more specific example or theoretical scenario similar to the examples provided above this?</w:t>
+        <w:t>Relevance?</w:t>
       </w:r>
     </w:p>
   </w:comment>
-  <w:comment w:id="54" w:author="j battles" w:date="2022-02-14T08:35:00Z" w:initials="jjb">
+  <w:comment w:id="56" w:author="Daniel Foster" w:date="2022-02-15T12:30:00Z" w:initials="DF">
     <w:p>
       <w:pPr>
         <w:pStyle w:val="CommentText"/>
@@ -31458,11 +31674,11 @@
         <w:annotationRef/>
       </w:r>
       <w:r>
-        <w:t>Important point. Develop.</w:t>
+        <w:t>TS: This is very interesting- can you provide a more specific example or theoretical scenario similar to the examples provided above this?</w:t>
       </w:r>
     </w:p>
   </w:comment>
-  <w:comment w:id="56" w:author="Daniel Foster" w:date="2022-02-15T12:14:00Z" w:initials="DF">
+  <w:comment w:id="55" w:author="j battles" w:date="2022-02-14T08:35:00Z" w:initials="jjb">
     <w:p>
       <w:pPr>
         <w:pStyle w:val="CommentText"/>
@@ -31474,11 +31690,11 @@
         <w:annotationRef/>
       </w:r>
       <w:r>
-        <w:t>Ss: add cite for stephens 2005</w:t>
+        <w:t>Important point. Develop.</w:t>
       </w:r>
     </w:p>
   </w:comment>
-  <w:comment w:id="57" w:author="j battles" w:date="2022-02-14T08:42:00Z" w:initials="jjb">
+  <w:comment w:id="57" w:author="Daniel Foster" w:date="2022-02-15T12:14:00Z" w:initials="DF">
     <w:p>
       <w:pPr>
         <w:pStyle w:val="CommentText"/>
@@ -31490,11 +31706,11 @@
         <w:annotationRef/>
       </w:r>
       <w:r>
-        <w:t>Huh?</w:t>
+        <w:t>Ss: add cite for stephens 2005</w:t>
       </w:r>
     </w:p>
   </w:comment>
-  <w:comment w:id="59" w:author="j battles" w:date="2022-02-14T08:42:00Z" w:initials="jjb">
+  <w:comment w:id="58" w:author="j battles" w:date="2022-02-14T08:42:00Z" w:initials="jjb">
     <w:p>
       <w:pPr>
         <w:pStyle w:val="CommentText"/>
@@ -31506,11 +31722,11 @@
         <w:annotationRef/>
       </w:r>
       <w:r>
-        <w:t xml:space="preserve">Need to set-up these management recommendations. </w:t>
+        <w:t>Huh?</w:t>
       </w:r>
     </w:p>
   </w:comment>
-  <w:comment w:id="58" w:author="Daniel Foster" w:date="2022-02-15T12:30:00Z" w:initials="DF">
+  <w:comment w:id="60" w:author="j battles" w:date="2022-02-14T08:42:00Z" w:initials="jjb">
     <w:p>
       <w:pPr>
         <w:pStyle w:val="CommentText"/>
@@ -31522,11 +31738,11 @@
         <w:annotationRef/>
       </w:r>
       <w:r>
-        <w:t>TS: Such a great results section! You provided fantastic context for your results and help the reader understand the significance of all your modeling, etc. Really well done. My one question which I’ll bring up in lab meeting is about disentangling CWD from fire risk just as a general conceptual premise. If CWD contributes to fire risk, whats the best approach to acknowledging that while also presenting an analysis that isolates the two. Overall, you should be really proud of your work!</w:t>
+        <w:t xml:space="preserve">Need to set-up these management recommendations. </w:t>
       </w:r>
     </w:p>
   </w:comment>
-  <w:comment w:id="66" w:author="Daniel Foster" w:date="2022-04-14T16:54:00Z" w:initials="DF">
+  <w:comment w:id="59" w:author="Daniel Foster" w:date="2022-02-15T12:30:00Z" w:initials="DF">
     <w:p>
       <w:pPr>
         <w:pStyle w:val="CommentText"/>
@@ -31538,11 +31754,11 @@
         <w:annotationRef/>
       </w:r>
       <w:r>
-        <w:t>PdV: This is very nicely done.  I’ve seen so many derived posterior results figures that are hard to make sense and use poor graphical choices.  Nice job.</w:t>
+        <w:t>TS: Such a great results section! You provided fantastic context for your results and help the reader understand the significance of all your modeling, etc. Really well done. My one question which I’ll bring up in lab meeting is about disentangling CWD from fire risk just as a general conceptual premise. If CWD contributes to fire risk, whats the best approach to acknowledging that while also presenting an analysis that isolates the two. Overall, you should be really proud of your work!</w:t>
       </w:r>
     </w:p>
   </w:comment>
-  <w:comment w:id="67" w:author="Daniel Foster" w:date="2022-06-01T09:54:00Z" w:initials="DF">
+  <w:comment w:id="67" w:author="Daniel Foster" w:date="2022-04-14T16:54:00Z" w:initials="DF">
     <w:p>
       <w:pPr>
         <w:pStyle w:val="CommentText"/>
@@ -31554,11 +31770,11 @@
         <w:annotationRef/>
       </w:r>
       <w:r>
-        <w:t>This is actually a growth rate</w:t>
+        <w:t>PdV: This is very nicely done.  I’ve seen so many derived posterior results figures that are hard to make sense and use poor graphical choices.  Nice job.</w:t>
       </w:r>
     </w:p>
   </w:comment>
-  <w:comment w:id="68" w:author="Daniel Foster" w:date="2022-06-01T09:55:00Z" w:initials="DF">
+  <w:comment w:id="68" w:author="Daniel Foster" w:date="2022-06-01T09:54:00Z" w:initials="DF">
     <w:p>
       <w:pPr>
         <w:pStyle w:val="CommentText"/>
@@ -31570,11 +31786,27 @@
         <w:annotationRef/>
       </w:r>
       <w:r>
-        <w:t>Way to think about this is in relative comparative terms, in the text convert to real terms</w:t>
+        <w:t>This is actually a growth rate</w:t>
       </w:r>
     </w:p>
   </w:comment>
-  <w:comment w:id="78" w:author="j battles" w:date="2022-02-14T07:57:00Z" w:initials="jjb">
+  <w:comment w:id="69" w:author="Daniel Foster" w:date="2022-06-01T09:55:00Z" w:initials="DF">
+    <w:p>
+      <w:pPr>
+        <w:pStyle w:val="CommentText"/>
+      </w:pPr>
+      <w:r>
+        <w:rPr>
+          <w:rStyle w:val="CommentReference"/>
+        </w:rPr>
+        <w:annotationRef/>
+      </w:r>
+      <w:r>
+        <w:t>Way to think about this is in relative comparative terms, in the text convert to real terms</w:t>
+      </w:r>
+    </w:p>
+  </w:comment>
+  <w:comment w:id="79" w:author="j battles" w:date="2022-02-14T07:57:00Z" w:initials="jjb">
     <w:p>
       <w:pPr>
         <w:pStyle w:val="CommentText"/>
@@ -31619,11 +31851,12 @@
   <w15:commentEx w15:paraId="7920D9D5" w15:done="1"/>
   <w15:commentEx w15:paraId="54BCD148" w15:done="1"/>
   <w15:commentEx w15:paraId="31782CEE" w15:done="0"/>
+  <w15:commentEx w15:paraId="18932680" w15:paraIdParent="31782CEE" w15:done="0"/>
   <w15:commentEx w15:paraId="484A4806" w15:done="1"/>
   <w15:commentEx w15:paraId="185E502C" w15:paraIdParent="484A4806" w15:done="1"/>
   <w15:commentEx w15:paraId="43179952" w15:done="0"/>
   <w15:commentEx w15:paraId="4F850460" w15:done="1"/>
-  <w15:commentEx w15:paraId="5B58A15D" w15:done="0"/>
+  <w15:commentEx w15:paraId="5B58A15D" w15:done="1"/>
   <w15:commentEx w15:paraId="74072166" w15:done="0"/>
   <w15:commentEx w15:paraId="504CE0B5" w15:done="1"/>
   <w15:commentEx w15:paraId="31D20EEB" w15:done="1"/>
@@ -31683,6 +31916,7 @@
   <w16cex:commentExtensible w16cex:durableId="25B4671A" w16cex:dateUtc="2022-02-14T13:28:00Z"/>
   <w16cex:commentExtensible w16cex:durableId="25B61AFB" w16cex:dateUtc="2022-02-15T20:28:00Z"/>
   <w16cex:commentExtensible w16cex:durableId="25B469A1" w16cex:dateUtc="2022-02-14T13:39:00Z"/>
+  <w16cex:commentExtensible w16cex:durableId="2655A234" w16cex:dateUtc="2022-06-16T19:36:00Z"/>
   <w16cex:commentExtensible w16cex:durableId="25B47054" w16cex:dateUtc="2022-02-14T14:08:00Z"/>
   <w16cex:commentExtensible w16cex:durableId="2640A800" w16cex:dateUtc="2022-05-31T21:43:00Z"/>
   <w16cex:commentExtensible w16cex:durableId="25B48CEE" w16cex:dateUtc="2022-02-14T16:10:00Z"/>
@@ -31747,6 +31981,7 @@
   <w16cid:commentId w16cid:paraId="7920D9D5" w16cid:durableId="25B4671A"/>
   <w16cid:commentId w16cid:paraId="54BCD148" w16cid:durableId="25B61AFB"/>
   <w16cid:commentId w16cid:paraId="31782CEE" w16cid:durableId="25B469A1"/>
+  <w16cid:commentId w16cid:paraId="18932680" w16cid:durableId="2655A234"/>
   <w16cid:commentId w16cid:paraId="484A4806" w16cid:durableId="25B47054"/>
   <w16cid:commentId w16cid:paraId="185E502C" w16cid:durableId="2640A800"/>
   <w16cid:commentId w16cid:paraId="43179952" w16cid:durableId="25B48CEE"/>

</xml_diff>